<commit_message>
Added comment about source of documentation to log
</commit_message>
<xml_diff>
--- a/FRC Robotics 2018 Team Log.docx
+++ b/FRC Robotics 2018 Team Log.docx
@@ -2060,15 +2060,7 @@
         <w:rPr>
           <w:rFonts w:ascii="Times New Roman" w:hAnsi="Times New Roman" w:cs="Times New Roman"/>
         </w:rPr>
-        <w:t>16</w:t>
-      </w:r>
-      <w:bookmarkStart w:id="0" w:name="_GoBack"/>
-      <w:bookmarkEnd w:id="0"/>
-      <w:r>
-        <w:rPr>
-          <w:rFonts w:ascii="Times New Roman" w:hAnsi="Times New Roman" w:cs="Times New Roman"/>
-        </w:rPr>
-        <w:t>-Jan-2018</w:t>
+        <w:t>16-Jan-2018</w:t>
       </w:r>
     </w:p>
     <w:p>
@@ -2327,8 +2319,59 @@
       <w:pPr>
         <w:rPr>
           <w:rFonts w:ascii="Times New Roman" w:hAnsi="Times New Roman" w:cs="Times New Roman"/>
-        </w:rPr>
-      </w:pPr>
+          <w:color w:val="000000"/>
+        </w:rPr>
+      </w:pPr>
+      <w:r>
+        <w:rPr>
+          <w:rFonts w:ascii="Times New Roman" w:hAnsi="Times New Roman" w:cs="Times New Roman"/>
+          <w:color w:val="000000"/>
+        </w:rPr>
+        <w:t>J. M. Hinckley:</w:t>
+      </w:r>
+    </w:p>
+    <w:p>
+      <w:pPr>
+        <w:rPr>
+          <w:rFonts w:ascii="Times New Roman" w:hAnsi="Times New Roman" w:cs="Times New Roman"/>
+        </w:rPr>
+      </w:pPr>
+      <w:r>
+        <w:rPr>
+          <w:rFonts w:ascii="Times New Roman" w:hAnsi="Times New Roman" w:cs="Times New Roman"/>
+        </w:rPr>
+        <w:t xml:space="preserve">The documentation for the FRC control system is at </w:t>
+      </w:r>
+      <w:hyperlink r:id="rId19" w:history="1">
+        <w:r>
+          <w:rPr>
+            <w:rStyle w:val="Hyperlink"/>
+            <w:rFonts w:ascii="Times New Roman" w:hAnsi="Times New Roman" w:cs="Times New Roman"/>
+          </w:rPr>
+          <w:t>https://wpilib.screenstepslive.com/s/4485</w:t>
+        </w:r>
+      </w:hyperlink>
+      <w:r>
+        <w:rPr>
+          <w:rFonts w:ascii="Times New Roman" w:hAnsi="Times New Roman" w:cs="Times New Roman"/>
+        </w:rPr>
+        <w:t xml:space="preserve"> .</w:t>
+      </w:r>
+      <w:r>
+        <w:rPr>
+          <w:rFonts w:ascii="Times New Roman" w:hAnsi="Times New Roman" w:cs="Times New Roman"/>
+        </w:rPr>
+        <w:t xml:space="preserve">  This is the place to start your orientation to the software and the hardware that it controls.</w:t>
+      </w:r>
+    </w:p>
+    <w:p>
+      <w:pPr>
+        <w:rPr>
+          <w:rFonts w:ascii="Times New Roman" w:hAnsi="Times New Roman" w:cs="Times New Roman"/>
+        </w:rPr>
+      </w:pPr>
+      <w:bookmarkStart w:id="0" w:name="_GoBack"/>
+      <w:bookmarkEnd w:id="0"/>
     </w:p>
     <w:sectPr>
       <w:pgSz w:w="12240" w:h="15840"/>
@@ -3002,7 +3045,6 @@
     <w:name w:val="Hyperlink"/>
     <w:basedOn w:val="DefaultParagraphFont"/>
     <w:uiPriority w:val="99"/>
-    <w:semiHidden/>
     <w:unhideWhenUsed/>
     <w:rsid w:val="00E7310B"/>
     <w:rPr>

</xml_diff>

<commit_message>
Added code and notes from 2017 season
</commit_message>
<xml_diff>
--- a/FRC Robotics 2018 Team Log.docx
+++ b/FRC Robotics 2018 Team Log.docx
@@ -1,6 +1,6 @@
 
 <file path=word/document.xml><?xml version="1.0" encoding="utf-8"?>
-<w:document xmlns:wpc="http://schemas.microsoft.com/office/word/2010/wordprocessingCanvas" xmlns:cx="http://schemas.microsoft.com/office/drawing/2014/chartex" xmlns:mc="http://schemas.openxmlformats.org/markup-compatibility/2006" xmlns:o="urn:schemas-microsoft-com:office:office" xmlns:r="http://schemas.openxmlformats.org/officeDocument/2006/relationships" xmlns:m="http://schemas.openxmlformats.org/officeDocument/2006/math" xmlns:v="urn:schemas-microsoft-com:vml" xmlns:wp14="http://schemas.microsoft.com/office/word/2010/wordprocessingDrawing" xmlns:wp="http://schemas.openxmlformats.org/drawingml/2006/wordprocessingDrawing" xmlns:w10="urn:schemas-microsoft-com:office:word" xmlns:w="http://schemas.openxmlformats.org/wordprocessingml/2006/main" xmlns:w14="http://schemas.microsoft.com/office/word/2010/wordml" xmlns:w15="http://schemas.microsoft.com/office/word/2012/wordml" xmlns:w16se="http://schemas.microsoft.com/office/word/2015/wordml/symex" xmlns:wpg="http://schemas.microsoft.com/office/word/2010/wordprocessingGroup" xmlns:wpi="http://schemas.microsoft.com/office/word/2010/wordprocessingInk" xmlns:wne="http://schemas.microsoft.com/office/word/2006/wordml" xmlns:wps="http://schemas.microsoft.com/office/word/2010/wordprocessingShape" mc:Ignorable="w14 w15 w16se wp14">
+<w:document xmlns:wpc="http://schemas.microsoft.com/office/word/2010/wordprocessingCanvas" xmlns:mc="http://schemas.openxmlformats.org/markup-compatibility/2006" xmlns:o="urn:schemas-microsoft-com:office:office" xmlns:r="http://schemas.openxmlformats.org/officeDocument/2006/relationships" xmlns:m="http://schemas.openxmlformats.org/officeDocument/2006/math" xmlns:v="urn:schemas-microsoft-com:vml" xmlns:wp14="http://schemas.microsoft.com/office/word/2010/wordprocessingDrawing" xmlns:wp="http://schemas.openxmlformats.org/drawingml/2006/wordprocessingDrawing" xmlns:w10="urn:schemas-microsoft-com:office:word" xmlns:w="http://schemas.openxmlformats.org/wordprocessingml/2006/main" xmlns:w14="http://schemas.microsoft.com/office/word/2010/wordml" xmlns:wpg="http://schemas.microsoft.com/office/word/2010/wordprocessingGroup" xmlns:wpi="http://schemas.microsoft.com/office/word/2010/wordprocessingInk" xmlns:wne="http://schemas.microsoft.com/office/word/2006/wordml" xmlns:wps="http://schemas.microsoft.com/office/word/2010/wordprocessingShape" mc:Ignorable="w14 wp14">
   <w:body>
     <w:p>
       <w:pPr>
@@ -86,27 +86,9 @@
           <w:sz w:val="24"/>
           <w:szCs w:val="24"/>
         </w:rPr>
-        <w:t xml:space="preserve">Abby </w:t>
-      </w:r>
-      <w:proofErr w:type="spellStart"/>
-      <w:r>
-        <w:rPr>
-          <w:rFonts w:ascii="Times New Roman" w:eastAsia="Times New Roman" w:hAnsi="Times New Roman" w:cs="Times New Roman"/>
-          <w:sz w:val="24"/>
-          <w:szCs w:val="24"/>
-        </w:rPr>
-        <w:t>Drane</w:t>
-      </w:r>
-      <w:proofErr w:type="spellEnd"/>
-      <w:r>
-        <w:rPr>
-          <w:rFonts w:ascii="Times New Roman" w:eastAsia="Times New Roman" w:hAnsi="Times New Roman" w:cs="Times New Roman"/>
-          <w:sz w:val="24"/>
-          <w:szCs w:val="24"/>
-        </w:rPr>
-        <w:t xml:space="preserve">: </w:t>
-      </w:r>
-      <w:hyperlink r:id="rId5" w:tgtFrame="_blank" w:history="1">
+        <w:t xml:space="preserve">Abby Drane: </w:t>
+      </w:r>
+      <w:hyperlink r:id="rId6" w:tgtFrame="_blank" w:history="1">
         <w:r>
           <w:rPr>
             <w:rFonts w:ascii="Times New Roman" w:eastAsia="Times New Roman" w:hAnsi="Times New Roman" w:cs="Times New Roman"/>
@@ -136,7 +118,7 @@
         </w:rPr>
         <w:t xml:space="preserve">Austin Holt: </w:t>
       </w:r>
-      <w:hyperlink r:id="rId6" w:tgtFrame="_blank" w:history="1">
+      <w:hyperlink r:id="rId7" w:tgtFrame="_blank" w:history="1">
         <w:r>
           <w:rPr>
             <w:rFonts w:ascii="Times New Roman" w:eastAsia="Times New Roman" w:hAnsi="Times New Roman" w:cs="Times New Roman"/>
@@ -194,7 +176,7 @@
         </w:rPr>
         <w:t xml:space="preserve">Matthew Bryant: </w:t>
       </w:r>
-      <w:hyperlink r:id="rId7" w:tgtFrame="_blank" w:history="1">
+      <w:hyperlink r:id="rId8" w:tgtFrame="_blank" w:history="1">
         <w:r>
           <w:rPr>
             <w:rFonts w:ascii="Times New Roman" w:eastAsia="Times New Roman" w:hAnsi="Times New Roman" w:cs="Times New Roman"/>
@@ -222,27 +204,9 @@
           <w:sz w:val="24"/>
           <w:szCs w:val="24"/>
         </w:rPr>
-        <w:t xml:space="preserve">Gavin </w:t>
-      </w:r>
-      <w:proofErr w:type="spellStart"/>
-      <w:r>
-        <w:rPr>
-          <w:rFonts w:ascii="Times New Roman" w:eastAsia="Times New Roman" w:hAnsi="Times New Roman" w:cs="Times New Roman"/>
-          <w:sz w:val="24"/>
-          <w:szCs w:val="24"/>
-        </w:rPr>
-        <w:t>Buskirk</w:t>
-      </w:r>
-      <w:proofErr w:type="spellEnd"/>
-      <w:r>
-        <w:rPr>
-          <w:rFonts w:ascii="Times New Roman" w:eastAsia="Times New Roman" w:hAnsi="Times New Roman" w:cs="Times New Roman"/>
-          <w:sz w:val="24"/>
-          <w:szCs w:val="24"/>
-        </w:rPr>
-        <w:t xml:space="preserve">: </w:t>
-      </w:r>
-      <w:hyperlink r:id="rId8" w:tgtFrame="_blank" w:history="1">
+        <w:t xml:space="preserve">Gavin Buskirk: </w:t>
+      </w:r>
+      <w:hyperlink r:id="rId9" w:tgtFrame="_blank" w:history="1">
         <w:r>
           <w:rPr>
             <w:rFonts w:ascii="Times New Roman" w:eastAsia="Times New Roman" w:hAnsi="Times New Roman" w:cs="Times New Roman"/>
@@ -272,7 +236,7 @@
         </w:rPr>
         <w:t xml:space="preserve">Anthony Conner: </w:t>
       </w:r>
-      <w:hyperlink r:id="rId9" w:tgtFrame="_blank" w:history="1">
+      <w:hyperlink r:id="rId10" w:tgtFrame="_blank" w:history="1">
         <w:r>
           <w:rPr>
             <w:rFonts w:ascii="Times New Roman" w:eastAsia="Times New Roman" w:hAnsi="Times New Roman" w:cs="Times New Roman"/>
@@ -302,7 +266,7 @@
         </w:rPr>
         <w:t xml:space="preserve">Noah Fraser: </w:t>
       </w:r>
-      <w:hyperlink r:id="rId10" w:tgtFrame="_blank" w:history="1">
+      <w:hyperlink r:id="rId11" w:tgtFrame="_blank" w:history="1">
         <w:r>
           <w:rPr>
             <w:rFonts w:ascii="Times New Roman" w:eastAsia="Times New Roman" w:hAnsi="Times New Roman" w:cs="Times New Roman"/>
@@ -330,27 +294,9 @@
           <w:sz w:val="24"/>
           <w:szCs w:val="24"/>
         </w:rPr>
-        <w:t xml:space="preserve">Cody </w:t>
-      </w:r>
-      <w:proofErr w:type="spellStart"/>
-      <w:r>
-        <w:rPr>
-          <w:rFonts w:ascii="Times New Roman" w:eastAsia="Times New Roman" w:hAnsi="Times New Roman" w:cs="Times New Roman"/>
-          <w:sz w:val="24"/>
-          <w:szCs w:val="24"/>
-        </w:rPr>
-        <w:t>Hetler</w:t>
-      </w:r>
-      <w:proofErr w:type="spellEnd"/>
-      <w:r>
-        <w:rPr>
-          <w:rFonts w:ascii="Times New Roman" w:eastAsia="Times New Roman" w:hAnsi="Times New Roman" w:cs="Times New Roman"/>
-          <w:sz w:val="24"/>
-          <w:szCs w:val="24"/>
-        </w:rPr>
-        <w:t xml:space="preserve">: </w:t>
-      </w:r>
-      <w:hyperlink r:id="rId11" w:tgtFrame="_blank" w:history="1">
+        <w:t xml:space="preserve">Cody Hetler: </w:t>
+      </w:r>
+      <w:hyperlink r:id="rId12" w:tgtFrame="_blank" w:history="1">
         <w:r>
           <w:rPr>
             <w:rFonts w:ascii="Times New Roman" w:eastAsia="Times New Roman" w:hAnsi="Times New Roman" w:cs="Times New Roman"/>
@@ -397,7 +343,7 @@
                     </pic:cNvPicPr>
                   </pic:nvPicPr>
                   <pic:blipFill>
-                    <a:blip r:embed="rId12">
+                    <a:blip r:embed="rId13">
                       <a:extLst>
                         <a:ext uri="{28A0092B-C50C-407E-A947-70E740481C1C}">
                           <a14:useLocalDpi xmlns:a14="http://schemas.microsoft.com/office/drawing/2010/main" val="0"/>
@@ -436,7 +382,7 @@
         </w:rPr>
         <w:t xml:space="preserve">Robbie Phillips: </w:t>
       </w:r>
-      <w:hyperlink r:id="rId13" w:tgtFrame="_blank" w:history="1">
+      <w:hyperlink r:id="rId14" w:tgtFrame="_blank" w:history="1">
         <w:r>
           <w:rPr>
             <w:rFonts w:ascii="Times New Roman" w:eastAsia="Times New Roman" w:hAnsi="Times New Roman" w:cs="Times New Roman"/>
@@ -586,47 +532,7 @@
           <w:sz w:val="22"/>
           <w:szCs w:val="22"/>
         </w:rPr>
-        <w:t xml:space="preserve">We found out what height and configuration the wheels have to be at for it to move and make </w:t>
-      </w:r>
-      <w:proofErr w:type="gramStart"/>
-      <w:r>
-        <w:rPr>
-          <w:rFonts w:ascii="Arial" w:hAnsi="Arial" w:cs="Arial"/>
-          <w:color w:val="000000"/>
-          <w:sz w:val="22"/>
-          <w:szCs w:val="22"/>
-        </w:rPr>
-        <w:t>it  up</w:t>
-      </w:r>
-      <w:proofErr w:type="gramEnd"/>
-      <w:r>
-        <w:rPr>
-          <w:rFonts w:ascii="Arial" w:hAnsi="Arial" w:cs="Arial"/>
-          <w:color w:val="000000"/>
-          <w:sz w:val="22"/>
-          <w:szCs w:val="22"/>
-        </w:rPr>
-        <w:t xml:space="preserve"> the ramp with the vertical flattened out part at the bottom.. The height of the frame has to be 3in. off the ground for clearing, and the bumpers have to be 7in. off the ground to make it. We also reconfigured where the wheels go </w:t>
-      </w:r>
-      <w:proofErr w:type="gramStart"/>
-      <w:r>
-        <w:rPr>
-          <w:rFonts w:ascii="Arial" w:hAnsi="Arial" w:cs="Arial"/>
-          <w:color w:val="000000"/>
-          <w:sz w:val="22"/>
-          <w:szCs w:val="22"/>
-        </w:rPr>
-        <w:t>( bottom</w:t>
-      </w:r>
-      <w:proofErr w:type="gramEnd"/>
-      <w:r>
-        <w:rPr>
-          <w:rFonts w:ascii="Arial" w:hAnsi="Arial" w:cs="Arial"/>
-          <w:color w:val="000000"/>
-          <w:sz w:val="22"/>
-          <w:szCs w:val="22"/>
-        </w:rPr>
-        <w:t xml:space="preserve"> example ) To have the ability to move up this ramp because the last one ( top example ) couldn’t move upwards on it.</w:t>
+        <w:t>We found out what height and configuration the wheels have to be at for it to move and make it  up the ramp with the vertical flattened out part at the bottom.. The height of the frame has to be 3in. off the ground for clearing, and the bumpers have to be 7in. off the ground to make it. We also reconfigured where the wheels go ( bottom example ) To have the ability to move up this ramp because the last one ( top example ) couldn’t move upwards on it.</w:t>
       </w:r>
     </w:p>
     <w:p>
@@ -654,7 +560,7 @@
                     <pic:cNvPicPr/>
                   </pic:nvPicPr>
                   <pic:blipFill>
-                    <a:blip r:embed="rId14"/>
+                    <a:blip r:embed="rId15"/>
                     <a:stretch>
                       <a:fillRect/>
                     </a:stretch>
@@ -726,79 +632,7 @@
           <w:color w:val="000000"/>
           <w:sz w:val="24"/>
         </w:rPr>
-        <w:t xml:space="preserve">In the robotics room we worked on the frame of the bot and tested out different ways the wheels can be arranged. We also found out that the ramp the bot must go up in going to be squared off making it impossible for our first idea to work. Our new design will be able to go up the ramp with no problems and will have at least 2 inches of space to clear the top of the ramp and the bottom of the </w:t>
-      </w:r>
-      <w:proofErr w:type="gramStart"/>
-      <w:r>
-        <w:rPr>
-          <w:rFonts w:ascii="Times New Roman" w:hAnsi="Times New Roman" w:cs="Times New Roman"/>
-          <w:color w:val="000000"/>
-          <w:sz w:val="24"/>
-        </w:rPr>
-        <w:t>bots</w:t>
-      </w:r>
-      <w:proofErr w:type="gramEnd"/>
-      <w:r>
-        <w:rPr>
-          <w:rFonts w:ascii="Times New Roman" w:hAnsi="Times New Roman" w:cs="Times New Roman"/>
-          <w:color w:val="000000"/>
-          <w:sz w:val="24"/>
-        </w:rPr>
-        <w:t xml:space="preserve"> frame. The frame will have to be 3-3.5 inches off the ground and the bumpers must sit on 7 inches. The wheels we’re using are completely </w:t>
-      </w:r>
-      <w:proofErr w:type="spellStart"/>
-      <w:r>
-        <w:rPr>
-          <w:rFonts w:ascii="Times New Roman" w:hAnsi="Times New Roman" w:cs="Times New Roman"/>
-          <w:color w:val="000000"/>
-          <w:sz w:val="24"/>
-        </w:rPr>
-        <w:t>omni</w:t>
-      </w:r>
-      <w:proofErr w:type="spellEnd"/>
-      <w:r>
-        <w:rPr>
-          <w:rFonts w:ascii="Times New Roman" w:hAnsi="Times New Roman" w:cs="Times New Roman"/>
-          <w:color w:val="000000"/>
-          <w:sz w:val="24"/>
-        </w:rPr>
-        <w:t xml:space="preserve"> and they will be arranged with 2 verticals in the front and back and 2 </w:t>
-      </w:r>
-      <w:proofErr w:type="gramStart"/>
-      <w:r>
-        <w:rPr>
-          <w:rFonts w:ascii="Times New Roman" w:hAnsi="Times New Roman" w:cs="Times New Roman"/>
-          <w:color w:val="000000"/>
-          <w:sz w:val="24"/>
-        </w:rPr>
-        <w:t>horizontal</w:t>
-      </w:r>
-      <w:proofErr w:type="gramEnd"/>
-      <w:r>
-        <w:rPr>
-          <w:rFonts w:ascii="Times New Roman" w:hAnsi="Times New Roman" w:cs="Times New Roman"/>
-          <w:color w:val="000000"/>
-          <w:sz w:val="24"/>
-        </w:rPr>
-        <w:t xml:space="preserve"> in the middle. This will allow the bot to clear the ramp and the wheels in the middle will no longer catch the ramp. Compared to our original design we added 2 more </w:t>
-      </w:r>
-      <w:proofErr w:type="spellStart"/>
-      <w:r>
-        <w:rPr>
-          <w:rFonts w:ascii="Times New Roman" w:hAnsi="Times New Roman" w:cs="Times New Roman"/>
-          <w:color w:val="000000"/>
-          <w:sz w:val="24"/>
-        </w:rPr>
-        <w:t>omni</w:t>
-      </w:r>
-      <w:proofErr w:type="spellEnd"/>
-      <w:r>
-        <w:rPr>
-          <w:rFonts w:ascii="Times New Roman" w:hAnsi="Times New Roman" w:cs="Times New Roman"/>
-          <w:color w:val="000000"/>
-          <w:sz w:val="24"/>
-        </w:rPr>
-        <w:t xml:space="preserve"> wheels and changes the arrangement of the wheels.</w:t>
+        <w:t>In the robotics room we worked on the frame of the bot and tested out different ways the wheels can be arranged. We also found out that the ramp the bot must go up in going to be squared off making it impossible for our first idea to work. Our new design will be able to go up the ramp with no problems and will have at least 2 inches of space to clear the top of the ramp and the bottom of the bots frame. The frame will have to be 3-3.5 inches off the ground and the bumpers must sit on 7 inches. The wheels we’re using are completely omni and they will be arranged with 2 verticals in the front and back and 2 horizontal in the middle. This will allow the bot to clear the ramp and the wheels in the middle will no longer catch the ramp. Compared to our original design we added 2 more omni wheels and changes the arrangement of the wheels.</w:t>
       </w:r>
     </w:p>
     <w:p>
@@ -829,7 +663,7 @@
                     <pic:cNvPicPr/>
                   </pic:nvPicPr>
                   <pic:blipFill>
-                    <a:blip r:embed="rId15"/>
+                    <a:blip r:embed="rId16"/>
                     <a:stretch>
                       <a:fillRect/>
                     </a:stretch>
@@ -1020,25 +854,7 @@
           <w:color w:val="000000"/>
           <w:sz w:val="24"/>
         </w:rPr>
-        <w:t xml:space="preserve">-how to get </w:t>
-      </w:r>
-      <w:proofErr w:type="spellStart"/>
-      <w:r>
-        <w:rPr>
-          <w:rFonts w:ascii="Times New Roman" w:eastAsia="Times New Roman" w:hAnsi="Times New Roman" w:cs="Times New Roman"/>
-          <w:color w:val="000000"/>
-          <w:sz w:val="24"/>
-        </w:rPr>
-        <w:t>github</w:t>
-      </w:r>
-      <w:proofErr w:type="spellEnd"/>
-      <w:r>
-        <w:rPr>
-          <w:rFonts w:ascii="Times New Roman" w:eastAsia="Times New Roman" w:hAnsi="Times New Roman" w:cs="Times New Roman"/>
-          <w:color w:val="000000"/>
-          <w:sz w:val="24"/>
-        </w:rPr>
-        <w:t xml:space="preserve"> on</w:t>
+        <w:t>-how to get github on</w:t>
       </w:r>
       <w:r>
         <w:rPr>
@@ -1572,23 +1388,7 @@
           <w:rFonts w:ascii="Times New Roman" w:hAnsi="Times New Roman" w:cs="Times New Roman"/>
           <w:color w:val="000000"/>
         </w:rPr>
-        <w:t xml:space="preserve">Write down, in a file here in the repository so that everyone has access, the specifications and design decisions for the software.  Don’t rely on keeping this information on paper in a notebook.  </w:t>
-      </w:r>
-      <w:proofErr w:type="gramStart"/>
-      <w:r>
-        <w:rPr>
-          <w:rFonts w:ascii="Times New Roman" w:hAnsi="Times New Roman" w:cs="Times New Roman"/>
-          <w:color w:val="000000"/>
-        </w:rPr>
-        <w:t>Those  things</w:t>
-      </w:r>
-      <w:proofErr w:type="gramEnd"/>
-      <w:r>
-        <w:rPr>
-          <w:rFonts w:ascii="Times New Roman" w:hAnsi="Times New Roman" w:cs="Times New Roman"/>
-          <w:color w:val="000000"/>
-        </w:rPr>
-        <w:t xml:space="preserve"> get misplaced and are messy.  Take the time to scan documents as needed and upload them. We have 21</w:t>
+        <w:t>Write down, in a file here in the repository so that everyone has access, the specifications and design decisions for the software.  Don’t rely on keeping this information on paper in a notebook.  Those  things get misplaced and are messy.  Take the time to scan documents as needed and upload them. We have 21</w:t>
       </w:r>
       <w:r>
         <w:rPr>
@@ -1637,23 +1437,7 @@
           <w:rFonts w:ascii="Times New Roman" w:hAnsi="Times New Roman" w:cs="Times New Roman"/>
           <w:color w:val="000000"/>
         </w:rPr>
-        <w:t xml:space="preserve">Figure out how to write a basic robot program in the specified language.  It looks like you are going to use C++ this year.  So, figure out, as a team, how to write the equivalent of a “Hello World” program for the </w:t>
-      </w:r>
-      <w:proofErr w:type="spellStart"/>
-      <w:r>
-        <w:rPr>
-          <w:rFonts w:ascii="Times New Roman" w:hAnsi="Times New Roman" w:cs="Times New Roman"/>
-          <w:color w:val="000000"/>
-        </w:rPr>
-        <w:t>RoboRIO</w:t>
-      </w:r>
-      <w:proofErr w:type="spellEnd"/>
-      <w:r>
-        <w:rPr>
-          <w:rFonts w:ascii="Times New Roman" w:hAnsi="Times New Roman" w:cs="Times New Roman"/>
-          <w:color w:val="000000"/>
-        </w:rPr>
-        <w:t>.  This is generally a tank-drive kind of program.  You need to be able to at least get a robot, perhaps last year’s robot, to move using the joysticks.</w:t>
+        <w:t>Figure out how to write a basic robot program in the specified language.  It looks like you are going to use C++ this year.  So, figure out, as a team, how to write the equivalent of a “Hello World” program for the RoboRIO.  This is generally a tank-drive kind of program.  You need to be able to at least get a robot, perhaps last year’s robot, to move using the joysticks.</w:t>
       </w:r>
       <w:r>
         <w:rPr>
@@ -1680,23 +1464,7 @@
           <w:rFonts w:ascii="Times New Roman" w:hAnsi="Times New Roman" w:cs="Times New Roman"/>
           <w:color w:val="000000"/>
         </w:rPr>
-        <w:t xml:space="preserve">If last year’s robot is not available for code practice, at least get a </w:t>
-      </w:r>
-      <w:proofErr w:type="spellStart"/>
-      <w:r>
-        <w:rPr>
-          <w:rFonts w:ascii="Times New Roman" w:hAnsi="Times New Roman" w:cs="Times New Roman"/>
-          <w:color w:val="000000"/>
-        </w:rPr>
-        <w:t>RoboRIO</w:t>
-      </w:r>
-      <w:proofErr w:type="spellEnd"/>
-      <w:r>
-        <w:rPr>
-          <w:rFonts w:ascii="Times New Roman" w:hAnsi="Times New Roman" w:cs="Times New Roman"/>
-          <w:color w:val="000000"/>
-        </w:rPr>
-        <w:t xml:space="preserve"> (there are at least two of them around) and connect it on the test panel to a motor and a pneumatic valve.  You must learn how to control a motor with a joystick and to switch a pneumatic valve with one of the buttons on the joystick.  Figure this out sooner rather than later.  You do not want to have to be learning this in the last week of the build.</w:t>
+        <w:t>If last year’s robot is not available for code practice, at least get a RoboRIO (there are at least two of them around) and connect it on the test panel to a motor and a pneumatic valve.  You must learn how to control a motor with a joystick and to switch a pneumatic valve with one of the buttons on the joystick.  Figure this out sooner rather than later.  You do not want to have to be learning this in the last week of the build.</w:t>
       </w:r>
       <w:r>
         <w:rPr>
@@ -1751,53 +1519,21 @@
           <w:rFonts w:ascii="Times New Roman" w:hAnsi="Times New Roman" w:cs="Times New Roman"/>
           <w:color w:val="000000"/>
         </w:rPr>
-        <w:t xml:space="preserve">In the same way that the entire robotics team is divided into </w:t>
-      </w:r>
-      <w:proofErr w:type="spellStart"/>
-      <w:r>
-        <w:rPr>
-          <w:rFonts w:ascii="Times New Roman" w:hAnsi="Times New Roman" w:cs="Times New Roman"/>
-          <w:color w:val="000000"/>
-        </w:rPr>
-        <w:t>subteams</w:t>
-      </w:r>
-      <w:proofErr w:type="spellEnd"/>
-      <w:r>
-        <w:rPr>
-          <w:rFonts w:ascii="Times New Roman" w:hAnsi="Times New Roman" w:cs="Times New Roman"/>
-          <w:color w:val="000000"/>
-        </w:rPr>
-        <w:t xml:space="preserve"> (e.g. drive team, climbing team, etc.), the software team should be organized with specific people responsible for specific things, such as tool configuration, test code, test panel system, </w:t>
-      </w:r>
-      <w:r>
-        <w:rPr>
-          <w:rFonts w:ascii="Times New Roman" w:hAnsi="Times New Roman" w:cs="Times New Roman"/>
-          <w:color w:val="000000"/>
-        </w:rPr>
-        <w:t xml:space="preserve">hardware interfacing, code architecture, code test and debug, </w:t>
-      </w:r>
-      <w:proofErr w:type="gramStart"/>
-      <w:r>
-        <w:rPr>
-          <w:rFonts w:ascii="Times New Roman" w:hAnsi="Times New Roman" w:cs="Times New Roman"/>
-          <w:color w:val="000000"/>
-        </w:rPr>
-        <w:t>etc.</w:t>
-      </w:r>
-      <w:r>
-        <w:rPr>
-          <w:rFonts w:ascii="Times New Roman" w:hAnsi="Times New Roman" w:cs="Times New Roman"/>
-          <w:color w:val="000000"/>
-        </w:rPr>
-        <w:t>.</w:t>
-      </w:r>
-      <w:proofErr w:type="gramEnd"/>
-      <w:r>
-        <w:rPr>
-          <w:rFonts w:ascii="Times New Roman" w:hAnsi="Times New Roman" w:cs="Times New Roman"/>
-          <w:color w:val="000000"/>
-        </w:rPr>
-        <w:t xml:space="preserve">  </w:t>
+        <w:t xml:space="preserve">In the same way that the entire robotics team is divided into subteams (e.g. drive team, climbing team, etc.), the software team should be organized with specific people responsible for specific things, such as tool configuration, test code, test panel system, </w:t>
+      </w:r>
+      <w:r>
+        <w:rPr>
+          <w:rFonts w:ascii="Times New Roman" w:hAnsi="Times New Roman" w:cs="Times New Roman"/>
+          <w:color w:val="000000"/>
+        </w:rPr>
+        <w:t>hardware interfacing, code architecture, code test and debug, etc.</w:t>
+      </w:r>
+      <w:r>
+        <w:rPr>
+          <w:rFonts w:ascii="Times New Roman" w:hAnsi="Times New Roman" w:cs="Times New Roman"/>
+          <w:color w:val="000000"/>
+        </w:rPr>
+        <w:t xml:space="preserve">.  </w:t>
       </w:r>
       <w:r>
         <w:rPr>
@@ -1869,7 +1605,7 @@
         <w:pStyle w:val="NormalWeb"/>
         <w:spacing w:before="0" w:beforeAutospacing="0" w:after="0" w:afterAutospacing="0"/>
       </w:pPr>
-      <w:hyperlink r:id="rId16" w:history="1">
+      <w:hyperlink r:id="rId17" w:history="1">
         <w:r>
           <w:rPr>
             <w:rStyle w:val="Hyperlink"/>
@@ -2017,7 +1753,7 @@
           <w:rFonts w:eastAsiaTheme="minorHAnsi"/>
         </w:rPr>
       </w:pPr>
-      <w:hyperlink r:id="rId17" w:history="1">
+      <w:hyperlink r:id="rId18" w:history="1">
         <w:r>
           <w:rPr>
             <w:rStyle w:val="Hyperlink"/>
@@ -2151,187 +1887,43 @@
           <w:rFonts w:ascii="Arial" w:eastAsia="Times New Roman" w:hAnsi="Arial" w:cs="Arial"/>
           <w:color w:val="000000"/>
         </w:rPr>
-        <w:t xml:space="preserve">We both downloaded </w:t>
-      </w:r>
-      <w:proofErr w:type="spellStart"/>
-      <w:r>
+        <w:t>We both downloaded Github desktop then we got into working with c++ and understanding it more. For the robot, they’re using mecanum wheels. One side will be spinning inwards, the other side will be turning outwards. Also near the end tried installing eclipse with c++.</w:t>
+      </w:r>
+    </w:p>
+    <w:p>
+      <w:pPr>
+        <w:rPr>
+          <w:rFonts w:ascii="Times New Roman" w:hAnsi="Times New Roman" w:cs="Times New Roman"/>
+        </w:rPr>
+      </w:pPr>
+    </w:p>
+    <w:p>
+      <w:pPr>
+        <w:rPr>
+          <w:rFonts w:ascii="Times New Roman" w:hAnsi="Times New Roman" w:cs="Times New Roman"/>
+        </w:rPr>
+      </w:pPr>
+      <w:r>
+        <w:rPr>
+          <w:rFonts w:ascii="Times New Roman" w:hAnsi="Times New Roman" w:cs="Times New Roman"/>
+        </w:rPr>
+        <w:t>Austin:</w:t>
+      </w:r>
+    </w:p>
+    <w:p>
+      <w:pPr>
+        <w:spacing w:after="0" w:line="240" w:lineRule="auto"/>
         <w:rPr>
           <w:rFonts w:ascii="Arial" w:eastAsia="Times New Roman" w:hAnsi="Arial" w:cs="Arial"/>
           <w:color w:val="000000"/>
         </w:rPr>
-        <w:t>Github</w:t>
-      </w:r>
-      <w:proofErr w:type="spellEnd"/>
+      </w:pPr>
       <w:r>
         <w:rPr>
           <w:rFonts w:ascii="Arial" w:eastAsia="Times New Roman" w:hAnsi="Arial" w:cs="Arial"/>
           <w:color w:val="000000"/>
         </w:rPr>
-        <w:t xml:space="preserve"> desktop then we got into working with </w:t>
-      </w:r>
-      <w:proofErr w:type="spellStart"/>
-      <w:r>
-        <w:rPr>
-          <w:rFonts w:ascii="Arial" w:eastAsia="Times New Roman" w:hAnsi="Arial" w:cs="Arial"/>
-          <w:color w:val="000000"/>
-        </w:rPr>
-        <w:t>c++</w:t>
-      </w:r>
-      <w:proofErr w:type="spellEnd"/>
-      <w:r>
-        <w:rPr>
-          <w:rFonts w:ascii="Arial" w:eastAsia="Times New Roman" w:hAnsi="Arial" w:cs="Arial"/>
-          <w:color w:val="000000"/>
-        </w:rPr>
-        <w:t xml:space="preserve"> and understanding it more. For the robot, they’re using </w:t>
-      </w:r>
-      <w:proofErr w:type="spellStart"/>
-      <w:r>
-        <w:rPr>
-          <w:rFonts w:ascii="Arial" w:eastAsia="Times New Roman" w:hAnsi="Arial" w:cs="Arial"/>
-          <w:color w:val="000000"/>
-        </w:rPr>
-        <w:t>mecanum</w:t>
-      </w:r>
-      <w:proofErr w:type="spellEnd"/>
-      <w:r>
-        <w:rPr>
-          <w:rFonts w:ascii="Arial" w:eastAsia="Times New Roman" w:hAnsi="Arial" w:cs="Arial"/>
-          <w:color w:val="000000"/>
-        </w:rPr>
-        <w:t xml:space="preserve"> wheels. One side will be spinning </w:t>
-      </w:r>
-      <w:proofErr w:type="gramStart"/>
-      <w:r>
-        <w:rPr>
-          <w:rFonts w:ascii="Arial" w:eastAsia="Times New Roman" w:hAnsi="Arial" w:cs="Arial"/>
-          <w:color w:val="000000"/>
-        </w:rPr>
-        <w:t>inwards,</w:t>
-      </w:r>
-      <w:proofErr w:type="gramEnd"/>
-      <w:r>
-        <w:rPr>
-          <w:rFonts w:ascii="Arial" w:eastAsia="Times New Roman" w:hAnsi="Arial" w:cs="Arial"/>
-          <w:color w:val="000000"/>
-        </w:rPr>
-        <w:t xml:space="preserve"> the other side will be turning outwards. Also near the end tried installing eclipse with </w:t>
-      </w:r>
-      <w:proofErr w:type="spellStart"/>
-      <w:r>
-        <w:rPr>
-          <w:rFonts w:ascii="Arial" w:eastAsia="Times New Roman" w:hAnsi="Arial" w:cs="Arial"/>
-          <w:color w:val="000000"/>
-        </w:rPr>
-        <w:t>c++</w:t>
-      </w:r>
-      <w:proofErr w:type="spellEnd"/>
-      <w:r>
-        <w:rPr>
-          <w:rFonts w:ascii="Arial" w:eastAsia="Times New Roman" w:hAnsi="Arial" w:cs="Arial"/>
-          <w:color w:val="000000"/>
-        </w:rPr>
-        <w:t>.</w:t>
-      </w:r>
-    </w:p>
-    <w:p>
-      <w:pPr>
-        <w:rPr>
-          <w:rFonts w:ascii="Times New Roman" w:hAnsi="Times New Roman" w:cs="Times New Roman"/>
-        </w:rPr>
-      </w:pPr>
-    </w:p>
-    <w:p>
-      <w:pPr>
-        <w:rPr>
-          <w:rFonts w:ascii="Times New Roman" w:hAnsi="Times New Roman" w:cs="Times New Roman"/>
-        </w:rPr>
-      </w:pPr>
-      <w:r>
-        <w:rPr>
-          <w:rFonts w:ascii="Times New Roman" w:hAnsi="Times New Roman" w:cs="Times New Roman"/>
-        </w:rPr>
-        <w:t>Austin:</w:t>
-      </w:r>
-    </w:p>
-    <w:p>
-      <w:pPr>
-        <w:spacing w:after="0" w:line="240" w:lineRule="auto"/>
-        <w:rPr>
-          <w:rFonts w:ascii="Arial" w:eastAsia="Times New Roman" w:hAnsi="Arial" w:cs="Arial"/>
-          <w:color w:val="000000"/>
-        </w:rPr>
-      </w:pPr>
-      <w:r>
-        <w:rPr>
-          <w:rFonts w:ascii="Arial" w:eastAsia="Times New Roman" w:hAnsi="Arial" w:cs="Arial"/>
-          <w:color w:val="000000"/>
-        </w:rPr>
-        <w:t xml:space="preserve">Not much was done today but </w:t>
-      </w:r>
-      <w:proofErr w:type="spellStart"/>
-      <w:r>
-        <w:rPr>
-          <w:rFonts w:ascii="Arial" w:eastAsia="Times New Roman" w:hAnsi="Arial" w:cs="Arial"/>
-          <w:color w:val="000000"/>
-        </w:rPr>
-        <w:t>i'm</w:t>
-      </w:r>
-      <w:proofErr w:type="spellEnd"/>
-      <w:r>
-        <w:rPr>
-          <w:rFonts w:ascii="Arial" w:eastAsia="Times New Roman" w:hAnsi="Arial" w:cs="Arial"/>
-          <w:color w:val="000000"/>
-        </w:rPr>
-        <w:t xml:space="preserve"> trying to learn how to get my eclipse to work and also figuring out </w:t>
-      </w:r>
-      <w:proofErr w:type="spellStart"/>
-      <w:r>
-        <w:rPr>
-          <w:rFonts w:ascii="Arial" w:eastAsia="Times New Roman" w:hAnsi="Arial" w:cs="Arial"/>
-          <w:color w:val="000000"/>
-        </w:rPr>
-        <w:t>github</w:t>
-      </w:r>
-      <w:proofErr w:type="spellEnd"/>
-      <w:r>
-        <w:rPr>
-          <w:rFonts w:ascii="Arial" w:eastAsia="Times New Roman" w:hAnsi="Arial" w:cs="Arial"/>
-          <w:color w:val="000000"/>
-        </w:rPr>
-        <w:t xml:space="preserve"> as well. I learned the </w:t>
-      </w:r>
-      <w:proofErr w:type="spellStart"/>
-      <w:r>
-        <w:rPr>
-          <w:rFonts w:ascii="Arial" w:eastAsia="Times New Roman" w:hAnsi="Arial" w:cs="Arial"/>
-          <w:color w:val="000000"/>
-        </w:rPr>
-        <w:t>the</w:t>
-      </w:r>
-      <w:proofErr w:type="spellEnd"/>
-      <w:r>
-        <w:rPr>
-          <w:rFonts w:ascii="Arial" w:eastAsia="Times New Roman" w:hAnsi="Arial" w:cs="Arial"/>
-          <w:color w:val="000000"/>
-        </w:rPr>
-        <w:t xml:space="preserve"> </w:t>
-      </w:r>
-      <w:proofErr w:type="gramStart"/>
-      <w:r>
-        <w:rPr>
-          <w:rFonts w:ascii="Arial" w:eastAsia="Times New Roman" w:hAnsi="Arial" w:cs="Arial"/>
-          <w:color w:val="000000"/>
-        </w:rPr>
-        <w:t>robots</w:t>
-      </w:r>
-      <w:proofErr w:type="gramEnd"/>
-      <w:r>
-        <w:rPr>
-          <w:rFonts w:ascii="Arial" w:eastAsia="Times New Roman" w:hAnsi="Arial" w:cs="Arial"/>
-          <w:color w:val="000000"/>
-        </w:rPr>
-        <w:t xml:space="preserve"> wheels have to form a “X” like the front wheels have </w:t>
+        <w:t xml:space="preserve">Not much was done today but i'm trying to learn how to get my eclipse to work and also figuring out github as well. I learned the the robots wheels have to form a “X” like the front wheels have </w:t>
       </w:r>
       <w:r>
         <w:rPr>
@@ -2366,7 +1958,7 @@
                     </pic:cNvPicPr>
                   </pic:nvPicPr>
                   <pic:blipFill>
-                    <a:blip r:embed="rId18">
+                    <a:blip r:embed="rId19">
                       <a:extLst>
                         <a:ext uri="{28A0092B-C50C-407E-A947-70E740481C1C}">
                           <a14:useLocalDpi xmlns:a14="http://schemas.microsoft.com/office/drawing/2010/main" val="0"/>
@@ -2437,23 +2029,7 @@
           <w:rFonts w:ascii="Arial" w:eastAsia="Times New Roman" w:hAnsi="Arial" w:cs="Arial"/>
           <w:color w:val="000000"/>
         </w:rPr>
-        <w:t xml:space="preserve">I did a large scale explanation of </w:t>
-      </w:r>
-      <w:proofErr w:type="spellStart"/>
-      <w:r>
-        <w:rPr>
-          <w:rFonts w:ascii="Arial" w:eastAsia="Times New Roman" w:hAnsi="Arial" w:cs="Arial"/>
-          <w:color w:val="000000"/>
-        </w:rPr>
-        <w:t>mech</w:t>
-      </w:r>
-      <w:proofErr w:type="spellEnd"/>
-      <w:r>
-        <w:rPr>
-          <w:rFonts w:ascii="Arial" w:eastAsia="Times New Roman" w:hAnsi="Arial" w:cs="Arial"/>
-          <w:color w:val="000000"/>
-        </w:rPr>
-        <w:t xml:space="preserve"> wheels and some other parts and plans.</w:t>
+        <w:t>I did a large scale explanation of mech wheels and some other parts and plans.</w:t>
       </w:r>
     </w:p>
     <w:p>
@@ -2470,35 +2046,19 @@
       </w:r>
     </w:p>
     <w:p>
-      <w:hyperlink r:id="rId19" w:tgtFrame="_blank" w:history="1">
+      <w:hyperlink r:id="rId20" w:tgtFrame="_blank" w:history="1">
         <w:r>
           <w:rPr>
             <w:rStyle w:val="Hyperlink"/>
           </w:rPr>
-          <w:t xml:space="preserve">FRC C++ Programming | 2018 FRC Control System - </w:t>
+          <w:t>FRC C++ Programming | 2018 FRC Control System - WPILib</w:t>
         </w:r>
-        <w:proofErr w:type="spellStart"/>
-        <w:r>
-          <w:rPr>
-            <w:rStyle w:val="Hyperlink"/>
-          </w:rPr>
-          <w:t>WPILib</w:t>
-        </w:r>
-        <w:proofErr w:type="spellEnd"/>
       </w:hyperlink>
     </w:p>
     <w:p/>
     <w:p>
       <w:r>
-        <w:t xml:space="preserve">please install eclipse for </w:t>
-      </w:r>
-      <w:proofErr w:type="spellStart"/>
-      <w:r>
-        <w:t>c++</w:t>
-      </w:r>
-      <w:proofErr w:type="spellEnd"/>
-      <w:r>
-        <w:t xml:space="preserve"> on to your computers so that we may begin or programming. I will be distributing work among us soon.</w:t>
+        <w:t>please install eclipse for c++ on to your computers so that we may begin or programming. I will be distributing work among us soon.</w:t>
       </w:r>
     </w:p>
     <w:p>
@@ -2549,27 +2109,7 @@
           <w:sz w:val="24"/>
           <w:szCs w:val="24"/>
         </w:rPr>
-        <w:t xml:space="preserve">-wheels (fix last </w:t>
-      </w:r>
-      <w:proofErr w:type="spellStart"/>
-      <w:proofErr w:type="gramStart"/>
-      <w:r>
-        <w:rPr>
-          <w:rFonts w:ascii="Times New Roman" w:eastAsia="Times New Roman" w:hAnsi="Times New Roman" w:cs="Times New Roman"/>
-          <w:sz w:val="24"/>
-          <w:szCs w:val="24"/>
-        </w:rPr>
-        <w:t>years</w:t>
-      </w:r>
-      <w:proofErr w:type="spellEnd"/>
-      <w:proofErr w:type="gramEnd"/>
-      <w:r>
-        <w:rPr>
-          <w:rFonts w:ascii="Times New Roman" w:eastAsia="Times New Roman" w:hAnsi="Times New Roman" w:cs="Times New Roman"/>
-          <w:sz w:val="24"/>
-          <w:szCs w:val="24"/>
-        </w:rPr>
-        <w:t xml:space="preserve"> drive)</w:t>
+        <w:t>-wheels (fix last years drive)</w:t>
       </w:r>
     </w:p>
     <w:p>
@@ -2949,7 +2489,7 @@
       <w:r>
         <w:t xml:space="preserve">( </w:t>
       </w:r>
-      <w:hyperlink r:id="rId20" w:tgtFrame="_blank" w:history="1">
+      <w:hyperlink r:id="rId21" w:tgtFrame="_blank" w:history="1">
         <w:r>
           <w:rPr>
             <w:rStyle w:val="Hyperlink"/>
@@ -2972,7 +2512,7 @@
       <w:r>
         <w:t xml:space="preserve">( </w:t>
       </w:r>
-      <w:hyperlink r:id="rId21" w:tgtFrame="_blank" w:history="1">
+      <w:hyperlink r:id="rId22" w:tgtFrame="_blank" w:history="1">
         <w:r>
           <w:rPr>
             <w:rStyle w:val="Hyperlink"/>
@@ -3023,25 +2563,7 @@
           <w:sz w:val="24"/>
           <w:szCs w:val="24"/>
         </w:rPr>
-        <w:t>when you get here be sure to install the second software option on the "NI Software for FRC</w:t>
-      </w:r>
-      <w:proofErr w:type="gramStart"/>
-      <w:r>
-        <w:rPr>
-          <w:rFonts w:ascii="Times New Roman" w:eastAsia="Times New Roman" w:hAnsi="Times New Roman" w:cs="Times New Roman"/>
-          <w:sz w:val="24"/>
-          <w:szCs w:val="24"/>
-        </w:rPr>
-        <w:t>"  disc</w:t>
-      </w:r>
-      <w:proofErr w:type="gramEnd"/>
-      <w:r>
-        <w:rPr>
-          <w:rFonts w:ascii="Times New Roman" w:eastAsia="Times New Roman" w:hAnsi="Times New Roman" w:cs="Times New Roman"/>
-          <w:sz w:val="24"/>
-          <w:szCs w:val="24"/>
-        </w:rPr>
-        <w:t>, that you can get from Mr. Hinckl</w:t>
+        <w:t>when you get here be sure to install the second software option on the "NI Software for FRC"  disc, that you can get from Mr. Hinckl</w:t>
       </w:r>
       <w:r>
         <w:rPr>
@@ -3336,7 +2858,7 @@
         </w:rPr>
         <w:t xml:space="preserve">The documentation for the FRC control system is at </w:t>
       </w:r>
-      <w:hyperlink r:id="rId22" w:history="1">
+      <w:hyperlink r:id="rId23" w:history="1">
         <w:r>
           <w:rPr>
             <w:rStyle w:val="Hyperlink"/>
@@ -3581,23 +3103,7 @@
           <w:rFonts w:ascii="Arial" w:hAnsi="Arial" w:cs="Arial"/>
           <w:color w:val="000000"/>
         </w:rPr>
-        <w:t xml:space="preserve">Today I worked on imaging the </w:t>
-      </w:r>
-      <w:proofErr w:type="spellStart"/>
-      <w:r>
-        <w:rPr>
-          <w:rFonts w:ascii="Arial" w:hAnsi="Arial" w:cs="Arial"/>
-          <w:color w:val="000000"/>
-        </w:rPr>
-        <w:t>RoboRIO</w:t>
-      </w:r>
-      <w:proofErr w:type="spellEnd"/>
-      <w:r>
-        <w:rPr>
-          <w:rFonts w:ascii="Arial" w:hAnsi="Arial" w:cs="Arial"/>
-          <w:color w:val="000000"/>
-        </w:rPr>
-        <w:t xml:space="preserve"> for our test bench and started the code for the drive.</w:t>
+        <w:t>Today I worked on imaging the RoboRIO for our test bench and started the code for the drive.</w:t>
       </w:r>
     </w:p>
     <w:p>
@@ -3672,23 +3178,7 @@
           <w:rFonts w:ascii="Arial" w:eastAsia="Times New Roman" w:hAnsi="Arial" w:cs="Arial"/>
           <w:color w:val="000000"/>
         </w:rPr>
-        <w:t xml:space="preserve">Learnt more about the code and how the </w:t>
-      </w:r>
-      <w:proofErr w:type="spellStart"/>
-      <w:r>
-        <w:rPr>
-          <w:rFonts w:ascii="Arial" w:eastAsia="Times New Roman" w:hAnsi="Arial" w:cs="Arial"/>
-          <w:color w:val="000000"/>
-        </w:rPr>
-        <w:t>mecanum</w:t>
-      </w:r>
-      <w:proofErr w:type="spellEnd"/>
-      <w:r>
-        <w:rPr>
-          <w:rFonts w:ascii="Arial" w:eastAsia="Times New Roman" w:hAnsi="Arial" w:cs="Arial"/>
-          <w:color w:val="000000"/>
-        </w:rPr>
-        <w:t xml:space="preserve"> wheels work also installed and created an account with the NI software onto the laptop.</w:t>
+        <w:t>Learnt more about the code and how the mecanum wheels work also installed and created an account with the NI software onto the laptop.</w:t>
       </w:r>
     </w:p>
     <w:p>
@@ -3758,74 +3248,99 @@
         </w:rPr>
         <w:t>Robbie:</w:t>
       </w:r>
+    </w:p>
+    <w:p>
+      <w:pPr>
+        <w:rPr>
+          <w:rFonts w:ascii="Times New Roman" w:hAnsi="Times New Roman" w:cs="Times New Roman"/>
+        </w:rPr>
+      </w:pPr>
+      <w:r>
+        <w:rPr>
+          <w:rFonts w:ascii="Arial" w:hAnsi="Arial" w:cs="Arial"/>
+          <w:color w:val="000000"/>
+        </w:rPr>
+        <w:t>I downloaded the required software onto the programming laptop. I wasn’t able to get much code done because of the time taken out to download stuff.</w:t>
+      </w:r>
+    </w:p>
+    <w:p>
+      <w:pPr>
+        <w:rPr>
+          <w:rFonts w:ascii="Times New Roman" w:hAnsi="Times New Roman" w:cs="Times New Roman"/>
+        </w:rPr>
+      </w:pPr>
+      <w:r>
+        <w:rPr>
+          <w:rFonts w:ascii="Times New Roman" w:hAnsi="Times New Roman" w:cs="Times New Roman"/>
+        </w:rPr>
+        <w:t>Austin</w:t>
+      </w:r>
+      <w:r>
+        <w:rPr>
+          <w:rFonts w:ascii="Times New Roman" w:hAnsi="Times New Roman" w:cs="Times New Roman"/>
+        </w:rPr>
+        <w:t>, Cody, Anthony, Matthew, Noah</w:t>
+      </w:r>
+      <w:r>
+        <w:rPr>
+          <w:rFonts w:ascii="Times New Roman" w:hAnsi="Times New Roman" w:cs="Times New Roman"/>
+        </w:rPr>
+        <w:t xml:space="preserve">: </w:t>
+      </w:r>
+    </w:p>
+    <w:p>
+      <w:pPr>
+        <w:rPr>
+          <w:rFonts w:ascii="Times New Roman" w:hAnsi="Times New Roman" w:cs="Times New Roman"/>
+        </w:rPr>
+      </w:pPr>
+      <w:r>
+        <w:rPr>
+          <w:rFonts w:ascii="Times New Roman" w:hAnsi="Times New Roman" w:cs="Times New Roman"/>
+        </w:rPr>
+        <w:t>Not here today.</w:t>
+      </w:r>
+    </w:p>
+    <w:p>
+      <w:pPr>
+        <w:rPr>
+          <w:rFonts w:ascii="Times New Roman" w:hAnsi="Times New Roman" w:cs="Times New Roman"/>
+          <w:color w:val="000000"/>
+        </w:rPr>
+      </w:pPr>
+    </w:p>
+    <w:p>
+      <w:pPr>
+        <w:rPr>
+          <w:rFonts w:ascii="Times New Roman" w:hAnsi="Times New Roman" w:cs="Times New Roman"/>
+          <w:sz w:val="24"/>
+          <w:szCs w:val="24"/>
+        </w:rPr>
+      </w:pPr>
+      <w:r>
+        <w:rPr>
+          <w:rFonts w:ascii="Times New Roman" w:hAnsi="Times New Roman" w:cs="Times New Roman"/>
+          <w:sz w:val="24"/>
+          <w:szCs w:val="24"/>
+        </w:rPr>
+        <w:t>_____________________________________________________________________________</w:t>
+      </w:r>
+    </w:p>
+    <w:p>
+      <w:pPr>
+        <w:rPr>
+          <w:rFonts w:ascii="Times New Roman" w:hAnsi="Times New Roman" w:cs="Times New Roman"/>
+        </w:rPr>
+      </w:pPr>
+    </w:p>
+    <w:p>
+      <w:pPr>
+        <w:rPr>
+          <w:rFonts w:ascii="Times New Roman" w:hAnsi="Times New Roman" w:cs="Times New Roman"/>
+        </w:rPr>
+      </w:pPr>
       <w:bookmarkStart w:id="0" w:name="_GoBack"/>
       <w:bookmarkEnd w:id="0"/>
-    </w:p>
-    <w:p>
-      <w:pPr>
-        <w:rPr>
-          <w:rFonts w:ascii="Times New Roman" w:hAnsi="Times New Roman" w:cs="Times New Roman"/>
-        </w:rPr>
-      </w:pPr>
-      <w:r>
-        <w:rPr>
-          <w:rFonts w:ascii="Arial" w:hAnsi="Arial" w:cs="Arial"/>
-          <w:color w:val="000000"/>
-        </w:rPr>
-        <w:t>I downloaded the required software onto the programming laptop. I wasn’t able to get much code done because of the time taken out to download stuff.</w:t>
-      </w:r>
-    </w:p>
-    <w:p>
-      <w:pPr>
-        <w:rPr>
-          <w:rFonts w:ascii="Times New Roman" w:hAnsi="Times New Roman" w:cs="Times New Roman"/>
-        </w:rPr>
-      </w:pPr>
-      <w:r>
-        <w:rPr>
-          <w:rFonts w:ascii="Times New Roman" w:hAnsi="Times New Roman" w:cs="Times New Roman"/>
-        </w:rPr>
-        <w:t>Austin</w:t>
-      </w:r>
-      <w:r>
-        <w:rPr>
-          <w:rFonts w:ascii="Times New Roman" w:hAnsi="Times New Roman" w:cs="Times New Roman"/>
-        </w:rPr>
-        <w:t>, Cody, Anthony, Matthew, Noah</w:t>
-      </w:r>
-      <w:r>
-        <w:rPr>
-          <w:rFonts w:ascii="Times New Roman" w:hAnsi="Times New Roman" w:cs="Times New Roman"/>
-        </w:rPr>
-        <w:t xml:space="preserve">: </w:t>
-      </w:r>
-    </w:p>
-    <w:p>
-      <w:pPr>
-        <w:rPr>
-          <w:rFonts w:ascii="Times New Roman" w:hAnsi="Times New Roman" w:cs="Times New Roman"/>
-        </w:rPr>
-      </w:pPr>
-      <w:r>
-        <w:rPr>
-          <w:rFonts w:ascii="Times New Roman" w:hAnsi="Times New Roman" w:cs="Times New Roman"/>
-        </w:rPr>
-        <w:t>Not here today.</w:t>
-      </w:r>
-    </w:p>
-    <w:p>
-      <w:pPr>
-        <w:rPr>
-          <w:rFonts w:ascii="Times New Roman" w:hAnsi="Times New Roman" w:cs="Times New Roman"/>
-        </w:rPr>
-      </w:pPr>
-    </w:p>
-    <w:p>
-      <w:pPr>
-        <w:rPr>
-          <w:rFonts w:ascii="Times New Roman" w:hAnsi="Times New Roman" w:cs="Times New Roman"/>
-        </w:rPr>
-      </w:pPr>
     </w:p>
     <w:sectPr>
       <w:pgSz w:w="12240" w:h="15840"/>
@@ -3838,7 +3353,7 @@
 </file>
 
 <file path=word/numbering.xml><?xml version="1.0" encoding="utf-8"?>
-<w:numbering xmlns:wpc="http://schemas.microsoft.com/office/word/2010/wordprocessingCanvas" xmlns:cx="http://schemas.microsoft.com/office/drawing/2014/chartex" xmlns:mc="http://schemas.openxmlformats.org/markup-compatibility/2006" xmlns:o="urn:schemas-microsoft-com:office:office" xmlns:r="http://schemas.openxmlformats.org/officeDocument/2006/relationships" xmlns:m="http://schemas.openxmlformats.org/officeDocument/2006/math" xmlns:v="urn:schemas-microsoft-com:vml" xmlns:wp14="http://schemas.microsoft.com/office/word/2010/wordprocessingDrawing" xmlns:wp="http://schemas.openxmlformats.org/drawingml/2006/wordprocessingDrawing" xmlns:w10="urn:schemas-microsoft-com:office:word" xmlns:w="http://schemas.openxmlformats.org/wordprocessingml/2006/main" xmlns:w14="http://schemas.microsoft.com/office/word/2010/wordml" xmlns:w15="http://schemas.microsoft.com/office/word/2012/wordml" xmlns:w16se="http://schemas.microsoft.com/office/word/2015/wordml/symex" xmlns:wpg="http://schemas.microsoft.com/office/word/2010/wordprocessingGroup" xmlns:wpi="http://schemas.microsoft.com/office/word/2010/wordprocessingInk" xmlns:wne="http://schemas.microsoft.com/office/word/2006/wordml" xmlns:wps="http://schemas.microsoft.com/office/word/2010/wordprocessingShape" mc:Ignorable="w14 w15 w16se wp14">
+<w:numbering xmlns:wpc="http://schemas.microsoft.com/office/word/2010/wordprocessingCanvas" xmlns:mc="http://schemas.openxmlformats.org/markup-compatibility/2006" xmlns:o="urn:schemas-microsoft-com:office:office" xmlns:r="http://schemas.openxmlformats.org/officeDocument/2006/relationships" xmlns:m="http://schemas.openxmlformats.org/officeDocument/2006/math" xmlns:v="urn:schemas-microsoft-com:vml" xmlns:wp14="http://schemas.microsoft.com/office/word/2010/wordprocessingDrawing" xmlns:wp="http://schemas.openxmlformats.org/drawingml/2006/wordprocessingDrawing" xmlns:w10="urn:schemas-microsoft-com:office:word" xmlns:w="http://schemas.openxmlformats.org/wordprocessingml/2006/main" xmlns:w14="http://schemas.microsoft.com/office/word/2010/wordml" xmlns:wpg="http://schemas.microsoft.com/office/word/2010/wordprocessingGroup" xmlns:wpi="http://schemas.microsoft.com/office/word/2010/wordprocessingInk" xmlns:wne="http://schemas.microsoft.com/office/word/2006/wordml" xmlns:wps="http://schemas.microsoft.com/office/word/2010/wordprocessingShape" mc:Ignorable="w14 wp14">
   <w:numPicBullet w:numPicBulletId="0">
     <w:pict>
       <v:shapetype id="_x0000_t75" coordsize="21600,21600" o:spt="75" o:preferrelative="t" path="m@4@5l@4@11@9@11@9@5xe" filled="f" stroked="f">
@@ -3860,12 +3375,12 @@
         <v:path o:extrusionok="f" gradientshapeok="t" o:connecttype="rect"/>
         <o:lock v:ext="edit" aspectratio="t"/>
       </v:shapetype>
-      <v:shape id="Picture 5" o:spid="_x0000_i1026" type="#_x0000_t75" alt="https://ssl.gstatic.com/ui/v1/icons/mail/images/cleardot.gif" style="width:.75pt;height:.75pt;visibility:visible;mso-wrap-style:square" o:bullet="t">
+      <v:shape id="_x0000_i1027" type="#_x0000_t75" alt="https://ssl.gstatic.com/ui/v1/icons/mail/images/cleardot.gif" style="width:.75pt;height:.75pt;visibility:visible;mso-wrap-style:square" o:bullet="t">
         <v:imagedata r:id="rId1" o:title="cleardot"/>
       </v:shape>
     </w:pict>
   </w:numPicBullet>
-  <w:abstractNum w:abstractNumId="0" w15:restartNumberingAfterBreak="0">
+  <w:abstractNum w:abstractNumId="0">
     <w:nsid w:val="0F0A36E0"/>
     <w:multiLevelType w:val="multilevel"/>
     <w:tmpl w:val="E514DE3A"/>
@@ -4014,7 +3529,7 @@
       </w:rPr>
     </w:lvl>
   </w:abstractNum>
-  <w:abstractNum w:abstractNumId="1" w15:restartNumberingAfterBreak="0">
+  <w:abstractNum w:abstractNumId="1">
     <w:nsid w:val="28701623"/>
     <w:multiLevelType w:val="hybridMultilevel"/>
     <w:tmpl w:val="003A0B2E"/>
@@ -4100,7 +3615,7 @@
       </w:pPr>
     </w:lvl>
   </w:abstractNum>
-  <w:abstractNum w:abstractNumId="2" w15:restartNumberingAfterBreak="0">
+  <w:abstractNum w:abstractNumId="2">
     <w:nsid w:val="73182FFC"/>
     <w:multiLevelType w:val="hybridMultilevel"/>
     <w:tmpl w:val="2EEA574A"/>
@@ -4254,7 +3769,7 @@
 </file>
 
 <file path=word/styles.xml><?xml version="1.0" encoding="utf-8"?>
-<w:styles xmlns:mc="http://schemas.openxmlformats.org/markup-compatibility/2006" xmlns:r="http://schemas.openxmlformats.org/officeDocument/2006/relationships" xmlns:w="http://schemas.openxmlformats.org/wordprocessingml/2006/main" xmlns:w14="http://schemas.microsoft.com/office/word/2010/wordml" xmlns:w15="http://schemas.microsoft.com/office/word/2012/wordml" xmlns:w16se="http://schemas.microsoft.com/office/word/2015/wordml/symex" mc:Ignorable="w14 w15 w16se">
+<w:styles xmlns:mc="http://schemas.openxmlformats.org/markup-compatibility/2006" xmlns:r="http://schemas.openxmlformats.org/officeDocument/2006/relationships" xmlns:w="http://schemas.openxmlformats.org/wordprocessingml/2006/main" xmlns:w14="http://schemas.microsoft.com/office/word/2010/wordml" mc:Ignorable="w14">
   <w:docDefaults>
     <w:rPrDefault>
       <w:rPr>
@@ -4270,369 +3785,402 @@
       </w:pPr>
     </w:pPrDefault>
   </w:docDefaults>
-  <w:latentStyles w:defLockedState="0" w:defUIPriority="99" w:defSemiHidden="0" w:defUnhideWhenUsed="0" w:defQFormat="0" w:count="371">
-    <w:lsdException w:name="Normal" w:uiPriority="0" w:qFormat="1"/>
-    <w:lsdException w:name="heading 1" w:uiPriority="9" w:qFormat="1"/>
-    <w:lsdException w:name="heading 2" w:semiHidden="1" w:uiPriority="9" w:unhideWhenUsed="1" w:qFormat="1"/>
-    <w:lsdException w:name="heading 3" w:semiHidden="1" w:uiPriority="9" w:unhideWhenUsed="1" w:qFormat="1"/>
-    <w:lsdException w:name="heading 4" w:semiHidden="1" w:uiPriority="9" w:unhideWhenUsed="1" w:qFormat="1"/>
-    <w:lsdException w:name="heading 5" w:semiHidden="1" w:uiPriority="9" w:unhideWhenUsed="1" w:qFormat="1"/>
-    <w:lsdException w:name="heading 6" w:semiHidden="1" w:uiPriority="9" w:unhideWhenUsed="1" w:qFormat="1"/>
-    <w:lsdException w:name="heading 7" w:semiHidden="1" w:uiPriority="9" w:unhideWhenUsed="1" w:qFormat="1"/>
-    <w:lsdException w:name="heading 8" w:semiHidden="1" w:uiPriority="9" w:unhideWhenUsed="1" w:qFormat="1"/>
-    <w:lsdException w:name="heading 9" w:semiHidden="1" w:uiPriority="9" w:unhideWhenUsed="1" w:qFormat="1"/>
-    <w:lsdException w:name="index 1" w:semiHidden="1" w:unhideWhenUsed="1"/>
-    <w:lsdException w:name="index 2" w:semiHidden="1" w:unhideWhenUsed="1"/>
-    <w:lsdException w:name="index 3" w:semiHidden="1" w:unhideWhenUsed="1"/>
-    <w:lsdException w:name="index 4" w:semiHidden="1" w:unhideWhenUsed="1"/>
-    <w:lsdException w:name="index 5" w:semiHidden="1" w:unhideWhenUsed="1"/>
-    <w:lsdException w:name="index 6" w:semiHidden="1" w:unhideWhenUsed="1"/>
-    <w:lsdException w:name="index 7" w:semiHidden="1" w:unhideWhenUsed="1"/>
-    <w:lsdException w:name="index 8" w:semiHidden="1" w:unhideWhenUsed="1"/>
-    <w:lsdException w:name="index 9" w:semiHidden="1" w:unhideWhenUsed="1"/>
-    <w:lsdException w:name="toc 1" w:semiHidden="1" w:uiPriority="39" w:unhideWhenUsed="1"/>
-    <w:lsdException w:name="toc 2" w:semiHidden="1" w:uiPriority="39" w:unhideWhenUsed="1"/>
-    <w:lsdException w:name="toc 3" w:semiHidden="1" w:uiPriority="39" w:unhideWhenUsed="1"/>
-    <w:lsdException w:name="toc 4" w:semiHidden="1" w:uiPriority="39" w:unhideWhenUsed="1"/>
-    <w:lsdException w:name="toc 5" w:semiHidden="1" w:uiPriority="39" w:unhideWhenUsed="1"/>
-    <w:lsdException w:name="toc 6" w:semiHidden="1" w:uiPriority="39" w:unhideWhenUsed="1"/>
-    <w:lsdException w:name="toc 7" w:semiHidden="1" w:uiPriority="39" w:unhideWhenUsed="1"/>
-    <w:lsdException w:name="toc 8" w:semiHidden="1" w:uiPriority="39" w:unhideWhenUsed="1"/>
-    <w:lsdException w:name="toc 9" w:semiHidden="1" w:uiPriority="39" w:unhideWhenUsed="1"/>
-    <w:lsdException w:name="Normal Indent" w:semiHidden="1" w:unhideWhenUsed="1"/>
-    <w:lsdException w:name="footnote text" w:semiHidden="1" w:unhideWhenUsed="1"/>
-    <w:lsdException w:name="annotation text" w:semiHidden="1" w:unhideWhenUsed="1"/>
-    <w:lsdException w:name="header" w:semiHidden="1" w:unhideWhenUsed="1"/>
-    <w:lsdException w:name="footer" w:semiHidden="1" w:unhideWhenUsed="1"/>
-    <w:lsdException w:name="index heading" w:semiHidden="1" w:unhideWhenUsed="1"/>
-    <w:lsdException w:name="caption" w:semiHidden="1" w:uiPriority="35" w:unhideWhenUsed="1" w:qFormat="1"/>
-    <w:lsdException w:name="table of figures" w:semiHidden="1" w:unhideWhenUsed="1"/>
-    <w:lsdException w:name="envelope address" w:semiHidden="1" w:unhideWhenUsed="1"/>
-    <w:lsdException w:name="envelope return" w:semiHidden="1" w:unhideWhenUsed="1"/>
-    <w:lsdException w:name="footnote reference" w:semiHidden="1" w:unhideWhenUsed="1"/>
-    <w:lsdException w:name="annotation reference" w:semiHidden="1" w:unhideWhenUsed="1"/>
-    <w:lsdException w:name="line number" w:semiHidden="1" w:unhideWhenUsed="1"/>
-    <w:lsdException w:name="page number" w:semiHidden="1" w:unhideWhenUsed="1"/>
-    <w:lsdException w:name="endnote reference" w:semiHidden="1" w:unhideWhenUsed="1"/>
-    <w:lsdException w:name="endnote text" w:semiHidden="1" w:unhideWhenUsed="1"/>
-    <w:lsdException w:name="table of authorities" w:semiHidden="1" w:unhideWhenUsed="1"/>
-    <w:lsdException w:name="macro" w:semiHidden="1" w:unhideWhenUsed="1"/>
-    <w:lsdException w:name="toa heading" w:semiHidden="1" w:unhideWhenUsed="1"/>
-    <w:lsdException w:name="List" w:semiHidden="1" w:unhideWhenUsed="1"/>
-    <w:lsdException w:name="List Bullet" w:semiHidden="1" w:unhideWhenUsed="1"/>
-    <w:lsdException w:name="List Number" w:semiHidden="1" w:unhideWhenUsed="1"/>
-    <w:lsdException w:name="List 2" w:semiHidden="1" w:unhideWhenUsed="1"/>
-    <w:lsdException w:name="List 3" w:semiHidden="1" w:unhideWhenUsed="1"/>
-    <w:lsdException w:name="List 4" w:semiHidden="1" w:unhideWhenUsed="1"/>
-    <w:lsdException w:name="List 5" w:semiHidden="1" w:unhideWhenUsed="1"/>
-    <w:lsdException w:name="List Bullet 2" w:semiHidden="1" w:unhideWhenUsed="1"/>
-    <w:lsdException w:name="List Bullet 3" w:semiHidden="1" w:unhideWhenUsed="1"/>
-    <w:lsdException w:name="List Bullet 4" w:semiHidden="1" w:unhideWhenUsed="1"/>
-    <w:lsdException w:name="List Bullet 5" w:semiHidden="1" w:unhideWhenUsed="1"/>
-    <w:lsdException w:name="List Number 2" w:semiHidden="1" w:unhideWhenUsed="1"/>
-    <w:lsdException w:name="List Number 3" w:semiHidden="1" w:unhideWhenUsed="1"/>
-    <w:lsdException w:name="List Number 4" w:semiHidden="1" w:unhideWhenUsed="1"/>
-    <w:lsdException w:name="List Number 5" w:semiHidden="1" w:unhideWhenUsed="1"/>
-    <w:lsdException w:name="Title" w:uiPriority="10" w:qFormat="1"/>
-    <w:lsdException w:name="Closing" w:semiHidden="1" w:unhideWhenUsed="1"/>
-    <w:lsdException w:name="Signature" w:semiHidden="1" w:unhideWhenUsed="1"/>
-    <w:lsdException w:name="Default Paragraph Font" w:semiHidden="1" w:uiPriority="1" w:unhideWhenUsed="1"/>
-    <w:lsdException w:name="Body Text" w:semiHidden="1" w:unhideWhenUsed="1"/>
-    <w:lsdException w:name="Body Text Indent" w:semiHidden="1" w:unhideWhenUsed="1"/>
-    <w:lsdException w:name="List Continue" w:semiHidden="1" w:unhideWhenUsed="1"/>
-    <w:lsdException w:name="List Continue 2" w:semiHidden="1" w:unhideWhenUsed="1"/>
-    <w:lsdException w:name="List Continue 3" w:semiHidden="1" w:unhideWhenUsed="1"/>
-    <w:lsdException w:name="List Continue 4" w:semiHidden="1" w:unhideWhenUsed="1"/>
-    <w:lsdException w:name="List Continue 5" w:semiHidden="1" w:unhideWhenUsed="1"/>
-    <w:lsdException w:name="Message Header" w:semiHidden="1" w:unhideWhenUsed="1"/>
-    <w:lsdException w:name="Subtitle" w:uiPriority="11" w:qFormat="1"/>
-    <w:lsdException w:name="Salutation" w:semiHidden="1" w:unhideWhenUsed="1"/>
-    <w:lsdException w:name="Date" w:semiHidden="1" w:unhideWhenUsed="1"/>
-    <w:lsdException w:name="Body Text First Indent" w:semiHidden="1" w:unhideWhenUsed="1"/>
-    <w:lsdException w:name="Body Text First Indent 2" w:semiHidden="1" w:unhideWhenUsed="1"/>
-    <w:lsdException w:name="Note Heading" w:semiHidden="1" w:unhideWhenUsed="1"/>
-    <w:lsdException w:name="Body Text 2" w:semiHidden="1" w:unhideWhenUsed="1"/>
-    <w:lsdException w:name="Body Text 3" w:semiHidden="1" w:unhideWhenUsed="1"/>
-    <w:lsdException w:name="Body Text Indent 2" w:semiHidden="1" w:unhideWhenUsed="1"/>
-    <w:lsdException w:name="Body Text Indent 3" w:semiHidden="1" w:unhideWhenUsed="1"/>
-    <w:lsdException w:name="Block Text" w:semiHidden="1" w:unhideWhenUsed="1"/>
-    <w:lsdException w:name="Hyperlink" w:semiHidden="1" w:unhideWhenUsed="1"/>
-    <w:lsdException w:name="FollowedHyperlink" w:semiHidden="1" w:unhideWhenUsed="1"/>
-    <w:lsdException w:name="Strong" w:uiPriority="22" w:qFormat="1"/>
-    <w:lsdException w:name="Emphasis" w:uiPriority="20" w:qFormat="1"/>
-    <w:lsdException w:name="Document Map" w:semiHidden="1" w:unhideWhenUsed="1"/>
-    <w:lsdException w:name="Plain Text" w:semiHidden="1" w:unhideWhenUsed="1"/>
-    <w:lsdException w:name="E-mail Signature" w:semiHidden="1" w:unhideWhenUsed="1"/>
-    <w:lsdException w:name="HTML Top of Form" w:semiHidden="1" w:unhideWhenUsed="1"/>
-    <w:lsdException w:name="HTML Bottom of Form" w:semiHidden="1" w:unhideWhenUsed="1"/>
-    <w:lsdException w:name="Normal (Web)" w:semiHidden="1" w:unhideWhenUsed="1"/>
-    <w:lsdException w:name="HTML Acronym" w:semiHidden="1" w:unhideWhenUsed="1"/>
-    <w:lsdException w:name="HTML Address" w:semiHidden="1" w:unhideWhenUsed="1"/>
-    <w:lsdException w:name="HTML Cite" w:semiHidden="1" w:unhideWhenUsed="1"/>
-    <w:lsdException w:name="HTML Code" w:semiHidden="1" w:unhideWhenUsed="1"/>
-    <w:lsdException w:name="HTML Definition" w:semiHidden="1" w:unhideWhenUsed="1"/>
-    <w:lsdException w:name="HTML Keyboard" w:semiHidden="1" w:unhideWhenUsed="1"/>
-    <w:lsdException w:name="HTML Preformatted" w:semiHidden="1" w:unhideWhenUsed="1"/>
-    <w:lsdException w:name="HTML Sample" w:semiHidden="1" w:unhideWhenUsed="1"/>
-    <w:lsdException w:name="HTML Typewriter" w:semiHidden="1" w:unhideWhenUsed="1"/>
-    <w:lsdException w:name="HTML Variable" w:semiHidden="1" w:unhideWhenUsed="1"/>
-    <w:lsdException w:name="Normal Table" w:semiHidden="1" w:unhideWhenUsed="1"/>
-    <w:lsdException w:name="annotation subject" w:semiHidden="1" w:unhideWhenUsed="1"/>
-    <w:lsdException w:name="No List" w:semiHidden="1" w:unhideWhenUsed="1"/>
-    <w:lsdException w:name="Outline List 1" w:semiHidden="1" w:unhideWhenUsed="1"/>
-    <w:lsdException w:name="Outline List 2" w:semiHidden="1" w:unhideWhenUsed="1"/>
-    <w:lsdException w:name="Outline List 3" w:semiHidden="1" w:unhideWhenUsed="1"/>
-    <w:lsdException w:name="Table Simple 1" w:semiHidden="1" w:unhideWhenUsed="1"/>
-    <w:lsdException w:name="Table Simple 2" w:semiHidden="1" w:unhideWhenUsed="1"/>
-    <w:lsdException w:name="Table Simple 3" w:semiHidden="1" w:unhideWhenUsed="1"/>
-    <w:lsdException w:name="Table Classic 1" w:semiHidden="1" w:unhideWhenUsed="1"/>
-    <w:lsdException w:name="Table Classic 2" w:semiHidden="1" w:unhideWhenUsed="1"/>
-    <w:lsdException w:name="Table Classic 3" w:semiHidden="1" w:unhideWhenUsed="1"/>
-    <w:lsdException w:name="Table Classic 4" w:semiHidden="1" w:unhideWhenUsed="1"/>
-    <w:lsdException w:name="Table Colorful 1" w:semiHidden="1" w:unhideWhenUsed="1"/>
-    <w:lsdException w:name="Table Colorful 2" w:semiHidden="1" w:unhideWhenUsed="1"/>
-    <w:lsdException w:name="Table Colorful 3" w:semiHidden="1" w:unhideWhenUsed="1"/>
-    <w:lsdException w:name="Table Columns 1" w:semiHidden="1" w:unhideWhenUsed="1"/>
-    <w:lsdException w:name="Table Columns 2" w:semiHidden="1" w:unhideWhenUsed="1"/>
-    <w:lsdException w:name="Table Columns 3" w:semiHidden="1" w:unhideWhenUsed="1"/>
-    <w:lsdException w:name="Table Columns 4" w:semiHidden="1" w:unhideWhenUsed="1"/>
-    <w:lsdException w:name="Table Columns 5" w:semiHidden="1" w:unhideWhenUsed="1"/>
-    <w:lsdException w:name="Table Grid 1" w:semiHidden="1" w:unhideWhenUsed="1"/>
-    <w:lsdException w:name="Table Grid 2" w:semiHidden="1" w:unhideWhenUsed="1"/>
-    <w:lsdException w:name="Table Grid 3" w:semiHidden="1" w:unhideWhenUsed="1"/>
-    <w:lsdException w:name="Table Grid 4" w:semiHidden="1" w:unhideWhenUsed="1"/>
-    <w:lsdException w:name="Table Grid 5" w:semiHidden="1" w:unhideWhenUsed="1"/>
-    <w:lsdException w:name="Table Grid 6" w:semiHidden="1" w:unhideWhenUsed="1"/>
-    <w:lsdException w:name="Table Grid 7" w:semiHidden="1" w:unhideWhenUsed="1"/>
-    <w:lsdException w:name="Table Grid 8" w:semiHidden="1" w:unhideWhenUsed="1"/>
-    <w:lsdException w:name="Table List 1" w:semiHidden="1" w:unhideWhenUsed="1"/>
-    <w:lsdException w:name="Table List 2" w:semiHidden="1" w:unhideWhenUsed="1"/>
-    <w:lsdException w:name="Table List 3" w:semiHidden="1" w:unhideWhenUsed="1"/>
-    <w:lsdException w:name="Table List 4" w:semiHidden="1" w:unhideWhenUsed="1"/>
-    <w:lsdException w:name="Table List 5" w:semiHidden="1" w:unhideWhenUsed="1"/>
-    <w:lsdException w:name="Table List 6" w:semiHidden="1" w:unhideWhenUsed="1"/>
-    <w:lsdException w:name="Table List 7" w:semiHidden="1" w:unhideWhenUsed="1"/>
-    <w:lsdException w:name="Table List 8" w:semiHidden="1" w:unhideWhenUsed="1"/>
-    <w:lsdException w:name="Table 3D effects 1" w:semiHidden="1" w:unhideWhenUsed="1"/>
-    <w:lsdException w:name="Table 3D effects 2" w:semiHidden="1" w:unhideWhenUsed="1"/>
-    <w:lsdException w:name="Table 3D effects 3" w:semiHidden="1" w:unhideWhenUsed="1"/>
-    <w:lsdException w:name="Table Contemporary" w:semiHidden="1" w:unhideWhenUsed="1"/>
-    <w:lsdException w:name="Table Elegant" w:semiHidden="1" w:unhideWhenUsed="1"/>
-    <w:lsdException w:name="Table Professional" w:semiHidden="1" w:unhideWhenUsed="1"/>
-    <w:lsdException w:name="Table Subtle 1" w:semiHidden="1" w:unhideWhenUsed="1"/>
-    <w:lsdException w:name="Table Subtle 2" w:semiHidden="1" w:unhideWhenUsed="1"/>
-    <w:lsdException w:name="Table Web 1" w:semiHidden="1" w:unhideWhenUsed="1"/>
-    <w:lsdException w:name="Table Web 2" w:semiHidden="1" w:unhideWhenUsed="1"/>
-    <w:lsdException w:name="Table Web 3" w:semiHidden="1" w:unhideWhenUsed="1"/>
-    <w:lsdException w:name="Balloon Text" w:semiHidden="1" w:unhideWhenUsed="1"/>
-    <w:lsdException w:name="Table Grid" w:uiPriority="39"/>
-    <w:lsdException w:name="Table Theme" w:semiHidden="1" w:unhideWhenUsed="1"/>
-    <w:lsdException w:name="Placeholder Text" w:semiHidden="1"/>
-    <w:lsdException w:name="No Spacing" w:uiPriority="1" w:qFormat="1"/>
-    <w:lsdException w:name="Light Shading" w:uiPriority="60"/>
-    <w:lsdException w:name="Light List" w:uiPriority="61"/>
-    <w:lsdException w:name="Light Grid" w:uiPriority="62"/>
-    <w:lsdException w:name="Medium Shading 1" w:uiPriority="63"/>
-    <w:lsdException w:name="Medium Shading 2" w:uiPriority="64"/>
-    <w:lsdException w:name="Medium List 1" w:uiPriority="65"/>
-    <w:lsdException w:name="Medium List 2" w:uiPriority="66"/>
-    <w:lsdException w:name="Medium Grid 1" w:uiPriority="67"/>
-    <w:lsdException w:name="Medium Grid 2" w:uiPriority="68"/>
-    <w:lsdException w:name="Medium Grid 3" w:uiPriority="69"/>
-    <w:lsdException w:name="Dark List" w:uiPriority="70"/>
-    <w:lsdException w:name="Colorful Shading" w:uiPriority="71"/>
-    <w:lsdException w:name="Colorful List" w:uiPriority="72"/>
-    <w:lsdException w:name="Colorful Grid" w:uiPriority="73"/>
-    <w:lsdException w:name="Light Shading Accent 1" w:uiPriority="60"/>
-    <w:lsdException w:name="Light List Accent 1" w:uiPriority="61"/>
-    <w:lsdException w:name="Light Grid Accent 1" w:uiPriority="62"/>
-    <w:lsdException w:name="Medium Shading 1 Accent 1" w:uiPriority="63"/>
-    <w:lsdException w:name="Medium Shading 2 Accent 1" w:uiPriority="64"/>
-    <w:lsdException w:name="Medium List 1 Accent 1" w:uiPriority="65"/>
-    <w:lsdException w:name="Revision" w:semiHidden="1"/>
-    <w:lsdException w:name="List Paragraph" w:uiPriority="34" w:qFormat="1"/>
-    <w:lsdException w:name="Quote" w:uiPriority="29" w:qFormat="1"/>
-    <w:lsdException w:name="Intense Quote" w:uiPriority="30" w:qFormat="1"/>
-    <w:lsdException w:name="Medium List 2 Accent 1" w:uiPriority="66"/>
-    <w:lsdException w:name="Medium Grid 1 Accent 1" w:uiPriority="67"/>
-    <w:lsdException w:name="Medium Grid 2 Accent 1" w:uiPriority="68"/>
-    <w:lsdException w:name="Medium Grid 3 Accent 1" w:uiPriority="69"/>
-    <w:lsdException w:name="Dark List Accent 1" w:uiPriority="70"/>
-    <w:lsdException w:name="Colorful Shading Accent 1" w:uiPriority="71"/>
-    <w:lsdException w:name="Colorful List Accent 1" w:uiPriority="72"/>
-    <w:lsdException w:name="Colorful Grid Accent 1" w:uiPriority="73"/>
-    <w:lsdException w:name="Light Shading Accent 2" w:uiPriority="60"/>
-    <w:lsdException w:name="Light List Accent 2" w:uiPriority="61"/>
-    <w:lsdException w:name="Light Grid Accent 2" w:uiPriority="62"/>
-    <w:lsdException w:name="Medium Shading 1 Accent 2" w:uiPriority="63"/>
-    <w:lsdException w:name="Medium Shading 2 Accent 2" w:uiPriority="64"/>
-    <w:lsdException w:name="Medium List 1 Accent 2" w:uiPriority="65"/>
-    <w:lsdException w:name="Medium List 2 Accent 2" w:uiPriority="66"/>
-    <w:lsdException w:name="Medium Grid 1 Accent 2" w:uiPriority="67"/>
-    <w:lsdException w:name="Medium Grid 2 Accent 2" w:uiPriority="68"/>
-    <w:lsdException w:name="Medium Grid 3 Accent 2" w:uiPriority="69"/>
-    <w:lsdException w:name="Dark List Accent 2" w:uiPriority="70"/>
-    <w:lsdException w:name="Colorful Shading Accent 2" w:uiPriority="71"/>
-    <w:lsdException w:name="Colorful List Accent 2" w:uiPriority="72"/>
-    <w:lsdException w:name="Colorful Grid Accent 2" w:uiPriority="73"/>
-    <w:lsdException w:name="Light Shading Accent 3" w:uiPriority="60"/>
-    <w:lsdException w:name="Light List Accent 3" w:uiPriority="61"/>
-    <w:lsdException w:name="Light Grid Accent 3" w:uiPriority="62"/>
-    <w:lsdException w:name="Medium Shading 1 Accent 3" w:uiPriority="63"/>
-    <w:lsdException w:name="Medium Shading 2 Accent 3" w:uiPriority="64"/>
-    <w:lsdException w:name="Medium List 1 Accent 3" w:uiPriority="65"/>
-    <w:lsdException w:name="Medium List 2 Accent 3" w:uiPriority="66"/>
-    <w:lsdException w:name="Medium Grid 1 Accent 3" w:uiPriority="67"/>
-    <w:lsdException w:name="Medium Grid 2 Accent 3" w:uiPriority="68"/>
-    <w:lsdException w:name="Medium Grid 3 Accent 3" w:uiPriority="69"/>
-    <w:lsdException w:name="Dark List Accent 3" w:uiPriority="70"/>
-    <w:lsdException w:name="Colorful Shading Accent 3" w:uiPriority="71"/>
-    <w:lsdException w:name="Colorful List Accent 3" w:uiPriority="72"/>
-    <w:lsdException w:name="Colorful Grid Accent 3" w:uiPriority="73"/>
-    <w:lsdException w:name="Light Shading Accent 4" w:uiPriority="60"/>
-    <w:lsdException w:name="Light List Accent 4" w:uiPriority="61"/>
-    <w:lsdException w:name="Light Grid Accent 4" w:uiPriority="62"/>
-    <w:lsdException w:name="Medium Shading 1 Accent 4" w:uiPriority="63"/>
-    <w:lsdException w:name="Medium Shading 2 Accent 4" w:uiPriority="64"/>
-    <w:lsdException w:name="Medium List 1 Accent 4" w:uiPriority="65"/>
-    <w:lsdException w:name="Medium List 2 Accent 4" w:uiPriority="66"/>
-    <w:lsdException w:name="Medium Grid 1 Accent 4" w:uiPriority="67"/>
-    <w:lsdException w:name="Medium Grid 2 Accent 4" w:uiPriority="68"/>
-    <w:lsdException w:name="Medium Grid 3 Accent 4" w:uiPriority="69"/>
-    <w:lsdException w:name="Dark List Accent 4" w:uiPriority="70"/>
-    <w:lsdException w:name="Colorful Shading Accent 4" w:uiPriority="71"/>
-    <w:lsdException w:name="Colorful List Accent 4" w:uiPriority="72"/>
-    <w:lsdException w:name="Colorful Grid Accent 4" w:uiPriority="73"/>
-    <w:lsdException w:name="Light Shading Accent 5" w:uiPriority="60"/>
-    <w:lsdException w:name="Light List Accent 5" w:uiPriority="61"/>
-    <w:lsdException w:name="Light Grid Accent 5" w:uiPriority="62"/>
-    <w:lsdException w:name="Medium Shading 1 Accent 5" w:uiPriority="63"/>
-    <w:lsdException w:name="Medium Shading 2 Accent 5" w:uiPriority="64"/>
-    <w:lsdException w:name="Medium List 1 Accent 5" w:uiPriority="65"/>
-    <w:lsdException w:name="Medium List 2 Accent 5" w:uiPriority="66"/>
-    <w:lsdException w:name="Medium Grid 1 Accent 5" w:uiPriority="67"/>
-    <w:lsdException w:name="Medium Grid 2 Accent 5" w:uiPriority="68"/>
-    <w:lsdException w:name="Medium Grid 3 Accent 5" w:uiPriority="69"/>
-    <w:lsdException w:name="Dark List Accent 5" w:uiPriority="70"/>
-    <w:lsdException w:name="Colorful Shading Accent 5" w:uiPriority="71"/>
-    <w:lsdException w:name="Colorful List Accent 5" w:uiPriority="72"/>
-    <w:lsdException w:name="Colorful Grid Accent 5" w:uiPriority="73"/>
-    <w:lsdException w:name="Light Shading Accent 6" w:uiPriority="60"/>
-    <w:lsdException w:name="Light List Accent 6" w:uiPriority="61"/>
-    <w:lsdException w:name="Light Grid Accent 6" w:uiPriority="62"/>
-    <w:lsdException w:name="Medium Shading 1 Accent 6" w:uiPriority="63"/>
-    <w:lsdException w:name="Medium Shading 2 Accent 6" w:uiPriority="64"/>
-    <w:lsdException w:name="Medium List 1 Accent 6" w:uiPriority="65"/>
-    <w:lsdException w:name="Medium List 2 Accent 6" w:uiPriority="66"/>
-    <w:lsdException w:name="Medium Grid 1 Accent 6" w:uiPriority="67"/>
-    <w:lsdException w:name="Medium Grid 2 Accent 6" w:uiPriority="68"/>
-    <w:lsdException w:name="Medium Grid 3 Accent 6" w:uiPriority="69"/>
-    <w:lsdException w:name="Dark List Accent 6" w:uiPriority="70"/>
-    <w:lsdException w:name="Colorful Shading Accent 6" w:uiPriority="71"/>
-    <w:lsdException w:name="Colorful List Accent 6" w:uiPriority="72"/>
-    <w:lsdException w:name="Colorful Grid Accent 6" w:uiPriority="73"/>
-    <w:lsdException w:name="Subtle Emphasis" w:uiPriority="19" w:qFormat="1"/>
-    <w:lsdException w:name="Intense Emphasis" w:uiPriority="21" w:qFormat="1"/>
-    <w:lsdException w:name="Subtle Reference" w:uiPriority="31" w:qFormat="1"/>
-    <w:lsdException w:name="Intense Reference" w:uiPriority="32" w:qFormat="1"/>
-    <w:lsdException w:name="Book Title" w:uiPriority="33" w:qFormat="1"/>
-    <w:lsdException w:name="Bibliography" w:semiHidden="1" w:uiPriority="37" w:unhideWhenUsed="1"/>
-    <w:lsdException w:name="TOC Heading" w:semiHidden="1" w:uiPriority="39" w:unhideWhenUsed="1" w:qFormat="1"/>
-    <w:lsdException w:name="Grid Table 4" w:uiPriority="49"/>
-    <w:lsdException w:name="Grid Table 5 Dark" w:uiPriority="50"/>
-    <w:lsdException w:name="Grid Table 6 Colorful" w:uiPriority="51"/>
-    <w:lsdException w:name="Grid Table 7 Colorful" w:uiPriority="52"/>
-    <w:lsdException w:name="Grid Table 1 Light Accent 1" w:uiPriority="46"/>
-    <w:lsdException w:name="Grid Table 2 Accent 1" w:uiPriority="47"/>
-    <w:lsdException w:name="Grid Table 3 Accent 1" w:uiPriority="48"/>
-    <w:lsdException w:name="Grid Table 4 Accent 1" w:uiPriority="49"/>
-    <w:lsdException w:name="Grid Table 5 Dark Accent 1" w:uiPriority="50"/>
-    <w:lsdException w:name="Grid Table 6 Colorful Accent 1" w:uiPriority="51"/>
-    <w:lsdException w:name="Grid Table 7 Colorful Accent 1" w:uiPriority="52"/>
-    <w:lsdException w:name="Grid Table 1 Light Accent 2" w:uiPriority="46"/>
-    <w:lsdException w:name="Grid Table 2 Accent 2" w:uiPriority="47"/>
-    <w:lsdException w:name="Grid Table 3 Accent 2" w:uiPriority="48"/>
-    <w:lsdException w:name="Grid Table 4 Accent 2" w:uiPriority="49"/>
-    <w:lsdException w:name="Grid Table 5 Dark Accent 2" w:uiPriority="50"/>
-    <w:lsdException w:name="Grid Table 6 Colorful Accent 2" w:uiPriority="51"/>
-    <w:lsdException w:name="Grid Table 7 Colorful Accent 2" w:uiPriority="52"/>
-    <w:lsdException w:name="Grid Table 1 Light Accent 3" w:uiPriority="46"/>
-    <w:lsdException w:name="Grid Table 2 Accent 3" w:uiPriority="47"/>
-    <w:lsdException w:name="Grid Table 3 Accent 3" w:uiPriority="48"/>
-    <w:lsdException w:name="Grid Table 4 Accent 3" w:uiPriority="49"/>
-    <w:lsdException w:name="Grid Table 5 Dark Accent 3" w:uiPriority="50"/>
-    <w:lsdException w:name="Grid Table 6 Colorful Accent 3" w:uiPriority="51"/>
-    <w:lsdException w:name="Grid Table 7 Colorful Accent 3" w:uiPriority="52"/>
-    <w:lsdException w:name="Grid Table 1 Light Accent 4" w:uiPriority="46"/>
-    <w:lsdException w:name="Grid Table 2 Accent 4" w:uiPriority="47"/>
-    <w:lsdException w:name="Grid Table 3 Accent 4" w:uiPriority="48"/>
-    <w:lsdException w:name="Grid Table 4 Accent 4" w:uiPriority="49"/>
-    <w:lsdException w:name="Grid Table 5 Dark Accent 4" w:uiPriority="50"/>
-    <w:lsdException w:name="Grid Table 6 Colorful Accent 4" w:uiPriority="51"/>
-    <w:lsdException w:name="Grid Table 7 Colorful Accent 4" w:uiPriority="52"/>
-    <w:lsdException w:name="Grid Table 1 Light Accent 5" w:uiPriority="46"/>
-    <w:lsdException w:name="Grid Table 2 Accent 5" w:uiPriority="47"/>
-    <w:lsdException w:name="Grid Table 3 Accent 5" w:uiPriority="48"/>
-    <w:lsdException w:name="Grid Table 4 Accent 5" w:uiPriority="49"/>
-    <w:lsdException w:name="Grid Table 5 Dark Accent 5" w:uiPriority="50"/>
-    <w:lsdException w:name="Grid Table 6 Colorful Accent 5" w:uiPriority="51"/>
-    <w:lsdException w:name="Grid Table 7 Colorful Accent 5" w:uiPriority="52"/>
-    <w:lsdException w:name="Grid Table 1 Light Accent 6" w:uiPriority="46"/>
-    <w:lsdException w:name="Grid Table 2 Accent 6" w:uiPriority="47"/>
-    <w:lsdException w:name="Grid Table 3 Accent 6" w:uiPriority="48"/>
-    <w:lsdException w:name="Grid Table 4 Accent 6" w:uiPriority="49"/>
-    <w:lsdException w:name="Grid Table 5 Dark Accent 6" w:uiPriority="50"/>
-    <w:lsdException w:name="Grid Table 6 Colorful Accent 6" w:uiPriority="51"/>
-    <w:lsdException w:name="Grid Table 7 Colorful Accent 6" w:uiPriority="52"/>
-    <w:lsdException w:name="List Table 1 Light" w:uiPriority="46"/>
-    <w:lsdException w:name="List Table 2" w:uiPriority="47"/>
-    <w:lsdException w:name="List Table 3" w:uiPriority="48"/>
-    <w:lsdException w:name="List Table 4" w:uiPriority="49"/>
-    <w:lsdException w:name="List Table 5 Dark" w:uiPriority="50"/>
-    <w:lsdException w:name="List Table 6 Colorful" w:uiPriority="51"/>
-    <w:lsdException w:name="List Table 7 Colorful" w:uiPriority="52"/>
-    <w:lsdException w:name="List Table 1 Light Accent 1" w:uiPriority="46"/>
-    <w:lsdException w:name="List Table 2 Accent 1" w:uiPriority="47"/>
-    <w:lsdException w:name="List Table 3 Accent 1" w:uiPriority="48"/>
-    <w:lsdException w:name="List Table 4 Accent 1" w:uiPriority="49"/>
-    <w:lsdException w:name="List Table 5 Dark Accent 1" w:uiPriority="50"/>
-    <w:lsdException w:name="List Table 6 Colorful Accent 1" w:uiPriority="51"/>
-    <w:lsdException w:name="List Table 7 Colorful Accent 1" w:uiPriority="52"/>
-    <w:lsdException w:name="List Table 1 Light Accent 2" w:uiPriority="46"/>
-    <w:lsdException w:name="List Table 2 Accent 2" w:uiPriority="47"/>
-    <w:lsdException w:name="List Table 3 Accent 2" w:uiPriority="48"/>
-    <w:lsdException w:name="List Table 4 Accent 2" w:uiPriority="49"/>
-    <w:lsdException w:name="List Table 5 Dark Accent 2" w:uiPriority="50"/>
-    <w:lsdException w:name="List Table 6 Colorful Accent 2" w:uiPriority="51"/>
-    <w:lsdException w:name="List Table 7 Colorful Accent 2" w:uiPriority="52"/>
-    <w:lsdException w:name="List Table 1 Light Accent 3" w:uiPriority="46"/>
-    <w:lsdException w:name="List Table 2 Accent 3" w:uiPriority="47"/>
-    <w:lsdException w:name="List Table 3 Accent 3" w:uiPriority="48"/>
-    <w:lsdException w:name="List Table 4 Accent 3" w:uiPriority="49"/>
-    <w:lsdException w:name="List Table 5 Dark Accent 3" w:uiPriority="50"/>
-    <w:lsdException w:name="List Table 6 Colorful Accent 3" w:uiPriority="51"/>
-    <w:lsdException w:name="List Table 7 Colorful Accent 3" w:uiPriority="52"/>
-    <w:lsdException w:name="List Table 1 Light Accent 4" w:uiPriority="46"/>
-    <w:lsdException w:name="List Table 2 Accent 4" w:uiPriority="47"/>
-    <w:lsdException w:name="List Table 3 Accent 4" w:uiPriority="48"/>
-    <w:lsdException w:name="List Table 4 Accent 4" w:uiPriority="49"/>
-    <w:lsdException w:name="List Table 5 Dark Accent 4" w:uiPriority="50"/>
-    <w:lsdException w:name="List Table 6 Colorful Accent 4" w:uiPriority="51"/>
-    <w:lsdException w:name="List Table 7 Colorful Accent 4" w:uiPriority="52"/>
-    <w:lsdException w:name="List Table 1 Light Accent 5" w:uiPriority="46"/>
-    <w:lsdException w:name="List Table 2 Accent 5" w:uiPriority="47"/>
-    <w:lsdException w:name="List Table 3 Accent 5" w:uiPriority="48"/>
-    <w:lsdException w:name="List Table 4 Accent 5" w:uiPriority="49"/>
-    <w:lsdException w:name="List Table 5 Dark Accent 5" w:uiPriority="50"/>
-    <w:lsdException w:name="List Table 6 Colorful Accent 5" w:uiPriority="51"/>
-    <w:lsdException w:name="List Table 7 Colorful Accent 5" w:uiPriority="52"/>
-    <w:lsdException w:name="List Table 1 Light Accent 6" w:uiPriority="46"/>
-    <w:lsdException w:name="List Table 2 Accent 6" w:uiPriority="47"/>
-    <w:lsdException w:name="List Table 3 Accent 6" w:uiPriority="48"/>
-    <w:lsdException w:name="List Table 4 Accent 6" w:uiPriority="49"/>
-    <w:lsdException w:name="List Table 5 Dark Accent 6" w:uiPriority="50"/>
-    <w:lsdException w:name="List Table 6 Colorful Accent 6" w:uiPriority="51"/>
-    <w:lsdException w:name="List Table 7 Colorful Accent 6" w:uiPriority="52"/>
+  <w:latentStyles w:defLockedState="0" w:defUIPriority="99" w:defSemiHidden="1" w:defUnhideWhenUsed="1" w:defQFormat="0" w:count="267">
+    <w:lsdException w:name="Normal" w:semiHidden="0" w:uiPriority="0" w:unhideWhenUsed="0" w:qFormat="1"/>
+    <w:lsdException w:name="heading 1" w:semiHidden="0" w:uiPriority="9" w:unhideWhenUsed="0" w:qFormat="1"/>
+    <w:lsdException w:name="heading 2" w:uiPriority="9" w:qFormat="1"/>
+    <w:lsdException w:name="heading 3" w:uiPriority="9" w:qFormat="1"/>
+    <w:lsdException w:name="heading 4" w:uiPriority="9" w:qFormat="1"/>
+    <w:lsdException w:name="heading 5" w:uiPriority="9" w:qFormat="1"/>
+    <w:lsdException w:name="heading 6" w:uiPriority="9" w:qFormat="1"/>
+    <w:lsdException w:name="heading 7" w:uiPriority="9" w:qFormat="1"/>
+    <w:lsdException w:name="heading 8" w:uiPriority="9" w:qFormat="1"/>
+    <w:lsdException w:name="heading 9" w:uiPriority="9" w:qFormat="1"/>
+    <w:lsdException w:name="toc 1" w:uiPriority="39"/>
+    <w:lsdException w:name="toc 2" w:uiPriority="39"/>
+    <w:lsdException w:name="toc 3" w:uiPriority="39"/>
+    <w:lsdException w:name="toc 4" w:uiPriority="39"/>
+    <w:lsdException w:name="toc 5" w:uiPriority="39"/>
+    <w:lsdException w:name="toc 6" w:uiPriority="39"/>
+    <w:lsdException w:name="toc 7" w:uiPriority="39"/>
+    <w:lsdException w:name="toc 8" w:uiPriority="39"/>
+    <w:lsdException w:name="toc 9" w:uiPriority="39"/>
+    <w:lsdException w:name="caption" w:uiPriority="35" w:qFormat="1"/>
+    <w:lsdException w:name="Title" w:semiHidden="0" w:uiPriority="10" w:unhideWhenUsed="0" w:qFormat="1"/>
+    <w:lsdException w:name="Default Paragraph Font" w:uiPriority="1"/>
+    <w:lsdException w:name="Subtitle" w:semiHidden="0" w:uiPriority="11" w:unhideWhenUsed="0" w:qFormat="1"/>
+    <w:lsdException w:name="Strong" w:semiHidden="0" w:uiPriority="22" w:unhideWhenUsed="0" w:qFormat="1"/>
+    <w:lsdException w:name="Emphasis" w:semiHidden="0" w:uiPriority="20" w:unhideWhenUsed="0" w:qFormat="1"/>
+    <w:lsdException w:name="Table Grid" w:semiHidden="0" w:uiPriority="39" w:unhideWhenUsed="0"/>
+    <w:lsdException w:name="Placeholder Text" w:unhideWhenUsed="0"/>
+    <w:lsdException w:name="No Spacing" w:semiHidden="0" w:uiPriority="1" w:unhideWhenUsed="0" w:qFormat="1"/>
+    <w:lsdException w:name="Light Shading" w:semiHidden="0" w:uiPriority="60" w:unhideWhenUsed="0"/>
+    <w:lsdException w:name="Light List" w:semiHidden="0" w:uiPriority="61" w:unhideWhenUsed="0"/>
+    <w:lsdException w:name="Light Grid" w:semiHidden="0" w:uiPriority="62" w:unhideWhenUsed="0"/>
+    <w:lsdException w:name="Medium Shading 1" w:semiHidden="0" w:uiPriority="63" w:unhideWhenUsed="0"/>
+    <w:lsdException w:name="Medium Shading 2" w:semiHidden="0" w:uiPriority="64" w:unhideWhenUsed="0"/>
+    <w:lsdException w:name="Medium List 1" w:semiHidden="0" w:uiPriority="65" w:unhideWhenUsed="0"/>
+    <w:lsdException w:name="Medium List 2" w:semiHidden="0" w:uiPriority="66" w:unhideWhenUsed="0"/>
+    <w:lsdException w:name="Medium Grid 1" w:semiHidden="0" w:uiPriority="67" w:unhideWhenUsed="0"/>
+    <w:lsdException w:name="Medium Grid 2" w:semiHidden="0" w:uiPriority="68" w:unhideWhenUsed="0"/>
+    <w:lsdException w:name="Medium Grid 3" w:semiHidden="0" w:uiPriority="69" w:unhideWhenUsed="0"/>
+    <w:lsdException w:name="Dark List" w:semiHidden="0" w:uiPriority="70" w:unhideWhenUsed="0"/>
+    <w:lsdException w:name="Colorful Shading" w:semiHidden="0" w:uiPriority="71" w:unhideWhenUsed="0"/>
+    <w:lsdException w:name="Colorful List" w:semiHidden="0" w:uiPriority="72" w:unhideWhenUsed="0"/>
+    <w:lsdException w:name="Colorful Grid" w:semiHidden="0" w:uiPriority="73" w:unhideWhenUsed="0"/>
+    <w:lsdException w:name="Light Shading Accent 1" w:semiHidden="0" w:uiPriority="60" w:unhideWhenUsed="0"/>
+    <w:lsdException w:name="Light List Accent 1" w:semiHidden="0" w:uiPriority="61" w:unhideWhenUsed="0"/>
+    <w:lsdException w:name="Light Grid Accent 1" w:semiHidden="0" w:uiPriority="62" w:unhideWhenUsed="0"/>
+    <w:lsdException w:name="Medium Shading 1 Accent 1" w:semiHidden="0" w:uiPriority="63" w:unhideWhenUsed="0"/>
+    <w:lsdException w:name="Medium Shading 2 Accent 1" w:semiHidden="0" w:uiPriority="64" w:unhideWhenUsed="0"/>
+    <w:lsdException w:name="Medium List 1 Accent 1" w:semiHidden="0" w:uiPriority="65" w:unhideWhenUsed="0"/>
+    <w:lsdException w:name="Revision" w:unhideWhenUsed="0"/>
+    <w:lsdException w:name="List Paragraph" w:semiHidden="0" w:uiPriority="34" w:unhideWhenUsed="0" w:qFormat="1"/>
+    <w:lsdException w:name="Quote" w:semiHidden="0" w:uiPriority="29" w:unhideWhenUsed="0" w:qFormat="1"/>
+    <w:lsdException w:name="Intense Quote" w:semiHidden="0" w:uiPriority="30" w:unhideWhenUsed="0" w:qFormat="1"/>
+    <w:lsdException w:name="Medium List 2 Accent 1" w:semiHidden="0" w:uiPriority="66" w:unhideWhenUsed="0"/>
+    <w:lsdException w:name="Medium Grid 1 Accent 1" w:semiHidden="0" w:uiPriority="67" w:unhideWhenUsed="0"/>
+    <w:lsdException w:name="Medium Grid 2 Accent 1" w:semiHidden="0" w:uiPriority="68" w:unhideWhenUsed="0"/>
+    <w:lsdException w:name="Medium Grid 3 Accent 1" w:semiHidden="0" w:uiPriority="69" w:unhideWhenUsed="0"/>
+    <w:lsdException w:name="Dark List Accent 1" w:semiHidden="0" w:uiPriority="70" w:unhideWhenUsed="0"/>
+    <w:lsdException w:name="Colorful Shading Accent 1" w:semiHidden="0" w:uiPriority="71" w:unhideWhenUsed="0"/>
+    <w:lsdException w:name="Colorful List Accent 1" w:semiHidden="0" w:uiPriority="72" w:unhideWhenUsed="0"/>
+    <w:lsdException w:name="Colorful Grid Accent 1" w:semiHidden="0" w:uiPriority="73" w:unhideWhenUsed="0"/>
+    <w:lsdException w:name="Light Shading Accent 2" w:semiHidden="0" w:uiPriority="60" w:unhideWhenUsed="0"/>
+    <w:lsdException w:name="Light List Accent 2" w:semiHidden="0" w:uiPriority="61" w:unhideWhenUsed="0"/>
+    <w:lsdException w:name="Light Grid Accent 2" w:semiHidden="0" w:uiPriority="62" w:unhideWhenUsed="0"/>
+    <w:lsdException w:name="Medium Shading 1 Accent 2" w:semiHidden="0" w:uiPriority="63" w:unhideWhenUsed="0"/>
+    <w:lsdException w:name="Medium Shading 2 Accent 2" w:semiHidden="0" w:uiPriority="64" w:unhideWhenUsed="0"/>
+    <w:lsdException w:name="Medium List 1 Accent 2" w:semiHidden="0" w:uiPriority="65" w:unhideWhenUsed="0"/>
+    <w:lsdException w:name="Medium List 2 Accent 2" w:semiHidden="0" w:uiPriority="66" w:unhideWhenUsed="0"/>
+    <w:lsdException w:name="Medium Grid 1 Accent 2" w:semiHidden="0" w:uiPriority="67" w:unhideWhenUsed="0"/>
+    <w:lsdException w:name="Medium Grid 2 Accent 2" w:semiHidden="0" w:uiPriority="68" w:unhideWhenUsed="0"/>
+    <w:lsdException w:name="Medium Grid 3 Accent 2" w:semiHidden="0" w:uiPriority="69" w:unhideWhenUsed="0"/>
+    <w:lsdException w:name="Dark List Accent 2" w:semiHidden="0" w:uiPriority="70" w:unhideWhenUsed="0"/>
+    <w:lsdException w:name="Colorful Shading Accent 2" w:semiHidden="0" w:uiPriority="71" w:unhideWhenUsed="0"/>
+    <w:lsdException w:name="Colorful List Accent 2" w:semiHidden="0" w:uiPriority="72" w:unhideWhenUsed="0"/>
+    <w:lsdException w:name="Colorful Grid Accent 2" w:semiHidden="0" w:uiPriority="73" w:unhideWhenUsed="0"/>
+    <w:lsdException w:name="Light Shading Accent 3" w:semiHidden="0" w:uiPriority="60" w:unhideWhenUsed="0"/>
+    <w:lsdException w:name="Light List Accent 3" w:semiHidden="0" w:uiPriority="61" w:unhideWhenUsed="0"/>
+    <w:lsdException w:name="Light Grid Accent 3" w:semiHidden="0" w:uiPriority="62" w:unhideWhenUsed="0"/>
+    <w:lsdException w:name="Medium Shading 1 Accent 3" w:semiHidden="0" w:uiPriority="63" w:unhideWhenUsed="0"/>
+    <w:lsdException w:name="Medium Shading 2 Accent 3" w:semiHidden="0" w:uiPriority="64" w:unhideWhenUsed="0"/>
+    <w:lsdException w:name="Medium List 1 Accent 3" w:semiHidden="0" w:uiPriority="65" w:unhideWhenUsed="0"/>
+    <w:lsdException w:name="Medium List 2 Accent 3" w:semiHidden="0" w:uiPriority="66" w:unhideWhenUsed="0"/>
+    <w:lsdException w:name="Medium Grid 1 Accent 3" w:semiHidden="0" w:uiPriority="67" w:unhideWhenUsed="0"/>
+    <w:lsdException w:name="Medium Grid 2 Accent 3" w:semiHidden="0" w:uiPriority="68" w:unhideWhenUsed="0"/>
+    <w:lsdException w:name="Medium Grid 3 Accent 3" w:semiHidden="0" w:uiPriority="69" w:unhideWhenUsed="0"/>
+    <w:lsdException w:name="Dark List Accent 3" w:semiHidden="0" w:uiPriority="70" w:unhideWhenUsed="0"/>
+    <w:lsdException w:name="Colorful Shading Accent 3" w:semiHidden="0" w:uiPriority="71" w:unhideWhenUsed="0"/>
+    <w:lsdException w:name="Colorful List Accent 3" w:semiHidden="0" w:uiPriority="72" w:unhideWhenUsed="0"/>
+    <w:lsdException w:name="Colorful Grid Accent 3" w:semiHidden="0" w:uiPriority="73" w:unhideWhenUsed="0"/>
+    <w:lsdException w:name="Light Shading Accent 4" w:semiHidden="0" w:uiPriority="60" w:unhideWhenUsed="0"/>
+    <w:lsdException w:name="Light List Accent 4" w:semiHidden="0" w:uiPriority="61" w:unhideWhenUsed="0"/>
+    <w:lsdException w:name="Light Grid Accent 4" w:semiHidden="0" w:uiPriority="62" w:unhideWhenUsed="0"/>
+    <w:lsdException w:name="Medium Shading 1 Accent 4" w:semiHidden="0" w:uiPriority="63" w:unhideWhenUsed="0"/>
+    <w:lsdException w:name="Medium Shading 2 Accent 4" w:semiHidden="0" w:uiPriority="64" w:unhideWhenUsed="0"/>
+    <w:lsdException w:name="Medium List 1 Accent 4" w:semiHidden="0" w:uiPriority="65" w:unhideWhenUsed="0"/>
+    <w:lsdException w:name="Medium List 2 Accent 4" w:semiHidden="0" w:uiPriority="66" w:unhideWhenUsed="0"/>
+    <w:lsdException w:name="Medium Grid 1 Accent 4" w:semiHidden="0" w:uiPriority="67" w:unhideWhenUsed="0"/>
+    <w:lsdException w:name="Medium Grid 2 Accent 4" w:semiHidden="0" w:uiPriority="68" w:unhideWhenUsed="0"/>
+    <w:lsdException w:name="Medium Grid 3 Accent 4" w:semiHidden="0" w:uiPriority="69" w:unhideWhenUsed="0"/>
+    <w:lsdException w:name="Dark List Accent 4" w:semiHidden="0" w:uiPriority="70" w:unhideWhenUsed="0"/>
+    <w:lsdException w:name="Colorful Shading Accent 4" w:semiHidden="0" w:uiPriority="71" w:unhideWhenUsed="0"/>
+    <w:lsdException w:name="Colorful List Accent 4" w:semiHidden="0" w:uiPriority="72" w:unhideWhenUsed="0"/>
+    <w:lsdException w:name="Colorful Grid Accent 4" w:semiHidden="0" w:uiPriority="73" w:unhideWhenUsed="0"/>
+    <w:lsdException w:name="Light Shading Accent 5" w:semiHidden="0" w:uiPriority="60" w:unhideWhenUsed="0"/>
+    <w:lsdException w:name="Light List Accent 5" w:semiHidden="0" w:uiPriority="61" w:unhideWhenUsed="0"/>
+    <w:lsdException w:name="Light Grid Accent 5" w:semiHidden="0" w:uiPriority="62" w:unhideWhenUsed="0"/>
+    <w:lsdException w:name="Medium Shading 1 Accent 5" w:semiHidden="0" w:uiPriority="63" w:unhideWhenUsed="0"/>
+    <w:lsdException w:name="Medium Shading 2 Accent 5" w:semiHidden="0" w:uiPriority="64" w:unhideWhenUsed="0"/>
+    <w:lsdException w:name="Medium List 1 Accent 5" w:semiHidden="0" w:uiPriority="65" w:unhideWhenUsed="0"/>
+    <w:lsdException w:name="Medium List 2 Accent 5" w:semiHidden="0" w:uiPriority="66" w:unhideWhenUsed="0"/>
+    <w:lsdException w:name="Medium Grid 1 Accent 5" w:semiHidden="0" w:uiPriority="67" w:unhideWhenUsed="0"/>
+    <w:lsdException w:name="Medium Grid 2 Accent 5" w:semiHidden="0" w:uiPriority="68" w:unhideWhenUsed="0"/>
+    <w:lsdException w:name="Medium Grid 3 Accent 5" w:semiHidden="0" w:uiPriority="69" w:unhideWhenUsed="0"/>
+    <w:lsdException w:name="Dark List Accent 5" w:semiHidden="0" w:uiPriority="70" w:unhideWhenUsed="0"/>
+    <w:lsdException w:name="Colorful Shading Accent 5" w:semiHidden="0" w:uiPriority="71" w:unhideWhenUsed="0"/>
+    <w:lsdException w:name="Colorful List Accent 5" w:semiHidden="0" w:uiPriority="72" w:unhideWhenUsed="0"/>
+    <w:lsdException w:name="Colorful Grid Accent 5" w:semiHidden="0" w:uiPriority="73" w:unhideWhenUsed="0"/>
+    <w:lsdException w:name="Light Shading Accent 6" w:semiHidden="0" w:uiPriority="60" w:unhideWhenUsed="0"/>
+    <w:lsdException w:name="Light List Accent 6" w:semiHidden="0" w:uiPriority="61" w:unhideWhenUsed="0"/>
+    <w:lsdException w:name="Light Grid Accent 6" w:semiHidden="0" w:uiPriority="62" w:unhideWhenUsed="0"/>
+    <w:lsdException w:name="Medium Shading 1 Accent 6" w:semiHidden="0" w:uiPriority="63" w:unhideWhenUsed="0"/>
+    <w:lsdException w:name="Medium Shading 2 Accent 6" w:semiHidden="0" w:uiPriority="64" w:unhideWhenUsed="0"/>
+    <w:lsdException w:name="Medium List 1 Accent 6" w:semiHidden="0" w:uiPriority="65" w:unhideWhenUsed="0"/>
+    <w:lsdException w:name="Medium List 2 Accent 6" w:semiHidden="0" w:uiPriority="66" w:unhideWhenUsed="0"/>
+    <w:lsdException w:name="Medium Grid 1 Accent 6" w:semiHidden="0" w:uiPriority="67" w:unhideWhenUsed="0"/>
+    <w:lsdException w:name="Medium Grid 2 Accent 6" w:semiHidden="0" w:uiPriority="68" w:unhideWhenUsed="0"/>
+    <w:lsdException w:name="Medium Grid 3 Accent 6" w:semiHidden="0" w:uiPriority="69" w:unhideWhenUsed="0"/>
+    <w:lsdException w:name="Dark List Accent 6" w:semiHidden="0" w:uiPriority="70" w:unhideWhenUsed="0"/>
+    <w:lsdException w:name="Colorful Shading Accent 6" w:semiHidden="0" w:uiPriority="71" w:unhideWhenUsed="0"/>
+    <w:lsdException w:name="Colorful List Accent 6" w:semiHidden="0" w:uiPriority="72" w:unhideWhenUsed="0"/>
+    <w:lsdException w:name="Colorful Grid Accent 6" w:semiHidden="0" w:uiPriority="73" w:unhideWhenUsed="0"/>
+    <w:lsdException w:name="Subtle Emphasis" w:semiHidden="0" w:uiPriority="19" w:unhideWhenUsed="0" w:qFormat="1"/>
+    <w:lsdException w:name="Intense Emphasis" w:semiHidden="0" w:uiPriority="21" w:unhideWhenUsed="0" w:qFormat="1"/>
+    <w:lsdException w:name="Subtle Reference" w:semiHidden="0" w:uiPriority="31" w:unhideWhenUsed="0" w:qFormat="1"/>
+    <w:lsdException w:name="Intense Reference" w:semiHidden="0" w:uiPriority="32" w:unhideWhenUsed="0" w:qFormat="1"/>
+    <w:lsdException w:name="Book Title" w:semiHidden="0" w:uiPriority="33" w:unhideWhenUsed="0" w:qFormat="1"/>
+    <w:lsdException w:name="Bibliography" w:uiPriority="37"/>
+    <w:lsdException w:name="TOC Heading" w:uiPriority="39" w:qFormat="1"/>
+  </w:latentStyles>
+  <w:style w:type="paragraph" w:default="1" w:styleId="Normal">
+    <w:name w:val="Normal"/>
+    <w:qFormat/>
+  </w:style>
+  <w:style w:type="character" w:default="1" w:styleId="DefaultParagraphFont">
+    <w:name w:val="Default Paragraph Font"/>
+    <w:uiPriority w:val="1"/>
+    <w:semiHidden/>
+    <w:unhideWhenUsed/>
+  </w:style>
+  <w:style w:type="table" w:default="1" w:styleId="TableNormal">
+    <w:name w:val="Normal Table"/>
+    <w:uiPriority w:val="99"/>
+    <w:semiHidden/>
+    <w:unhideWhenUsed/>
+    <w:tblPr>
+      <w:tblInd w:w="0" w:type="dxa"/>
+      <w:tblCellMar>
+        <w:top w:w="0" w:type="dxa"/>
+        <w:left w:w="108" w:type="dxa"/>
+        <w:bottom w:w="0" w:type="dxa"/>
+        <w:right w:w="108" w:type="dxa"/>
+      </w:tblCellMar>
+    </w:tblPr>
+  </w:style>
+  <w:style w:type="numbering" w:default="1" w:styleId="NoList">
+    <w:name w:val="No List"/>
+    <w:uiPriority w:val="99"/>
+    <w:semiHidden/>
+    <w:unhideWhenUsed/>
+  </w:style>
+  <w:style w:type="character" w:styleId="Hyperlink">
+    <w:name w:val="Hyperlink"/>
+    <w:basedOn w:val="DefaultParagraphFont"/>
+    <w:uiPriority w:val="99"/>
+    <w:unhideWhenUsed/>
+    <w:rsid w:val="00E7310B"/>
+    <w:rPr>
+      <w:color w:val="0000FF"/>
+      <w:u w:val="single"/>
+    </w:rPr>
+  </w:style>
+  <w:style w:type="paragraph" w:styleId="NormalWeb">
+    <w:name w:val="Normal (Web)"/>
+    <w:basedOn w:val="Normal"/>
+    <w:uiPriority w:val="99"/>
+    <w:semiHidden/>
+    <w:unhideWhenUsed/>
+    <w:rsid w:val="00E7310B"/>
+    <w:pPr>
+      <w:spacing w:before="100" w:beforeAutospacing="1" w:after="100" w:afterAutospacing="1" w:line="240" w:lineRule="auto"/>
+    </w:pPr>
+    <w:rPr>
+      <w:rFonts w:ascii="Times New Roman" w:eastAsia="Times New Roman" w:hAnsi="Times New Roman" w:cs="Times New Roman"/>
+      <w:sz w:val="24"/>
+      <w:szCs w:val="24"/>
+    </w:rPr>
+  </w:style>
+  <w:style w:type="paragraph" w:styleId="BalloonText">
+    <w:name w:val="Balloon Text"/>
+    <w:basedOn w:val="Normal"/>
+    <w:link w:val="BalloonTextChar"/>
+    <w:uiPriority w:val="99"/>
+    <w:semiHidden/>
+    <w:unhideWhenUsed/>
+    <w:rsid w:val="005A047F"/>
+    <w:pPr>
+      <w:spacing w:after="0" w:line="240" w:lineRule="auto"/>
+    </w:pPr>
+    <w:rPr>
+      <w:rFonts w:ascii="Tahoma" w:hAnsi="Tahoma" w:cs="Tahoma"/>
+      <w:sz w:val="16"/>
+      <w:szCs w:val="16"/>
+    </w:rPr>
+  </w:style>
+  <w:style w:type="character" w:customStyle="1" w:styleId="BalloonTextChar">
+    <w:name w:val="Balloon Text Char"/>
+    <w:basedOn w:val="DefaultParagraphFont"/>
+    <w:link w:val="BalloonText"/>
+    <w:uiPriority w:val="99"/>
+    <w:semiHidden/>
+    <w:rsid w:val="005A047F"/>
+    <w:rPr>
+      <w:rFonts w:ascii="Tahoma" w:hAnsi="Tahoma" w:cs="Tahoma"/>
+      <w:sz w:val="16"/>
+      <w:szCs w:val="16"/>
+    </w:rPr>
+  </w:style>
+  <w:style w:type="paragraph" w:styleId="ListParagraph">
+    <w:name w:val="List Paragraph"/>
+    <w:basedOn w:val="Normal"/>
+    <w:uiPriority w:val="34"/>
+    <w:qFormat/>
+    <w:rsid w:val="001B7743"/>
+    <w:pPr>
+      <w:ind w:left="720"/>
+      <w:contextualSpacing/>
+    </w:pPr>
+  </w:style>
+</w:styles>
+</file>
+
+<file path=word/stylesWithEffects.xml><?xml version="1.0" encoding="utf-8"?>
+<w:styles xmlns:wpc="http://schemas.microsoft.com/office/word/2010/wordprocessingCanvas" xmlns:mc="http://schemas.openxmlformats.org/markup-compatibility/2006" xmlns:o="urn:schemas-microsoft-com:office:office" xmlns:r="http://schemas.openxmlformats.org/officeDocument/2006/relationships" xmlns:m="http://schemas.openxmlformats.org/officeDocument/2006/math" xmlns:v="urn:schemas-microsoft-com:vml" xmlns:wp14="http://schemas.microsoft.com/office/word/2010/wordprocessingDrawing" xmlns:wp="http://schemas.openxmlformats.org/drawingml/2006/wordprocessingDrawing" xmlns:w10="urn:schemas-microsoft-com:office:word" xmlns:w="http://schemas.openxmlformats.org/wordprocessingml/2006/main" xmlns:w14="http://schemas.microsoft.com/office/word/2010/wordml" xmlns:wpg="http://schemas.microsoft.com/office/word/2010/wordprocessingGroup" xmlns:wpi="http://schemas.microsoft.com/office/word/2010/wordprocessingInk" xmlns:wne="http://schemas.microsoft.com/office/word/2006/wordml" xmlns:wps="http://schemas.microsoft.com/office/word/2010/wordprocessingShape" mc:Ignorable="w14 wp14">
+  <w:docDefaults>
+    <w:rPrDefault>
+      <w:rPr>
+        <w:rFonts w:asciiTheme="minorHAnsi" w:eastAsiaTheme="minorHAnsi" w:hAnsiTheme="minorHAnsi" w:cstheme="minorBidi"/>
+        <w:sz w:val="22"/>
+        <w:szCs w:val="22"/>
+        <w:lang w:val="en-US" w:eastAsia="en-US" w:bidi="ar-SA"/>
+      </w:rPr>
+    </w:rPrDefault>
+    <w:pPrDefault>
+      <w:pPr>
+        <w:spacing w:after="160" w:line="259" w:lineRule="auto"/>
+      </w:pPr>
+    </w:pPrDefault>
+  </w:docDefaults>
+  <w:latentStyles w:defLockedState="0" w:defUIPriority="99" w:defSemiHidden="1" w:defUnhideWhenUsed="1" w:defQFormat="0" w:count="267">
+    <w:lsdException w:name="Normal" w:semiHidden="0" w:uiPriority="0" w:unhideWhenUsed="0" w:qFormat="1"/>
+    <w:lsdException w:name="heading 1" w:semiHidden="0" w:uiPriority="9" w:unhideWhenUsed="0" w:qFormat="1"/>
+    <w:lsdException w:name="heading 2" w:uiPriority="9" w:qFormat="1"/>
+    <w:lsdException w:name="heading 3" w:uiPriority="9" w:qFormat="1"/>
+    <w:lsdException w:name="heading 4" w:uiPriority="9" w:qFormat="1"/>
+    <w:lsdException w:name="heading 5" w:uiPriority="9" w:qFormat="1"/>
+    <w:lsdException w:name="heading 6" w:uiPriority="9" w:qFormat="1"/>
+    <w:lsdException w:name="heading 7" w:uiPriority="9" w:qFormat="1"/>
+    <w:lsdException w:name="heading 8" w:uiPriority="9" w:qFormat="1"/>
+    <w:lsdException w:name="heading 9" w:uiPriority="9" w:qFormat="1"/>
+    <w:lsdException w:name="toc 1" w:uiPriority="39"/>
+    <w:lsdException w:name="toc 2" w:uiPriority="39"/>
+    <w:lsdException w:name="toc 3" w:uiPriority="39"/>
+    <w:lsdException w:name="toc 4" w:uiPriority="39"/>
+    <w:lsdException w:name="toc 5" w:uiPriority="39"/>
+    <w:lsdException w:name="toc 6" w:uiPriority="39"/>
+    <w:lsdException w:name="toc 7" w:uiPriority="39"/>
+    <w:lsdException w:name="toc 8" w:uiPriority="39"/>
+    <w:lsdException w:name="toc 9" w:uiPriority="39"/>
+    <w:lsdException w:name="caption" w:uiPriority="35" w:qFormat="1"/>
+    <w:lsdException w:name="Title" w:semiHidden="0" w:uiPriority="10" w:unhideWhenUsed="0" w:qFormat="1"/>
+    <w:lsdException w:name="Default Paragraph Font" w:uiPriority="1"/>
+    <w:lsdException w:name="Subtitle" w:semiHidden="0" w:uiPriority="11" w:unhideWhenUsed="0" w:qFormat="1"/>
+    <w:lsdException w:name="Strong" w:semiHidden="0" w:uiPriority="22" w:unhideWhenUsed="0" w:qFormat="1"/>
+    <w:lsdException w:name="Emphasis" w:semiHidden="0" w:uiPriority="20" w:unhideWhenUsed="0" w:qFormat="1"/>
+    <w:lsdException w:name="Table Grid" w:semiHidden="0" w:uiPriority="39" w:unhideWhenUsed="0"/>
+    <w:lsdException w:name="Placeholder Text" w:unhideWhenUsed="0"/>
+    <w:lsdException w:name="No Spacing" w:semiHidden="0" w:uiPriority="1" w:unhideWhenUsed="0" w:qFormat="1"/>
+    <w:lsdException w:name="Light Shading" w:semiHidden="0" w:uiPriority="60" w:unhideWhenUsed="0"/>
+    <w:lsdException w:name="Light List" w:semiHidden="0" w:uiPriority="61" w:unhideWhenUsed="0"/>
+    <w:lsdException w:name="Light Grid" w:semiHidden="0" w:uiPriority="62" w:unhideWhenUsed="0"/>
+    <w:lsdException w:name="Medium Shading 1" w:semiHidden="0" w:uiPriority="63" w:unhideWhenUsed="0"/>
+    <w:lsdException w:name="Medium Shading 2" w:semiHidden="0" w:uiPriority="64" w:unhideWhenUsed="0"/>
+    <w:lsdException w:name="Medium List 1" w:semiHidden="0" w:uiPriority="65" w:unhideWhenUsed="0"/>
+    <w:lsdException w:name="Medium List 2" w:semiHidden="0" w:uiPriority="66" w:unhideWhenUsed="0"/>
+    <w:lsdException w:name="Medium Grid 1" w:semiHidden="0" w:uiPriority="67" w:unhideWhenUsed="0"/>
+    <w:lsdException w:name="Medium Grid 2" w:semiHidden="0" w:uiPriority="68" w:unhideWhenUsed="0"/>
+    <w:lsdException w:name="Medium Grid 3" w:semiHidden="0" w:uiPriority="69" w:unhideWhenUsed="0"/>
+    <w:lsdException w:name="Dark List" w:semiHidden="0" w:uiPriority="70" w:unhideWhenUsed="0"/>
+    <w:lsdException w:name="Colorful Shading" w:semiHidden="0" w:uiPriority="71" w:unhideWhenUsed="0"/>
+    <w:lsdException w:name="Colorful List" w:semiHidden="0" w:uiPriority="72" w:unhideWhenUsed="0"/>
+    <w:lsdException w:name="Colorful Grid" w:semiHidden="0" w:uiPriority="73" w:unhideWhenUsed="0"/>
+    <w:lsdException w:name="Light Shading Accent 1" w:semiHidden="0" w:uiPriority="60" w:unhideWhenUsed="0"/>
+    <w:lsdException w:name="Light List Accent 1" w:semiHidden="0" w:uiPriority="61" w:unhideWhenUsed="0"/>
+    <w:lsdException w:name="Light Grid Accent 1" w:semiHidden="0" w:uiPriority="62" w:unhideWhenUsed="0"/>
+    <w:lsdException w:name="Medium Shading 1 Accent 1" w:semiHidden="0" w:uiPriority="63" w:unhideWhenUsed="0"/>
+    <w:lsdException w:name="Medium Shading 2 Accent 1" w:semiHidden="0" w:uiPriority="64" w:unhideWhenUsed="0"/>
+    <w:lsdException w:name="Medium List 1 Accent 1" w:semiHidden="0" w:uiPriority="65" w:unhideWhenUsed="0"/>
+    <w:lsdException w:name="Revision" w:unhideWhenUsed="0"/>
+    <w:lsdException w:name="List Paragraph" w:semiHidden="0" w:uiPriority="34" w:unhideWhenUsed="0" w:qFormat="1"/>
+    <w:lsdException w:name="Quote" w:semiHidden="0" w:uiPriority="29" w:unhideWhenUsed="0" w:qFormat="1"/>
+    <w:lsdException w:name="Intense Quote" w:semiHidden="0" w:uiPriority="30" w:unhideWhenUsed="0" w:qFormat="1"/>
+    <w:lsdException w:name="Medium List 2 Accent 1" w:semiHidden="0" w:uiPriority="66" w:unhideWhenUsed="0"/>
+    <w:lsdException w:name="Medium Grid 1 Accent 1" w:semiHidden="0" w:uiPriority="67" w:unhideWhenUsed="0"/>
+    <w:lsdException w:name="Medium Grid 2 Accent 1" w:semiHidden="0" w:uiPriority="68" w:unhideWhenUsed="0"/>
+    <w:lsdException w:name="Medium Grid 3 Accent 1" w:semiHidden="0" w:uiPriority="69" w:unhideWhenUsed="0"/>
+    <w:lsdException w:name="Dark List Accent 1" w:semiHidden="0" w:uiPriority="70" w:unhideWhenUsed="0"/>
+    <w:lsdException w:name="Colorful Shading Accent 1" w:semiHidden="0" w:uiPriority="71" w:unhideWhenUsed="0"/>
+    <w:lsdException w:name="Colorful List Accent 1" w:semiHidden="0" w:uiPriority="72" w:unhideWhenUsed="0"/>
+    <w:lsdException w:name="Colorful Grid Accent 1" w:semiHidden="0" w:uiPriority="73" w:unhideWhenUsed="0"/>
+    <w:lsdException w:name="Light Shading Accent 2" w:semiHidden="0" w:uiPriority="60" w:unhideWhenUsed="0"/>
+    <w:lsdException w:name="Light List Accent 2" w:semiHidden="0" w:uiPriority="61" w:unhideWhenUsed="0"/>
+    <w:lsdException w:name="Light Grid Accent 2" w:semiHidden="0" w:uiPriority="62" w:unhideWhenUsed="0"/>
+    <w:lsdException w:name="Medium Shading 1 Accent 2" w:semiHidden="0" w:uiPriority="63" w:unhideWhenUsed="0"/>
+    <w:lsdException w:name="Medium Shading 2 Accent 2" w:semiHidden="0" w:uiPriority="64" w:unhideWhenUsed="0"/>
+    <w:lsdException w:name="Medium List 1 Accent 2" w:semiHidden="0" w:uiPriority="65" w:unhideWhenUsed="0"/>
+    <w:lsdException w:name="Medium List 2 Accent 2" w:semiHidden="0" w:uiPriority="66" w:unhideWhenUsed="0"/>
+    <w:lsdException w:name="Medium Grid 1 Accent 2" w:semiHidden="0" w:uiPriority="67" w:unhideWhenUsed="0"/>
+    <w:lsdException w:name="Medium Grid 2 Accent 2" w:semiHidden="0" w:uiPriority="68" w:unhideWhenUsed="0"/>
+    <w:lsdException w:name="Medium Grid 3 Accent 2" w:semiHidden="0" w:uiPriority="69" w:unhideWhenUsed="0"/>
+    <w:lsdException w:name="Dark List Accent 2" w:semiHidden="0" w:uiPriority="70" w:unhideWhenUsed="0"/>
+    <w:lsdException w:name="Colorful Shading Accent 2" w:semiHidden="0" w:uiPriority="71" w:unhideWhenUsed="0"/>
+    <w:lsdException w:name="Colorful List Accent 2" w:semiHidden="0" w:uiPriority="72" w:unhideWhenUsed="0"/>
+    <w:lsdException w:name="Colorful Grid Accent 2" w:semiHidden="0" w:uiPriority="73" w:unhideWhenUsed="0"/>
+    <w:lsdException w:name="Light Shading Accent 3" w:semiHidden="0" w:uiPriority="60" w:unhideWhenUsed="0"/>
+    <w:lsdException w:name="Light List Accent 3" w:semiHidden="0" w:uiPriority="61" w:unhideWhenUsed="0"/>
+    <w:lsdException w:name="Light Grid Accent 3" w:semiHidden="0" w:uiPriority="62" w:unhideWhenUsed="0"/>
+    <w:lsdException w:name="Medium Shading 1 Accent 3" w:semiHidden="0" w:uiPriority="63" w:unhideWhenUsed="0"/>
+    <w:lsdException w:name="Medium Shading 2 Accent 3" w:semiHidden="0" w:uiPriority="64" w:unhideWhenUsed="0"/>
+    <w:lsdException w:name="Medium List 1 Accent 3" w:semiHidden="0" w:uiPriority="65" w:unhideWhenUsed="0"/>
+    <w:lsdException w:name="Medium List 2 Accent 3" w:semiHidden="0" w:uiPriority="66" w:unhideWhenUsed="0"/>
+    <w:lsdException w:name="Medium Grid 1 Accent 3" w:semiHidden="0" w:uiPriority="67" w:unhideWhenUsed="0"/>
+    <w:lsdException w:name="Medium Grid 2 Accent 3" w:semiHidden="0" w:uiPriority="68" w:unhideWhenUsed="0"/>
+    <w:lsdException w:name="Medium Grid 3 Accent 3" w:semiHidden="0" w:uiPriority="69" w:unhideWhenUsed="0"/>
+    <w:lsdException w:name="Dark List Accent 3" w:semiHidden="0" w:uiPriority="70" w:unhideWhenUsed="0"/>
+    <w:lsdException w:name="Colorful Shading Accent 3" w:semiHidden="0" w:uiPriority="71" w:unhideWhenUsed="0"/>
+    <w:lsdException w:name="Colorful List Accent 3" w:semiHidden="0" w:uiPriority="72" w:unhideWhenUsed="0"/>
+    <w:lsdException w:name="Colorful Grid Accent 3" w:semiHidden="0" w:uiPriority="73" w:unhideWhenUsed="0"/>
+    <w:lsdException w:name="Light Shading Accent 4" w:semiHidden="0" w:uiPriority="60" w:unhideWhenUsed="0"/>
+    <w:lsdException w:name="Light List Accent 4" w:semiHidden="0" w:uiPriority="61" w:unhideWhenUsed="0"/>
+    <w:lsdException w:name="Light Grid Accent 4" w:semiHidden="0" w:uiPriority="62" w:unhideWhenUsed="0"/>
+    <w:lsdException w:name="Medium Shading 1 Accent 4" w:semiHidden="0" w:uiPriority="63" w:unhideWhenUsed="0"/>
+    <w:lsdException w:name="Medium Shading 2 Accent 4" w:semiHidden="0" w:uiPriority="64" w:unhideWhenUsed="0"/>
+    <w:lsdException w:name="Medium List 1 Accent 4" w:semiHidden="0" w:uiPriority="65" w:unhideWhenUsed="0"/>
+    <w:lsdException w:name="Medium List 2 Accent 4" w:semiHidden="0" w:uiPriority="66" w:unhideWhenUsed="0"/>
+    <w:lsdException w:name="Medium Grid 1 Accent 4" w:semiHidden="0" w:uiPriority="67" w:unhideWhenUsed="0"/>
+    <w:lsdException w:name="Medium Grid 2 Accent 4" w:semiHidden="0" w:uiPriority="68" w:unhideWhenUsed="0"/>
+    <w:lsdException w:name="Medium Grid 3 Accent 4" w:semiHidden="0" w:uiPriority="69" w:unhideWhenUsed="0"/>
+    <w:lsdException w:name="Dark List Accent 4" w:semiHidden="0" w:uiPriority="70" w:unhideWhenUsed="0"/>
+    <w:lsdException w:name="Colorful Shading Accent 4" w:semiHidden="0" w:uiPriority="71" w:unhideWhenUsed="0"/>
+    <w:lsdException w:name="Colorful List Accent 4" w:semiHidden="0" w:uiPriority="72" w:unhideWhenUsed="0"/>
+    <w:lsdException w:name="Colorful Grid Accent 4" w:semiHidden="0" w:uiPriority="73" w:unhideWhenUsed="0"/>
+    <w:lsdException w:name="Light Shading Accent 5" w:semiHidden="0" w:uiPriority="60" w:unhideWhenUsed="0"/>
+    <w:lsdException w:name="Light List Accent 5" w:semiHidden="0" w:uiPriority="61" w:unhideWhenUsed="0"/>
+    <w:lsdException w:name="Light Grid Accent 5" w:semiHidden="0" w:uiPriority="62" w:unhideWhenUsed="0"/>
+    <w:lsdException w:name="Medium Shading 1 Accent 5" w:semiHidden="0" w:uiPriority="63" w:unhideWhenUsed="0"/>
+    <w:lsdException w:name="Medium Shading 2 Accent 5" w:semiHidden="0" w:uiPriority="64" w:unhideWhenUsed="0"/>
+    <w:lsdException w:name="Medium List 1 Accent 5" w:semiHidden="0" w:uiPriority="65" w:unhideWhenUsed="0"/>
+    <w:lsdException w:name="Medium List 2 Accent 5" w:semiHidden="0" w:uiPriority="66" w:unhideWhenUsed="0"/>
+    <w:lsdException w:name="Medium Grid 1 Accent 5" w:semiHidden="0" w:uiPriority="67" w:unhideWhenUsed="0"/>
+    <w:lsdException w:name="Medium Grid 2 Accent 5" w:semiHidden="0" w:uiPriority="68" w:unhideWhenUsed="0"/>
+    <w:lsdException w:name="Medium Grid 3 Accent 5" w:semiHidden="0" w:uiPriority="69" w:unhideWhenUsed="0"/>
+    <w:lsdException w:name="Dark List Accent 5" w:semiHidden="0" w:uiPriority="70" w:unhideWhenUsed="0"/>
+    <w:lsdException w:name="Colorful Shading Accent 5" w:semiHidden="0" w:uiPriority="71" w:unhideWhenUsed="0"/>
+    <w:lsdException w:name="Colorful List Accent 5" w:semiHidden="0" w:uiPriority="72" w:unhideWhenUsed="0"/>
+    <w:lsdException w:name="Colorful Grid Accent 5" w:semiHidden="0" w:uiPriority="73" w:unhideWhenUsed="0"/>
+    <w:lsdException w:name="Light Shading Accent 6" w:semiHidden="0" w:uiPriority="60" w:unhideWhenUsed="0"/>
+    <w:lsdException w:name="Light List Accent 6" w:semiHidden="0" w:uiPriority="61" w:unhideWhenUsed="0"/>
+    <w:lsdException w:name="Light Grid Accent 6" w:semiHidden="0" w:uiPriority="62" w:unhideWhenUsed="0"/>
+    <w:lsdException w:name="Medium Shading 1 Accent 6" w:semiHidden="0" w:uiPriority="63" w:unhideWhenUsed="0"/>
+    <w:lsdException w:name="Medium Shading 2 Accent 6" w:semiHidden="0" w:uiPriority="64" w:unhideWhenUsed="0"/>
+    <w:lsdException w:name="Medium List 1 Accent 6" w:semiHidden="0" w:uiPriority="65" w:unhideWhenUsed="0"/>
+    <w:lsdException w:name="Medium List 2 Accent 6" w:semiHidden="0" w:uiPriority="66" w:unhideWhenUsed="0"/>
+    <w:lsdException w:name="Medium Grid 1 Accent 6" w:semiHidden="0" w:uiPriority="67" w:unhideWhenUsed="0"/>
+    <w:lsdException w:name="Medium Grid 2 Accent 6" w:semiHidden="0" w:uiPriority="68" w:unhideWhenUsed="0"/>
+    <w:lsdException w:name="Medium Grid 3 Accent 6" w:semiHidden="0" w:uiPriority="69" w:unhideWhenUsed="0"/>
+    <w:lsdException w:name="Dark List Accent 6" w:semiHidden="0" w:uiPriority="70" w:unhideWhenUsed="0"/>
+    <w:lsdException w:name="Colorful Shading Accent 6" w:semiHidden="0" w:uiPriority="71" w:unhideWhenUsed="0"/>
+    <w:lsdException w:name="Colorful List Accent 6" w:semiHidden="0" w:uiPriority="72" w:unhideWhenUsed="0"/>
+    <w:lsdException w:name="Colorful Grid Accent 6" w:semiHidden="0" w:uiPriority="73" w:unhideWhenUsed="0"/>
+    <w:lsdException w:name="Subtle Emphasis" w:semiHidden="0" w:uiPriority="19" w:unhideWhenUsed="0" w:qFormat="1"/>
+    <w:lsdException w:name="Intense Emphasis" w:semiHidden="0" w:uiPriority="21" w:unhideWhenUsed="0" w:qFormat="1"/>
+    <w:lsdException w:name="Subtle Reference" w:semiHidden="0" w:uiPriority="31" w:unhideWhenUsed="0" w:qFormat="1"/>
+    <w:lsdException w:name="Intense Reference" w:semiHidden="0" w:uiPriority="32" w:unhideWhenUsed="0" w:qFormat="1"/>
+    <w:lsdException w:name="Book Title" w:semiHidden="0" w:uiPriority="33" w:unhideWhenUsed="0" w:qFormat="1"/>
+    <w:lsdException w:name="Bibliography" w:uiPriority="37"/>
+    <w:lsdException w:name="TOC Heading" w:uiPriority="39" w:qFormat="1"/>
   </w:latentStyles>
   <w:style w:type="paragraph" w:default="1" w:styleId="Normal">
     <w:name w:val="Normal"/>
@@ -4991,7 +4539,7 @@
   <a:extraClrSchemeLst/>
   <a:extLst>
     <a:ext uri="{05A4C25C-085E-4340-85A3-A5531E510DB2}">
-      <thm15:themeFamily xmlns:thm15="http://schemas.microsoft.com/office/thememl/2012/main" name="Office Theme" id="{62F939B6-93AF-4DB8-9C6B-D6C7DFDC589F}" vid="{4A3C46E8-61CC-4603-A589-7422A47A8E4A}"/>
+      <thm15:themeFamily xmlns:thm15="http://schemas.microsoft.com/office/thememl/2012/main" xmlns="" name="Office Theme" id="{62F939B6-93AF-4DB8-9C6B-D6C7DFDC589F}" vid="{4A3C46E8-61CC-4603-A589-7422A47A8E4A}"/>
     </a:ext>
   </a:extLst>
 </a:theme>

</xml_diff>

<commit_message>
Updated team log file
</commit_message>
<xml_diff>
--- a/FRC Robotics 2018 Team Log.docx
+++ b/FRC Robotics 2018 Team Log.docx
@@ -1545,23 +1545,7 @@
           <w:rFonts w:ascii="Times New Roman" w:hAnsi="Times New Roman" w:cs="Times New Roman"/>
           <w:color w:val="000000"/>
         </w:rPr>
-        <w:t xml:space="preserve">Figure out how to write a basic robot program in the specified language.  It looks like you are going to use C++ this year.  So, figure out, as a team, how to write the equivalent of a “Hello World” program for the </w:t>
-      </w:r>
-      <w:proofErr w:type="spellStart"/>
-      <w:r>
-        <w:rPr>
-          <w:rFonts w:ascii="Times New Roman" w:hAnsi="Times New Roman" w:cs="Times New Roman"/>
-          <w:color w:val="000000"/>
-        </w:rPr>
-        <w:t>RoboRIO</w:t>
-      </w:r>
-      <w:proofErr w:type="spellEnd"/>
-      <w:r>
-        <w:rPr>
-          <w:rFonts w:ascii="Times New Roman" w:hAnsi="Times New Roman" w:cs="Times New Roman"/>
-          <w:color w:val="000000"/>
-        </w:rPr>
-        <w:t>.  This is generally a tank-drive kind of program.  You need to be able to at least get a robot, perhaps last year’s robot, to move using the joysticks.</w:t>
+        <w:t>Figure out how to write a basic robot program in the specified language.  It looks like you are going to use C++ this year.  So, figure out, as a team, how to write the equivalent of a “Hello World” program for the RoboRIO.  This is generally a tank-drive kind of program.  You need to be able to at least get a robot, perhaps last year’s robot, to move using the joysticks.</w:t>
       </w:r>
       <w:r>
         <w:rPr>
@@ -1588,23 +1572,7 @@
           <w:rFonts w:ascii="Times New Roman" w:hAnsi="Times New Roman" w:cs="Times New Roman"/>
           <w:color w:val="000000"/>
         </w:rPr>
-        <w:t xml:space="preserve">If last year’s robot is not available for code practice, at least get a </w:t>
-      </w:r>
-      <w:proofErr w:type="spellStart"/>
-      <w:r>
-        <w:rPr>
-          <w:rFonts w:ascii="Times New Roman" w:hAnsi="Times New Roman" w:cs="Times New Roman"/>
-          <w:color w:val="000000"/>
-        </w:rPr>
-        <w:t>RoboRIO</w:t>
-      </w:r>
-      <w:proofErr w:type="spellEnd"/>
-      <w:r>
-        <w:rPr>
-          <w:rFonts w:ascii="Times New Roman" w:hAnsi="Times New Roman" w:cs="Times New Roman"/>
-          <w:color w:val="000000"/>
-        </w:rPr>
-        <w:t xml:space="preserve"> (there are at least two of them around) and connect it on the test panel to a motor and a pneumatic valve.  You must learn how to control a motor with a joystick and to switch a pneumatic valve with one of the buttons on the joystick.  Figure this out sooner rather than later.  You do not want to have to be learning this in the last week of the build.</w:t>
+        <w:t>If last year’s robot is not available for code practice, at least get a RoboRIO (there are at least two of them around) and connect it on the test panel to a motor and a pneumatic valve.  You must learn how to control a motor with a joystick and to switch a pneumatic valve with one of the buttons on the joystick.  Figure this out sooner rather than later.  You do not want to have to be learning this in the last week of the build.</w:t>
       </w:r>
       <w:r>
         <w:rPr>
@@ -3421,23 +3389,7 @@
           <w:rFonts w:ascii="Arial" w:hAnsi="Arial" w:cs="Arial"/>
           <w:color w:val="000000"/>
         </w:rPr>
-        <w:t xml:space="preserve">Today I worked on imaging the </w:t>
-      </w:r>
-      <w:proofErr w:type="spellStart"/>
-      <w:r>
-        <w:rPr>
-          <w:rFonts w:ascii="Arial" w:hAnsi="Arial" w:cs="Arial"/>
-          <w:color w:val="000000"/>
-        </w:rPr>
-        <w:t>RoboRIO</w:t>
-      </w:r>
-      <w:proofErr w:type="spellEnd"/>
-      <w:r>
-        <w:rPr>
-          <w:rFonts w:ascii="Arial" w:hAnsi="Arial" w:cs="Arial"/>
-          <w:color w:val="000000"/>
-        </w:rPr>
-        <w:t xml:space="preserve"> for our test bench and started the code for the drive.</w:t>
+        <w:t>Today I worked on imaging the RoboRIO for our test bench and started the code for the drive.</w:t>
       </w:r>
     </w:p>
     <w:p>
@@ -4608,6 +4560,348 @@
           <w:rFonts w:ascii="Times New Roman" w:hAnsi="Times New Roman" w:cs="Times New Roman"/>
         </w:rPr>
         <w:t>Rest of team was either absent or completely occupied with Integrated Academics.</w:t>
+      </w:r>
+    </w:p>
+    <w:p>
+      <w:pPr>
+        <w:rPr>
+          <w:rFonts w:ascii="Times New Roman" w:hAnsi="Times New Roman" w:cs="Times New Roman"/>
+          <w:color w:val="000000"/>
+        </w:rPr>
+      </w:pPr>
+    </w:p>
+    <w:p>
+      <w:pPr>
+        <w:rPr>
+          <w:rFonts w:ascii="Times New Roman" w:hAnsi="Times New Roman" w:cs="Times New Roman"/>
+          <w:sz w:val="24"/>
+          <w:szCs w:val="24"/>
+        </w:rPr>
+      </w:pPr>
+      <w:r>
+        <w:rPr>
+          <w:rFonts w:ascii="Times New Roman" w:hAnsi="Times New Roman" w:cs="Times New Roman"/>
+          <w:sz w:val="24"/>
+          <w:szCs w:val="24"/>
+        </w:rPr>
+        <w:t>_____________________________________________________________________________</w:t>
+      </w:r>
+    </w:p>
+    <w:p>
+      <w:pPr>
+        <w:rPr>
+          <w:rFonts w:ascii="Times New Roman" w:hAnsi="Times New Roman" w:cs="Times New Roman"/>
+        </w:rPr>
+      </w:pPr>
+    </w:p>
+    <w:p>
+      <w:pPr>
+        <w:rPr>
+          <w:rFonts w:ascii="Times New Roman" w:hAnsi="Times New Roman" w:cs="Times New Roman"/>
+        </w:rPr>
+      </w:pPr>
+      <w:r>
+        <w:rPr>
+          <w:rFonts w:ascii="Times New Roman" w:hAnsi="Times New Roman" w:cs="Times New Roman"/>
+        </w:rPr>
+        <w:br w:type="page"/>
+      </w:r>
+    </w:p>
+    <w:p>
+      <w:pPr>
+        <w:spacing w:after="0" w:line="240" w:lineRule="auto"/>
+        <w:rPr>
+          <w:rFonts w:ascii="Times New Roman" w:hAnsi="Times New Roman" w:cs="Times New Roman"/>
+        </w:rPr>
+      </w:pPr>
+      <w:r>
+        <w:rPr>
+          <w:rFonts w:ascii="Times New Roman" w:hAnsi="Times New Roman" w:cs="Times New Roman"/>
+        </w:rPr>
+        <w:lastRenderedPageBreak/>
+        <w:t>26-Jan-2018</w:t>
+      </w:r>
+    </w:p>
+    <w:p>
+      <w:pPr>
+        <w:spacing w:after="0" w:line="240" w:lineRule="auto"/>
+        <w:rPr>
+          <w:rFonts w:ascii="Times New Roman" w:hAnsi="Times New Roman" w:cs="Times New Roman"/>
+        </w:rPr>
+      </w:pPr>
+    </w:p>
+    <w:p>
+      <w:pPr>
+        <w:spacing w:after="0" w:line="240" w:lineRule="auto"/>
+        <w:rPr>
+          <w:rFonts w:ascii="Times New Roman" w:hAnsi="Times New Roman" w:cs="Times New Roman"/>
+        </w:rPr>
+      </w:pPr>
+      <w:r>
+        <w:rPr>
+          <w:rFonts w:ascii="Times New Roman" w:hAnsi="Times New Roman" w:cs="Times New Roman"/>
+        </w:rPr>
+        <w:t>Matthew:</w:t>
+      </w:r>
+    </w:p>
+    <w:p>
+      <w:pPr>
+        <w:spacing w:after="0" w:line="240" w:lineRule="auto"/>
+        <w:rPr>
+          <w:rFonts w:ascii="Times New Roman" w:hAnsi="Times New Roman" w:cs="Times New Roman"/>
+        </w:rPr>
+      </w:pPr>
+    </w:p>
+    <w:p>
+      <w:pPr>
+        <w:spacing w:after="0" w:line="240" w:lineRule="auto"/>
+        <w:rPr>
+          <w:rFonts w:ascii="Times New Roman" w:eastAsia="Times New Roman" w:hAnsi="Times New Roman" w:cs="Times New Roman"/>
+          <w:sz w:val="24"/>
+          <w:szCs w:val="24"/>
+        </w:rPr>
+      </w:pPr>
+      <w:r>
+        <w:rPr>
+          <w:rFonts w:ascii="Arial" w:eastAsia="Times New Roman" w:hAnsi="Arial" w:cs="Arial"/>
+          <w:color w:val="000000"/>
+        </w:rPr>
+        <w:t>We fixed the axis problems and fixed wheel orientation</w:t>
+      </w:r>
+    </w:p>
+    <w:p>
+      <w:pPr>
+        <w:spacing w:after="0" w:line="240" w:lineRule="auto"/>
+        <w:rPr>
+          <w:rFonts w:ascii="Times New Roman" w:eastAsia="Times New Roman" w:hAnsi="Times New Roman" w:cs="Times New Roman"/>
+          <w:sz w:val="24"/>
+          <w:szCs w:val="24"/>
+        </w:rPr>
+      </w:pPr>
+      <w:r>
+        <w:rPr>
+          <w:rFonts w:ascii="Arial" w:eastAsia="Times New Roman" w:hAnsi="Arial" w:cs="Arial"/>
+          <w:color w:val="000000"/>
+        </w:rPr>
+        <w:t>Then he reduced the speed of the bot to 25%</w:t>
+      </w:r>
+    </w:p>
+    <w:p>
+      <w:pPr>
+        <w:spacing w:after="0" w:line="240" w:lineRule="auto"/>
+        <w:rPr>
+          <w:rFonts w:ascii="Times New Roman" w:hAnsi="Times New Roman" w:cs="Times New Roman"/>
+        </w:rPr>
+      </w:pPr>
+    </w:p>
+    <w:p>
+      <w:pPr>
+        <w:spacing w:after="0" w:line="240" w:lineRule="auto"/>
+        <w:rPr>
+          <w:rFonts w:ascii="Times New Roman" w:hAnsi="Times New Roman" w:cs="Times New Roman"/>
+        </w:rPr>
+      </w:pPr>
+    </w:p>
+    <w:p>
+      <w:pPr>
+        <w:spacing w:after="0" w:line="240" w:lineRule="auto"/>
+        <w:rPr>
+          <w:rFonts w:ascii="Times New Roman" w:hAnsi="Times New Roman" w:cs="Times New Roman"/>
+        </w:rPr>
+      </w:pPr>
+      <w:r>
+        <w:rPr>
+          <w:rFonts w:ascii="Times New Roman" w:hAnsi="Times New Roman" w:cs="Times New Roman"/>
+        </w:rPr>
+        <w:t>Anthony:</w:t>
+      </w:r>
+    </w:p>
+    <w:p>
+      <w:pPr>
+        <w:spacing w:after="0" w:line="240" w:lineRule="auto"/>
+        <w:rPr>
+          <w:rFonts w:ascii="Times New Roman" w:hAnsi="Times New Roman" w:cs="Times New Roman"/>
+        </w:rPr>
+      </w:pPr>
+    </w:p>
+    <w:p>
+      <w:pPr>
+        <w:spacing w:after="0" w:line="240" w:lineRule="auto"/>
+        <w:rPr>
+          <w:rFonts w:ascii="Arial" w:hAnsi="Arial" w:cs="Arial"/>
+          <w:color w:val="000000"/>
+        </w:rPr>
+      </w:pPr>
+      <w:r>
+        <w:rPr>
+          <w:rFonts w:ascii="Arial" w:hAnsi="Arial" w:cs="Arial"/>
+          <w:color w:val="000000"/>
+        </w:rPr>
+        <w:t>Fixed the wheels of the robot and got it functioning and moving properly</w:t>
+      </w:r>
+    </w:p>
+    <w:p>
+      <w:pPr>
+        <w:spacing w:after="0" w:line="240" w:lineRule="auto"/>
+        <w:rPr>
+          <w:rFonts w:ascii="Arial" w:hAnsi="Arial" w:cs="Arial"/>
+          <w:color w:val="000000"/>
+        </w:rPr>
+      </w:pPr>
+    </w:p>
+    <w:p>
+      <w:pPr>
+        <w:spacing w:after="0" w:line="240" w:lineRule="auto"/>
+        <w:rPr>
+          <w:rFonts w:ascii="Arial" w:hAnsi="Arial" w:cs="Arial"/>
+          <w:color w:val="000000"/>
+        </w:rPr>
+      </w:pPr>
+    </w:p>
+    <w:p>
+      <w:pPr>
+        <w:spacing w:after="0" w:line="240" w:lineRule="auto"/>
+        <w:rPr>
+          <w:rFonts w:ascii="Arial" w:hAnsi="Arial" w:cs="Arial"/>
+          <w:color w:val="000000"/>
+        </w:rPr>
+      </w:pPr>
+      <w:r>
+        <w:rPr>
+          <w:rFonts w:ascii="Arial" w:hAnsi="Arial" w:cs="Arial"/>
+          <w:color w:val="000000"/>
+        </w:rPr>
+        <w:t>Noah:</w:t>
+      </w:r>
+    </w:p>
+    <w:p>
+      <w:pPr>
+        <w:spacing w:after="0" w:line="240" w:lineRule="auto"/>
+        <w:rPr>
+          <w:rFonts w:ascii="Arial" w:hAnsi="Arial" w:cs="Arial"/>
+          <w:color w:val="000000"/>
+        </w:rPr>
+      </w:pPr>
+      <w:r>
+        <w:rPr>
+          <w:rFonts w:ascii="Arial" w:hAnsi="Arial" w:cs="Arial"/>
+          <w:color w:val="000000"/>
+        </w:rPr>
+        <w:t xml:space="preserve">We have gotten the robot running with all of the wheels going in the right direction. We tested it and had to lower the speed of the wheels. It was still a little fast but it will be a lot better when there is more weight on the robot. Next we are studying pneumatics and how to use them in </w:t>
+      </w:r>
+      <w:proofErr w:type="spellStart"/>
+      <w:r>
+        <w:rPr>
+          <w:rFonts w:ascii="Arial" w:hAnsi="Arial" w:cs="Arial"/>
+          <w:color w:val="000000"/>
+        </w:rPr>
+        <w:t>Labview</w:t>
+      </w:r>
+      <w:proofErr w:type="spellEnd"/>
+      <w:r>
+        <w:rPr>
+          <w:rFonts w:ascii="Arial" w:hAnsi="Arial" w:cs="Arial"/>
+          <w:color w:val="000000"/>
+        </w:rPr>
+        <w:t>.</w:t>
+      </w:r>
+    </w:p>
+    <w:p>
+      <w:pPr>
+        <w:spacing w:after="0" w:line="240" w:lineRule="auto"/>
+        <w:rPr>
+          <w:rFonts w:ascii="Arial" w:hAnsi="Arial" w:cs="Arial"/>
+          <w:color w:val="000000"/>
+        </w:rPr>
+      </w:pPr>
+    </w:p>
+    <w:p>
+      <w:pPr>
+        <w:spacing w:after="0" w:line="240" w:lineRule="auto"/>
+        <w:rPr>
+          <w:rFonts w:ascii="Arial" w:hAnsi="Arial" w:cs="Arial"/>
+          <w:color w:val="000000"/>
+        </w:rPr>
+      </w:pPr>
+    </w:p>
+    <w:p>
+      <w:pPr>
+        <w:spacing w:after="0" w:line="240" w:lineRule="auto"/>
+        <w:rPr>
+          <w:rFonts w:ascii="Arial" w:hAnsi="Arial" w:cs="Arial"/>
+          <w:color w:val="000000"/>
+        </w:rPr>
+      </w:pPr>
+      <w:r>
+        <w:rPr>
+          <w:rFonts w:ascii="Arial" w:hAnsi="Arial" w:cs="Arial"/>
+          <w:color w:val="000000"/>
+        </w:rPr>
+        <w:t>Cody:</w:t>
+      </w:r>
+    </w:p>
+    <w:p>
+      <w:pPr>
+        <w:spacing w:after="0" w:line="240" w:lineRule="auto"/>
+        <w:rPr>
+          <w:rFonts w:ascii="Arial" w:hAnsi="Arial" w:cs="Arial"/>
+          <w:color w:val="000000"/>
+        </w:rPr>
+      </w:pPr>
+      <w:r>
+        <w:rPr>
+          <w:rFonts w:ascii="Arial" w:hAnsi="Arial" w:cs="Arial"/>
+          <w:color w:val="000000"/>
+        </w:rPr>
+        <w:t xml:space="preserve">Today we finished the Drive code in </w:t>
+      </w:r>
+      <w:proofErr w:type="spellStart"/>
+      <w:r>
+        <w:rPr>
+          <w:rFonts w:ascii="Arial" w:hAnsi="Arial" w:cs="Arial"/>
+          <w:color w:val="000000"/>
+        </w:rPr>
+        <w:t>Labview</w:t>
+      </w:r>
+      <w:proofErr w:type="spellEnd"/>
+      <w:r>
+        <w:rPr>
+          <w:rFonts w:ascii="Arial" w:hAnsi="Arial" w:cs="Arial"/>
+          <w:color w:val="000000"/>
+        </w:rPr>
+        <w:t xml:space="preserve"> and are now setting up the computer to use this year</w:t>
+      </w:r>
+      <w:r>
+        <w:rPr>
+          <w:rFonts w:ascii="Arial" w:hAnsi="Arial" w:cs="Arial"/>
+          <w:color w:val="000000"/>
+        </w:rPr>
+        <w:br/>
+      </w:r>
+    </w:p>
+    <w:p>
+      <w:pPr>
+        <w:spacing w:after="0" w:line="240" w:lineRule="auto"/>
+        <w:rPr>
+          <w:rFonts w:ascii="Arial" w:hAnsi="Arial" w:cs="Arial"/>
+          <w:color w:val="000000"/>
+        </w:rPr>
+      </w:pPr>
+    </w:p>
+    <w:p>
+      <w:pPr>
+        <w:spacing w:after="0" w:line="240" w:lineRule="auto"/>
+        <w:rPr>
+          <w:rFonts w:ascii="Arial" w:hAnsi="Arial" w:cs="Arial"/>
+          <w:color w:val="000000"/>
+        </w:rPr>
+      </w:pPr>
+      <w:r>
+        <w:rPr>
+          <w:rFonts w:ascii="Arial" w:hAnsi="Arial" w:cs="Arial"/>
+          <w:color w:val="000000"/>
+        </w:rPr>
+        <w:t>Abby, Austin, Gavin and Robbie were absent.</w:t>
       </w:r>
     </w:p>
     <w:p>

</xml_diff>

<commit_message>
Completed log update for 30-Jan.
</commit_message>
<xml_diff>
--- a/FRC Robotics 2018 Team Log.docx
+++ b/FRC Robotics 2018 Team Log.docx
@@ -1,6 +1,6 @@
 
 <file path=word/document.xml><?xml version="1.0" encoding="utf-8"?>
-<w:document xmlns:wpc="http://schemas.microsoft.com/office/word/2010/wordprocessingCanvas" xmlns:mc="http://schemas.openxmlformats.org/markup-compatibility/2006" xmlns:o="urn:schemas-microsoft-com:office:office" xmlns:r="http://schemas.openxmlformats.org/officeDocument/2006/relationships" xmlns:m="http://schemas.openxmlformats.org/officeDocument/2006/math" xmlns:v="urn:schemas-microsoft-com:vml" xmlns:wp14="http://schemas.microsoft.com/office/word/2010/wordprocessingDrawing" xmlns:wp="http://schemas.openxmlformats.org/drawingml/2006/wordprocessingDrawing" xmlns:w10="urn:schemas-microsoft-com:office:word" xmlns:w="http://schemas.openxmlformats.org/wordprocessingml/2006/main" xmlns:w14="http://schemas.microsoft.com/office/word/2010/wordml" xmlns:w15="http://schemas.microsoft.com/office/word/2012/wordml" xmlns:wpg="http://schemas.microsoft.com/office/word/2010/wordprocessingGroup" xmlns:wpi="http://schemas.microsoft.com/office/word/2010/wordprocessingInk" xmlns:wne="http://schemas.microsoft.com/office/word/2006/wordml" xmlns:wps="http://schemas.microsoft.com/office/word/2010/wordprocessingShape" mc:Ignorable="w14 w15 wp14">
+<w:document xmlns:wpc="http://schemas.microsoft.com/office/word/2010/wordprocessingCanvas" xmlns:mc="http://schemas.openxmlformats.org/markup-compatibility/2006" xmlns:o="urn:schemas-microsoft-com:office:office" xmlns:r="http://schemas.openxmlformats.org/officeDocument/2006/relationships" xmlns:m="http://schemas.openxmlformats.org/officeDocument/2006/math" xmlns:v="urn:schemas-microsoft-com:vml" xmlns:wp14="http://schemas.microsoft.com/office/word/2010/wordprocessingDrawing" xmlns:wp="http://schemas.openxmlformats.org/drawingml/2006/wordprocessingDrawing" xmlns:w10="urn:schemas-microsoft-com:office:word" xmlns:w="http://schemas.openxmlformats.org/wordprocessingml/2006/main" xmlns:w14="http://schemas.microsoft.com/office/word/2010/wordml" xmlns:wpg="http://schemas.microsoft.com/office/word/2010/wordprocessingGroup" xmlns:wpi="http://schemas.microsoft.com/office/word/2010/wordprocessingInk" xmlns:wne="http://schemas.microsoft.com/office/word/2006/wordml" xmlns:wps="http://schemas.microsoft.com/office/word/2010/wordprocessingShape" mc:Ignorable="w14 wp14">
   <w:body>
     <w:p>
       <w:pPr>
@@ -86,27 +86,9 @@
           <w:sz w:val="24"/>
           <w:szCs w:val="24"/>
         </w:rPr>
-        <w:t xml:space="preserve">Abby </w:t>
-      </w:r>
-      <w:proofErr w:type="spellStart"/>
-      <w:r>
-        <w:rPr>
-          <w:rFonts w:ascii="Times New Roman" w:eastAsia="Times New Roman" w:hAnsi="Times New Roman" w:cs="Times New Roman"/>
-          <w:sz w:val="24"/>
-          <w:szCs w:val="24"/>
-        </w:rPr>
-        <w:t>Drane</w:t>
-      </w:r>
-      <w:proofErr w:type="spellEnd"/>
-      <w:r>
-        <w:rPr>
-          <w:rFonts w:ascii="Times New Roman" w:eastAsia="Times New Roman" w:hAnsi="Times New Roman" w:cs="Times New Roman"/>
-          <w:sz w:val="24"/>
-          <w:szCs w:val="24"/>
-        </w:rPr>
-        <w:t xml:space="preserve">: </w:t>
-      </w:r>
-      <w:hyperlink r:id="rId5" w:tgtFrame="_blank" w:history="1">
+        <w:t xml:space="preserve">Abby Drane: </w:t>
+      </w:r>
+      <w:hyperlink r:id="rId6" w:tgtFrame="_blank" w:history="1">
         <w:r>
           <w:rPr>
             <w:rFonts w:ascii="Times New Roman" w:eastAsia="Times New Roman" w:hAnsi="Times New Roman" w:cs="Times New Roman"/>
@@ -136,7 +118,7 @@
         </w:rPr>
         <w:t xml:space="preserve">Austin Holt: </w:t>
       </w:r>
-      <w:hyperlink r:id="rId6" w:tgtFrame="_blank" w:history="1">
+      <w:hyperlink r:id="rId7" w:tgtFrame="_blank" w:history="1">
         <w:r>
           <w:rPr>
             <w:rFonts w:ascii="Times New Roman" w:eastAsia="Times New Roman" w:hAnsi="Times New Roman" w:cs="Times New Roman"/>
@@ -194,7 +176,7 @@
         </w:rPr>
         <w:t xml:space="preserve">Matthew Bryant: </w:t>
       </w:r>
-      <w:hyperlink r:id="rId7" w:tgtFrame="_blank" w:history="1">
+      <w:hyperlink r:id="rId8" w:tgtFrame="_blank" w:history="1">
         <w:r>
           <w:rPr>
             <w:rFonts w:ascii="Times New Roman" w:eastAsia="Times New Roman" w:hAnsi="Times New Roman" w:cs="Times New Roman"/>
@@ -222,27 +204,9 @@
           <w:sz w:val="24"/>
           <w:szCs w:val="24"/>
         </w:rPr>
-        <w:t xml:space="preserve">Gavin </w:t>
-      </w:r>
-      <w:proofErr w:type="spellStart"/>
-      <w:r>
-        <w:rPr>
-          <w:rFonts w:ascii="Times New Roman" w:eastAsia="Times New Roman" w:hAnsi="Times New Roman" w:cs="Times New Roman"/>
-          <w:sz w:val="24"/>
-          <w:szCs w:val="24"/>
-        </w:rPr>
-        <w:t>Buskirk</w:t>
-      </w:r>
-      <w:proofErr w:type="spellEnd"/>
-      <w:r>
-        <w:rPr>
-          <w:rFonts w:ascii="Times New Roman" w:eastAsia="Times New Roman" w:hAnsi="Times New Roman" w:cs="Times New Roman"/>
-          <w:sz w:val="24"/>
-          <w:szCs w:val="24"/>
-        </w:rPr>
-        <w:t xml:space="preserve">: </w:t>
-      </w:r>
-      <w:hyperlink r:id="rId8" w:tgtFrame="_blank" w:history="1">
+        <w:t xml:space="preserve">Gavin Buskirk: </w:t>
+      </w:r>
+      <w:hyperlink r:id="rId9" w:tgtFrame="_blank" w:history="1">
         <w:r>
           <w:rPr>
             <w:rFonts w:ascii="Times New Roman" w:eastAsia="Times New Roman" w:hAnsi="Times New Roman" w:cs="Times New Roman"/>
@@ -272,7 +236,7 @@
         </w:rPr>
         <w:t xml:space="preserve">Anthony Conner: </w:t>
       </w:r>
-      <w:hyperlink r:id="rId9" w:tgtFrame="_blank" w:history="1">
+      <w:hyperlink r:id="rId10" w:tgtFrame="_blank" w:history="1">
         <w:r>
           <w:rPr>
             <w:rFonts w:ascii="Times New Roman" w:eastAsia="Times New Roman" w:hAnsi="Times New Roman" w:cs="Times New Roman"/>
@@ -302,7 +266,7 @@
         </w:rPr>
         <w:t xml:space="preserve">Noah Fraser: </w:t>
       </w:r>
-      <w:hyperlink r:id="rId10" w:tgtFrame="_blank" w:history="1">
+      <w:hyperlink r:id="rId11" w:tgtFrame="_blank" w:history="1">
         <w:r>
           <w:rPr>
             <w:rFonts w:ascii="Times New Roman" w:eastAsia="Times New Roman" w:hAnsi="Times New Roman" w:cs="Times New Roman"/>
@@ -330,27 +294,9 @@
           <w:sz w:val="24"/>
           <w:szCs w:val="24"/>
         </w:rPr>
-        <w:t xml:space="preserve">Cody </w:t>
-      </w:r>
-      <w:proofErr w:type="spellStart"/>
-      <w:r>
-        <w:rPr>
-          <w:rFonts w:ascii="Times New Roman" w:eastAsia="Times New Roman" w:hAnsi="Times New Roman" w:cs="Times New Roman"/>
-          <w:sz w:val="24"/>
-          <w:szCs w:val="24"/>
-        </w:rPr>
-        <w:t>Hetler</w:t>
-      </w:r>
-      <w:proofErr w:type="spellEnd"/>
-      <w:r>
-        <w:rPr>
-          <w:rFonts w:ascii="Times New Roman" w:eastAsia="Times New Roman" w:hAnsi="Times New Roman" w:cs="Times New Roman"/>
-          <w:sz w:val="24"/>
-          <w:szCs w:val="24"/>
-        </w:rPr>
-        <w:t xml:space="preserve">: </w:t>
-      </w:r>
-      <w:hyperlink r:id="rId11" w:tgtFrame="_blank" w:history="1">
+        <w:t xml:space="preserve">Cody Hetler: </w:t>
+      </w:r>
+      <w:hyperlink r:id="rId12" w:tgtFrame="_blank" w:history="1">
         <w:r>
           <w:rPr>
             <w:rFonts w:ascii="Times New Roman" w:eastAsia="Times New Roman" w:hAnsi="Times New Roman" w:cs="Times New Roman"/>
@@ -397,7 +343,7 @@
                     </pic:cNvPicPr>
                   </pic:nvPicPr>
                   <pic:blipFill>
-                    <a:blip r:embed="rId12">
+                    <a:blip r:embed="rId13">
                       <a:extLst>
                         <a:ext uri="{28A0092B-C50C-407E-A947-70E740481C1C}">
                           <a14:useLocalDpi xmlns:a14="http://schemas.microsoft.com/office/drawing/2010/main" val="0"/>
@@ -436,7 +382,7 @@
         </w:rPr>
         <w:t xml:space="preserve">Robbie Phillips: </w:t>
       </w:r>
-      <w:hyperlink r:id="rId13" w:tgtFrame="_blank" w:history="1">
+      <w:hyperlink r:id="rId14" w:tgtFrame="_blank" w:history="1">
         <w:r>
           <w:rPr>
             <w:rFonts w:ascii="Times New Roman" w:eastAsia="Times New Roman" w:hAnsi="Times New Roman" w:cs="Times New Roman"/>
@@ -614,7 +560,7 @@
                     <pic:cNvPicPr/>
                   </pic:nvPicPr>
                   <pic:blipFill>
-                    <a:blip r:embed="rId14"/>
+                    <a:blip r:embed="rId15"/>
                     <a:stretch>
                       <a:fillRect/>
                     </a:stretch>
@@ -686,43 +632,7 @@
           <w:color w:val="000000"/>
           <w:sz w:val="24"/>
         </w:rPr>
-        <w:t xml:space="preserve">In the robotics room we worked on the frame of the bot and tested out different ways the wheels can be arranged. We also found out that the ramp the bot must go up in going to be squared off making it impossible for our first idea to work. Our new design will be able to go up the ramp with no problems and will have at least 2 inches of space to clear the top of the ramp and the bottom of the bots frame. The frame will have to be 3-3.5 inches off the ground and the bumpers must sit on 7 inches. The wheels we’re using are completely </w:t>
-      </w:r>
-      <w:proofErr w:type="spellStart"/>
-      <w:r>
-        <w:rPr>
-          <w:rFonts w:ascii="Times New Roman" w:hAnsi="Times New Roman" w:cs="Times New Roman"/>
-          <w:color w:val="000000"/>
-          <w:sz w:val="24"/>
-        </w:rPr>
-        <w:t>omni</w:t>
-      </w:r>
-      <w:proofErr w:type="spellEnd"/>
-      <w:r>
-        <w:rPr>
-          <w:rFonts w:ascii="Times New Roman" w:hAnsi="Times New Roman" w:cs="Times New Roman"/>
-          <w:color w:val="000000"/>
-          <w:sz w:val="24"/>
-        </w:rPr>
-        <w:t xml:space="preserve"> and they will be arranged with 2 verticals in the front and back and 2 horizontal in the middle. This will allow the bot to clear the ramp and the wheels in the middle will no longer catch the ramp. Compared to our original design we added 2 more </w:t>
-      </w:r>
-      <w:proofErr w:type="spellStart"/>
-      <w:r>
-        <w:rPr>
-          <w:rFonts w:ascii="Times New Roman" w:hAnsi="Times New Roman" w:cs="Times New Roman"/>
-          <w:color w:val="000000"/>
-          <w:sz w:val="24"/>
-        </w:rPr>
-        <w:t>omni</w:t>
-      </w:r>
-      <w:proofErr w:type="spellEnd"/>
-      <w:r>
-        <w:rPr>
-          <w:rFonts w:ascii="Times New Roman" w:hAnsi="Times New Roman" w:cs="Times New Roman"/>
-          <w:color w:val="000000"/>
-          <w:sz w:val="24"/>
-        </w:rPr>
-        <w:t xml:space="preserve"> wheels and changes the arrangement of the wheels.</w:t>
+        <w:t>In the robotics room we worked on the frame of the bot and tested out different ways the wheels can be arranged. We also found out that the ramp the bot must go up in going to be squared off making it impossible for our first idea to work. Our new design will be able to go up the ramp with no problems and will have at least 2 inches of space to clear the top of the ramp and the bottom of the bots frame. The frame will have to be 3-3.5 inches off the ground and the bumpers must sit on 7 inches. The wheels we’re using are completely omni and they will be arranged with 2 verticals in the front and back and 2 horizontal in the middle. This will allow the bot to clear the ramp and the wheels in the middle will no longer catch the ramp. Compared to our original design we added 2 more omni wheels and changes the arrangement of the wheels.</w:t>
       </w:r>
     </w:p>
     <w:p>
@@ -753,7 +663,7 @@
                     <pic:cNvPicPr/>
                   </pic:nvPicPr>
                   <pic:blipFill>
-                    <a:blip r:embed="rId15"/>
+                    <a:blip r:embed="rId16"/>
                     <a:stretch>
                       <a:fillRect/>
                     </a:stretch>
@@ -944,25 +854,7 @@
           <w:color w:val="000000"/>
           <w:sz w:val="24"/>
         </w:rPr>
-        <w:t xml:space="preserve">-how to get </w:t>
-      </w:r>
-      <w:proofErr w:type="spellStart"/>
-      <w:r>
-        <w:rPr>
-          <w:rFonts w:ascii="Times New Roman" w:eastAsia="Times New Roman" w:hAnsi="Times New Roman" w:cs="Times New Roman"/>
-          <w:color w:val="000000"/>
-          <w:sz w:val="24"/>
-        </w:rPr>
-        <w:t>github</w:t>
-      </w:r>
-      <w:proofErr w:type="spellEnd"/>
-      <w:r>
-        <w:rPr>
-          <w:rFonts w:ascii="Times New Roman" w:eastAsia="Times New Roman" w:hAnsi="Times New Roman" w:cs="Times New Roman"/>
-          <w:color w:val="000000"/>
-          <w:sz w:val="24"/>
-        </w:rPr>
-        <w:t xml:space="preserve"> on</w:t>
+        <w:t>-how to get github on</w:t>
       </w:r>
       <w:r>
         <w:rPr>
@@ -1093,27 +985,7 @@
           <w:sz w:val="24"/>
           <w:szCs w:val="24"/>
         </w:rPr>
-        <w:t xml:space="preserve">I have been working on Robotics; I installed C++ for Eclipse and got the </w:t>
-      </w:r>
-      <w:proofErr w:type="spellStart"/>
-      <w:r>
-        <w:rPr>
-          <w:rFonts w:ascii="Times New Roman" w:hAnsi="Times New Roman" w:cs="Times New Roman"/>
-          <w:color w:val="000000"/>
-          <w:sz w:val="24"/>
-          <w:szCs w:val="24"/>
-        </w:rPr>
-        <w:t>toolchain</w:t>
-      </w:r>
-      <w:proofErr w:type="spellEnd"/>
-      <w:r>
-        <w:rPr>
-          <w:rFonts w:ascii="Times New Roman" w:hAnsi="Times New Roman" w:cs="Times New Roman"/>
-          <w:color w:val="000000"/>
-          <w:sz w:val="24"/>
-          <w:szCs w:val="24"/>
-        </w:rPr>
-        <w:t xml:space="preserve"> supplied by FRC. I have also installed NI Vision for future usage in the same robotics stuff I have previously mentioned. I have also researched things I did not know about mechanics such as the talons and other motor-related mechanical pieces.</w:t>
+        <w:t>I have been working on Robotics; I installed C++ for Eclipse and got the toolchain supplied by FRC. I have also installed NI Vision for future usage in the same robotics stuff I have previously mentioned. I have also researched things I did not know about mechanics such as the talons and other motor-related mechanical pieces.</w:t>
       </w:r>
     </w:p>
     <w:p>
@@ -1205,7 +1077,6 @@
         </w:rPr>
         <w:t xml:space="preserve">Went to robotics and talked about the code we will be using and </w:t>
       </w:r>
-      <w:proofErr w:type="spellStart"/>
       <w:r>
         <w:rPr>
           <w:rFonts w:ascii="Times New Roman" w:hAnsi="Times New Roman" w:cs="Times New Roman"/>
@@ -1240,17 +1111,7 @@
           <w:sz w:val="24"/>
           <w:szCs w:val="24"/>
         </w:rPr>
-        <w:t>ub</w:t>
-      </w:r>
-      <w:proofErr w:type="spellEnd"/>
-      <w:r>
-        <w:rPr>
-          <w:rFonts w:ascii="Times New Roman" w:hAnsi="Times New Roman" w:cs="Times New Roman"/>
-          <w:color w:val="000000"/>
-          <w:sz w:val="24"/>
-          <w:szCs w:val="24"/>
-        </w:rPr>
-        <w:t>.</w:t>
+        <w:t>ub.</w:t>
       </w:r>
     </w:p>
     <w:p>
@@ -1339,23 +1200,7 @@
           <w:rFonts w:ascii="Times New Roman" w:hAnsi="Times New Roman" w:cs="Times New Roman"/>
           <w:color w:val="000000"/>
         </w:rPr>
-        <w:t xml:space="preserve">I followed the instructions Matthew left and downloaded </w:t>
-      </w:r>
-      <w:proofErr w:type="spellStart"/>
-      <w:r>
-        <w:rPr>
-          <w:rFonts w:ascii="Times New Roman" w:hAnsi="Times New Roman" w:cs="Times New Roman"/>
-          <w:color w:val="000000"/>
-        </w:rPr>
-        <w:t>GitHub</w:t>
-      </w:r>
-      <w:proofErr w:type="spellEnd"/>
-      <w:r>
-        <w:rPr>
-          <w:rFonts w:ascii="Times New Roman" w:hAnsi="Times New Roman" w:cs="Times New Roman"/>
-          <w:color w:val="000000"/>
-        </w:rPr>
-        <w:t xml:space="preserve"> and Eclipse for C++.</w:t>
+        <w:t>I followed the instructions Matthew left and downloaded GitHub and Eclipse for C++.</w:t>
       </w:r>
     </w:p>
     <w:p>
@@ -1674,23 +1519,7 @@
           <w:rFonts w:ascii="Times New Roman" w:hAnsi="Times New Roman" w:cs="Times New Roman"/>
           <w:color w:val="000000"/>
         </w:rPr>
-        <w:t xml:space="preserve">In the same way that the entire robotics team is divided into </w:t>
-      </w:r>
-      <w:proofErr w:type="spellStart"/>
-      <w:r>
-        <w:rPr>
-          <w:rFonts w:ascii="Times New Roman" w:hAnsi="Times New Roman" w:cs="Times New Roman"/>
-          <w:color w:val="000000"/>
-        </w:rPr>
-        <w:t>subteams</w:t>
-      </w:r>
-      <w:proofErr w:type="spellEnd"/>
-      <w:r>
-        <w:rPr>
-          <w:rFonts w:ascii="Times New Roman" w:hAnsi="Times New Roman" w:cs="Times New Roman"/>
-          <w:color w:val="000000"/>
-        </w:rPr>
-        <w:t xml:space="preserve"> (e.g. drive team, climbing team, etc.), the software team should be organized with specific people responsible for specific things, such as tool configuration, test code, test panel system, </w:t>
+        <w:t xml:space="preserve">In the same way that the entire robotics team is divided into subteams (e.g. drive team, climbing team, etc.), the software team should be organized with specific people responsible for specific things, such as tool configuration, test code, test panel system, </w:t>
       </w:r>
       <w:r>
         <w:rPr>
@@ -1776,7 +1605,7 @@
         <w:pStyle w:val="NormalWeb"/>
         <w:spacing w:before="0" w:beforeAutospacing="0" w:after="0" w:afterAutospacing="0"/>
       </w:pPr>
-      <w:hyperlink r:id="rId16" w:history="1">
+      <w:hyperlink r:id="rId17" w:history="1">
         <w:r>
           <w:rPr>
             <w:rStyle w:val="Hyperlink"/>
@@ -1924,7 +1753,7 @@
           <w:rFonts w:eastAsiaTheme="minorHAnsi"/>
         </w:rPr>
       </w:pPr>
-      <w:hyperlink r:id="rId17" w:history="1">
+      <w:hyperlink r:id="rId18" w:history="1">
         <w:r>
           <w:rPr>
             <w:rStyle w:val="Hyperlink"/>
@@ -2058,155 +1887,43 @@
           <w:rFonts w:ascii="Arial" w:eastAsia="Times New Roman" w:hAnsi="Arial" w:cs="Arial"/>
           <w:color w:val="000000"/>
         </w:rPr>
-        <w:t xml:space="preserve">We both downloaded </w:t>
-      </w:r>
-      <w:proofErr w:type="spellStart"/>
-      <w:r>
+        <w:t>We both downloaded Github desktop then we got into working with c++ and understanding it more. For the robot, they’re using mecanum wheels. One side will be spinning inwards, the other side will be turning outwards. Also near the end tried installing eclipse with c++.</w:t>
+      </w:r>
+    </w:p>
+    <w:p>
+      <w:pPr>
+        <w:rPr>
+          <w:rFonts w:ascii="Times New Roman" w:hAnsi="Times New Roman" w:cs="Times New Roman"/>
+        </w:rPr>
+      </w:pPr>
+    </w:p>
+    <w:p>
+      <w:pPr>
+        <w:rPr>
+          <w:rFonts w:ascii="Times New Roman" w:hAnsi="Times New Roman" w:cs="Times New Roman"/>
+        </w:rPr>
+      </w:pPr>
+      <w:r>
+        <w:rPr>
+          <w:rFonts w:ascii="Times New Roman" w:hAnsi="Times New Roman" w:cs="Times New Roman"/>
+        </w:rPr>
+        <w:t>Austin:</w:t>
+      </w:r>
+    </w:p>
+    <w:p>
+      <w:pPr>
+        <w:spacing w:after="0" w:line="240" w:lineRule="auto"/>
         <w:rPr>
           <w:rFonts w:ascii="Arial" w:eastAsia="Times New Roman" w:hAnsi="Arial" w:cs="Arial"/>
           <w:color w:val="000000"/>
         </w:rPr>
-        <w:t>Github</w:t>
-      </w:r>
-      <w:proofErr w:type="spellEnd"/>
+      </w:pPr>
       <w:r>
         <w:rPr>
           <w:rFonts w:ascii="Arial" w:eastAsia="Times New Roman" w:hAnsi="Arial" w:cs="Arial"/>
           <w:color w:val="000000"/>
         </w:rPr>
-        <w:t xml:space="preserve"> desktop then we got into working with </w:t>
-      </w:r>
-      <w:proofErr w:type="spellStart"/>
-      <w:r>
-        <w:rPr>
-          <w:rFonts w:ascii="Arial" w:eastAsia="Times New Roman" w:hAnsi="Arial" w:cs="Arial"/>
-          <w:color w:val="000000"/>
-        </w:rPr>
-        <w:t>c++</w:t>
-      </w:r>
-      <w:proofErr w:type="spellEnd"/>
-      <w:r>
-        <w:rPr>
-          <w:rFonts w:ascii="Arial" w:eastAsia="Times New Roman" w:hAnsi="Arial" w:cs="Arial"/>
-          <w:color w:val="000000"/>
-        </w:rPr>
-        <w:t xml:space="preserve"> and understanding it more. For the robot, they’re using </w:t>
-      </w:r>
-      <w:proofErr w:type="spellStart"/>
-      <w:r>
-        <w:rPr>
-          <w:rFonts w:ascii="Arial" w:eastAsia="Times New Roman" w:hAnsi="Arial" w:cs="Arial"/>
-          <w:color w:val="000000"/>
-        </w:rPr>
-        <w:t>mecanum</w:t>
-      </w:r>
-      <w:proofErr w:type="spellEnd"/>
-      <w:r>
-        <w:rPr>
-          <w:rFonts w:ascii="Arial" w:eastAsia="Times New Roman" w:hAnsi="Arial" w:cs="Arial"/>
-          <w:color w:val="000000"/>
-        </w:rPr>
-        <w:t xml:space="preserve"> wheels. One side will be spinning inwards, the other side will be turning outwards. Also near the end tried installing eclipse with </w:t>
-      </w:r>
-      <w:proofErr w:type="spellStart"/>
-      <w:r>
-        <w:rPr>
-          <w:rFonts w:ascii="Arial" w:eastAsia="Times New Roman" w:hAnsi="Arial" w:cs="Arial"/>
-          <w:color w:val="000000"/>
-        </w:rPr>
-        <w:t>c++</w:t>
-      </w:r>
-      <w:proofErr w:type="spellEnd"/>
-      <w:r>
-        <w:rPr>
-          <w:rFonts w:ascii="Arial" w:eastAsia="Times New Roman" w:hAnsi="Arial" w:cs="Arial"/>
-          <w:color w:val="000000"/>
-        </w:rPr>
-        <w:t>.</w:t>
-      </w:r>
-    </w:p>
-    <w:p>
-      <w:pPr>
-        <w:rPr>
-          <w:rFonts w:ascii="Times New Roman" w:hAnsi="Times New Roman" w:cs="Times New Roman"/>
-        </w:rPr>
-      </w:pPr>
-    </w:p>
-    <w:p>
-      <w:pPr>
-        <w:rPr>
-          <w:rFonts w:ascii="Times New Roman" w:hAnsi="Times New Roman" w:cs="Times New Roman"/>
-        </w:rPr>
-      </w:pPr>
-      <w:r>
-        <w:rPr>
-          <w:rFonts w:ascii="Times New Roman" w:hAnsi="Times New Roman" w:cs="Times New Roman"/>
-        </w:rPr>
-        <w:t>Austin:</w:t>
-      </w:r>
-    </w:p>
-    <w:p>
-      <w:pPr>
-        <w:spacing w:after="0" w:line="240" w:lineRule="auto"/>
-        <w:rPr>
-          <w:rFonts w:ascii="Arial" w:eastAsia="Times New Roman" w:hAnsi="Arial" w:cs="Arial"/>
-          <w:color w:val="000000"/>
-        </w:rPr>
-      </w:pPr>
-      <w:r>
-        <w:rPr>
-          <w:rFonts w:ascii="Arial" w:eastAsia="Times New Roman" w:hAnsi="Arial" w:cs="Arial"/>
-          <w:color w:val="000000"/>
-        </w:rPr>
-        <w:t xml:space="preserve">Not much was done today but </w:t>
-      </w:r>
-      <w:proofErr w:type="spellStart"/>
-      <w:r>
-        <w:rPr>
-          <w:rFonts w:ascii="Arial" w:eastAsia="Times New Roman" w:hAnsi="Arial" w:cs="Arial"/>
-          <w:color w:val="000000"/>
-        </w:rPr>
-        <w:t>i'm</w:t>
-      </w:r>
-      <w:proofErr w:type="spellEnd"/>
-      <w:r>
-        <w:rPr>
-          <w:rFonts w:ascii="Arial" w:eastAsia="Times New Roman" w:hAnsi="Arial" w:cs="Arial"/>
-          <w:color w:val="000000"/>
-        </w:rPr>
-        <w:t xml:space="preserve"> trying to learn how to get my eclipse to work and also figuring out </w:t>
-      </w:r>
-      <w:proofErr w:type="spellStart"/>
-      <w:r>
-        <w:rPr>
-          <w:rFonts w:ascii="Arial" w:eastAsia="Times New Roman" w:hAnsi="Arial" w:cs="Arial"/>
-          <w:color w:val="000000"/>
-        </w:rPr>
-        <w:t>github</w:t>
-      </w:r>
-      <w:proofErr w:type="spellEnd"/>
-      <w:r>
-        <w:rPr>
-          <w:rFonts w:ascii="Arial" w:eastAsia="Times New Roman" w:hAnsi="Arial" w:cs="Arial"/>
-          <w:color w:val="000000"/>
-        </w:rPr>
-        <w:t xml:space="preserve"> as well. I learned the </w:t>
-      </w:r>
-      <w:proofErr w:type="spellStart"/>
-      <w:r>
-        <w:rPr>
-          <w:rFonts w:ascii="Arial" w:eastAsia="Times New Roman" w:hAnsi="Arial" w:cs="Arial"/>
-          <w:color w:val="000000"/>
-        </w:rPr>
-        <w:t>the</w:t>
-      </w:r>
-      <w:proofErr w:type="spellEnd"/>
-      <w:r>
-        <w:rPr>
-          <w:rFonts w:ascii="Arial" w:eastAsia="Times New Roman" w:hAnsi="Arial" w:cs="Arial"/>
-          <w:color w:val="000000"/>
-        </w:rPr>
-        <w:t xml:space="preserve"> robots wheels have to form a “X” like the front wheels have </w:t>
+        <w:t xml:space="preserve">Not much was done today but i'm trying to learn how to get my eclipse to work and also figuring out github as well. I learned the the robots wheels have to form a “X” like the front wheels have </w:t>
       </w:r>
       <w:r>
         <w:rPr>
@@ -2241,7 +1958,7 @@
                     </pic:cNvPicPr>
                   </pic:nvPicPr>
                   <pic:blipFill>
-                    <a:blip r:embed="rId18">
+                    <a:blip r:embed="rId19">
                       <a:extLst>
                         <a:ext uri="{28A0092B-C50C-407E-A947-70E740481C1C}">
                           <a14:useLocalDpi xmlns:a14="http://schemas.microsoft.com/office/drawing/2010/main" val="0"/>
@@ -2312,23 +2029,7 @@
           <w:rFonts w:ascii="Arial" w:eastAsia="Times New Roman" w:hAnsi="Arial" w:cs="Arial"/>
           <w:color w:val="000000"/>
         </w:rPr>
-        <w:t xml:space="preserve">I did a large scale explanation of </w:t>
-      </w:r>
-      <w:proofErr w:type="spellStart"/>
-      <w:r>
-        <w:rPr>
-          <w:rFonts w:ascii="Arial" w:eastAsia="Times New Roman" w:hAnsi="Arial" w:cs="Arial"/>
-          <w:color w:val="000000"/>
-        </w:rPr>
-        <w:t>mech</w:t>
-      </w:r>
-      <w:proofErr w:type="spellEnd"/>
-      <w:r>
-        <w:rPr>
-          <w:rFonts w:ascii="Arial" w:eastAsia="Times New Roman" w:hAnsi="Arial" w:cs="Arial"/>
-          <w:color w:val="000000"/>
-        </w:rPr>
-        <w:t xml:space="preserve"> wheels and some other parts and plans.</w:t>
+        <w:t>I did a large scale explanation of mech wheels and some other parts and plans.</w:t>
       </w:r>
     </w:p>
     <w:p>
@@ -2345,35 +2046,19 @@
       </w:r>
     </w:p>
     <w:p>
-      <w:hyperlink r:id="rId19" w:tgtFrame="_blank" w:history="1">
+      <w:hyperlink r:id="rId20" w:tgtFrame="_blank" w:history="1">
         <w:r>
           <w:rPr>
             <w:rStyle w:val="Hyperlink"/>
           </w:rPr>
-          <w:t xml:space="preserve">FRC C++ Programming | 2018 FRC Control System - </w:t>
+          <w:t>FRC C++ Programming | 2018 FRC Control System - WPILib</w:t>
         </w:r>
-        <w:proofErr w:type="spellStart"/>
-        <w:r>
-          <w:rPr>
-            <w:rStyle w:val="Hyperlink"/>
-          </w:rPr>
-          <w:t>WPILib</w:t>
-        </w:r>
-        <w:proofErr w:type="spellEnd"/>
       </w:hyperlink>
     </w:p>
     <w:p/>
     <w:p>
       <w:r>
-        <w:t xml:space="preserve">please install eclipse for </w:t>
-      </w:r>
-      <w:proofErr w:type="spellStart"/>
-      <w:r>
-        <w:t>c++</w:t>
-      </w:r>
-      <w:proofErr w:type="spellEnd"/>
-      <w:r>
-        <w:t xml:space="preserve"> on to your computers so that we may begin or programming. I will be distributing work among us soon.</w:t>
+        <w:t>please install eclipse for c++ on to your computers so that we may begin or programming. I will be distributing work among us soon.</w:t>
       </w:r>
     </w:p>
     <w:p>
@@ -2424,25 +2109,7 @@
           <w:sz w:val="24"/>
           <w:szCs w:val="24"/>
         </w:rPr>
-        <w:t xml:space="preserve">-wheels (fix last </w:t>
-      </w:r>
-      <w:proofErr w:type="spellStart"/>
-      <w:r>
-        <w:rPr>
-          <w:rFonts w:ascii="Times New Roman" w:eastAsia="Times New Roman" w:hAnsi="Times New Roman" w:cs="Times New Roman"/>
-          <w:sz w:val="24"/>
-          <w:szCs w:val="24"/>
-        </w:rPr>
-        <w:t>years</w:t>
-      </w:r>
-      <w:proofErr w:type="spellEnd"/>
-      <w:r>
-        <w:rPr>
-          <w:rFonts w:ascii="Times New Roman" w:eastAsia="Times New Roman" w:hAnsi="Times New Roman" w:cs="Times New Roman"/>
-          <w:sz w:val="24"/>
-          <w:szCs w:val="24"/>
-        </w:rPr>
-        <w:t xml:space="preserve"> drive)</w:t>
+        <w:t>-wheels (fix last years drive)</w:t>
       </w:r>
     </w:p>
     <w:p>
@@ -2822,7 +2489,7 @@
       <w:r>
         <w:t xml:space="preserve">( </w:t>
       </w:r>
-      <w:hyperlink r:id="rId20" w:tgtFrame="_blank" w:history="1">
+      <w:hyperlink r:id="rId21" w:tgtFrame="_blank" w:history="1">
         <w:r>
           <w:rPr>
             <w:rStyle w:val="Hyperlink"/>
@@ -2845,7 +2512,7 @@
       <w:r>
         <w:t xml:space="preserve">( </w:t>
       </w:r>
-      <w:hyperlink r:id="rId21" w:tgtFrame="_blank" w:history="1">
+      <w:hyperlink r:id="rId22" w:tgtFrame="_blank" w:history="1">
         <w:r>
           <w:rPr>
             <w:rStyle w:val="Hyperlink"/>
@@ -3191,7 +2858,7 @@
         </w:rPr>
         <w:t xml:space="preserve">The documentation for the FRC control system is at </w:t>
       </w:r>
-      <w:hyperlink r:id="rId22" w:history="1">
+      <w:hyperlink r:id="rId23" w:history="1">
         <w:r>
           <w:rPr>
             <w:rStyle w:val="Hyperlink"/>
@@ -3511,23 +3178,7 @@
           <w:rFonts w:ascii="Arial" w:eastAsia="Times New Roman" w:hAnsi="Arial" w:cs="Arial"/>
           <w:color w:val="000000"/>
         </w:rPr>
-        <w:t xml:space="preserve">Learnt more about the code and how the </w:t>
-      </w:r>
-      <w:proofErr w:type="spellStart"/>
-      <w:r>
-        <w:rPr>
-          <w:rFonts w:ascii="Arial" w:eastAsia="Times New Roman" w:hAnsi="Arial" w:cs="Arial"/>
-          <w:color w:val="000000"/>
-        </w:rPr>
-        <w:t>mecanum</w:t>
-      </w:r>
-      <w:proofErr w:type="spellEnd"/>
-      <w:r>
-        <w:rPr>
-          <w:rFonts w:ascii="Arial" w:eastAsia="Times New Roman" w:hAnsi="Arial" w:cs="Arial"/>
-          <w:color w:val="000000"/>
-        </w:rPr>
-        <w:t xml:space="preserve"> wheels work also installed and created an account with the NI software onto the laptop.</w:t>
+        <w:t>Learnt more about the code and how the mecanum wheels work also installed and created an account with the NI software onto the laptop.</w:t>
       </w:r>
     </w:p>
     <w:p>
@@ -3796,23 +3447,7 @@
           <w:color w:val="000000"/>
         </w:rPr>
         <w:lastRenderedPageBreak/>
-        <w:t xml:space="preserve">I downloaded the NI software onto the robotics computer. Then we attempted to make contact with the </w:t>
-      </w:r>
-      <w:proofErr w:type="spellStart"/>
-      <w:r>
-        <w:rPr>
-          <w:rFonts w:ascii="Arial" w:hAnsi="Arial" w:cs="Arial"/>
-          <w:color w:val="000000"/>
-        </w:rPr>
-        <w:t>roborio</w:t>
-      </w:r>
-      <w:proofErr w:type="spellEnd"/>
-      <w:r>
-        <w:rPr>
-          <w:rFonts w:ascii="Arial" w:hAnsi="Arial" w:cs="Arial"/>
-          <w:color w:val="000000"/>
-        </w:rPr>
-        <w:t>.</w:t>
+        <w:t>I downloaded the NI software onto the robotics computer. Then we attempted to make contact with the roborio.</w:t>
       </w:r>
     </w:p>
     <w:p>
@@ -3850,39 +3485,7 @@
           <w:rFonts w:ascii="Arial" w:hAnsi="Arial" w:cs="Arial"/>
           <w:color w:val="000000"/>
         </w:rPr>
-        <w:t xml:space="preserve">our team has figured out that the </w:t>
-      </w:r>
-      <w:proofErr w:type="spellStart"/>
-      <w:r>
-        <w:rPr>
-          <w:rFonts w:ascii="Arial" w:hAnsi="Arial" w:cs="Arial"/>
-          <w:color w:val="000000"/>
-        </w:rPr>
-        <w:t>RoboRio</w:t>
-      </w:r>
-      <w:proofErr w:type="spellEnd"/>
-      <w:r>
-        <w:rPr>
-          <w:rFonts w:ascii="Arial" w:hAnsi="Arial" w:cs="Arial"/>
-          <w:color w:val="000000"/>
-        </w:rPr>
-        <w:t xml:space="preserve"> was being difficult to communicate with and will be working on it up-</w:t>
-      </w:r>
-      <w:proofErr w:type="spellStart"/>
-      <w:r>
-        <w:rPr>
-          <w:rFonts w:ascii="Arial" w:hAnsi="Arial" w:cs="Arial"/>
-          <w:color w:val="000000"/>
-        </w:rPr>
-        <w:t>til</w:t>
-      </w:r>
-      <w:proofErr w:type="spellEnd"/>
-      <w:r>
-        <w:rPr>
-          <w:rFonts w:ascii="Arial" w:hAnsi="Arial" w:cs="Arial"/>
-          <w:color w:val="000000"/>
-        </w:rPr>
-        <w:t xml:space="preserve"> we can fix the issue.</w:t>
+        <w:t>our team has figured out that the RoboRio was being difficult to communicate with and will be working on it up-til we can fix the issue.</w:t>
       </w:r>
     </w:p>
     <w:p>
@@ -3998,23 +3601,7 @@
           <w:rFonts w:ascii="Arial" w:eastAsia="Times New Roman" w:hAnsi="Arial" w:cs="Arial"/>
           <w:color w:val="000000"/>
         </w:rPr>
-        <w:t xml:space="preserve">I was down working with the First Robotics team writing the </w:t>
-      </w:r>
-      <w:proofErr w:type="spellStart"/>
-      <w:r>
-        <w:rPr>
-          <w:rFonts w:ascii="Arial" w:eastAsia="Times New Roman" w:hAnsi="Arial" w:cs="Arial"/>
-          <w:color w:val="000000"/>
-        </w:rPr>
-        <w:t>labview</w:t>
-      </w:r>
-      <w:proofErr w:type="spellEnd"/>
-      <w:r>
-        <w:rPr>
-          <w:rFonts w:ascii="Arial" w:eastAsia="Times New Roman" w:hAnsi="Arial" w:cs="Arial"/>
-          <w:color w:val="000000"/>
-        </w:rPr>
-        <w:t xml:space="preserve"> code </w:t>
+        <w:t xml:space="preserve">I was down working with the First Robotics team writing the labview code </w:t>
       </w:r>
     </w:p>
     <w:p>
@@ -4067,7 +3654,7 @@
                     </pic:cNvPicPr>
                   </pic:nvPicPr>
                   <pic:blipFill>
-                    <a:blip r:embed="rId23">
+                    <a:blip r:embed="rId24">
                       <a:extLst>
                         <a:ext uri="{28A0092B-C50C-407E-A947-70E740481C1C}">
                           <a14:useLocalDpi xmlns:a14="http://schemas.microsoft.com/office/drawing/2010/main" val="0"/>
@@ -4233,23 +3820,7 @@
           <w:color w:val="000000"/>
         </w:rPr>
         <w:lastRenderedPageBreak/>
-        <w:t xml:space="preserve">The communication has been established with the </w:t>
-      </w:r>
-      <w:proofErr w:type="spellStart"/>
-      <w:r>
-        <w:rPr>
-          <w:rFonts w:ascii="Arial" w:eastAsia="Times New Roman" w:hAnsi="Arial" w:cs="Arial"/>
-          <w:color w:val="000000"/>
-        </w:rPr>
-        <w:t>roboRIO</w:t>
-      </w:r>
-      <w:proofErr w:type="spellEnd"/>
-      <w:r>
-        <w:rPr>
-          <w:rFonts w:ascii="Arial" w:eastAsia="Times New Roman" w:hAnsi="Arial" w:cs="Arial"/>
-          <w:color w:val="000000"/>
-        </w:rPr>
-        <w:t xml:space="preserve"> and we are now working on correcting the wheels. </w:t>
+        <w:t xml:space="preserve">The communication has been established with the roboRIO and we are now working on correcting the wheels. </w:t>
       </w:r>
     </w:p>
     <w:p>
@@ -4834,23 +4405,7 @@
           <w:rFonts w:ascii="Arial" w:hAnsi="Arial" w:cs="Arial"/>
           <w:color w:val="000000"/>
         </w:rPr>
-        <w:t xml:space="preserve">We have gotten the robot running with all of the wheels going in the right direction. We tested it and had to lower the speed of the wheels. It was still a little fast but it will be a lot better when there is more weight on the robot. Next we are studying pneumatics and how to use them in </w:t>
-      </w:r>
-      <w:proofErr w:type="spellStart"/>
-      <w:r>
-        <w:rPr>
-          <w:rFonts w:ascii="Arial" w:hAnsi="Arial" w:cs="Arial"/>
-          <w:color w:val="000000"/>
-        </w:rPr>
-        <w:t>Labview</w:t>
-      </w:r>
-      <w:proofErr w:type="spellEnd"/>
-      <w:r>
-        <w:rPr>
-          <w:rFonts w:ascii="Arial" w:hAnsi="Arial" w:cs="Arial"/>
-          <w:color w:val="000000"/>
-        </w:rPr>
-        <w:t>.</w:t>
+        <w:t>We have gotten the robot running with all of the wheels going in the right direction. We tested it and had to lower the speed of the wheels. It was still a little fast but it will be a lot better when there is more weight on the robot. Next we are studying pneumatics and how to use them in Labview.</w:t>
       </w:r>
     </w:p>
     <w:p>
@@ -4900,23 +4455,7 @@
           <w:rFonts w:ascii="Arial" w:hAnsi="Arial" w:cs="Arial"/>
           <w:color w:val="000000"/>
         </w:rPr>
-        <w:t xml:space="preserve">Today we finished the Drive code in </w:t>
-      </w:r>
-      <w:proofErr w:type="spellStart"/>
-      <w:r>
-        <w:rPr>
-          <w:rFonts w:ascii="Arial" w:hAnsi="Arial" w:cs="Arial"/>
-          <w:color w:val="000000"/>
-        </w:rPr>
-        <w:t>Labview</w:t>
-      </w:r>
-      <w:proofErr w:type="spellEnd"/>
-      <w:r>
-        <w:rPr>
-          <w:rFonts w:ascii="Arial" w:hAnsi="Arial" w:cs="Arial"/>
-          <w:color w:val="000000"/>
-        </w:rPr>
-        <w:t xml:space="preserve"> and are now setting up the computer to use this year</w:t>
+        <w:t>Today we finished the Drive code in Labview and are now setting up the computer to use this year</w:t>
       </w:r>
       <w:r>
         <w:rPr>
@@ -5040,39 +4579,7 @@
           <w:rFonts w:ascii="Arial" w:hAnsi="Arial" w:cs="Arial"/>
           <w:color w:val="000000"/>
         </w:rPr>
-        <w:t xml:space="preserve">I got more into setting it up and working with </w:t>
-      </w:r>
-      <w:proofErr w:type="spellStart"/>
-      <w:r>
-        <w:rPr>
-          <w:rFonts w:ascii="Arial" w:hAnsi="Arial" w:cs="Arial"/>
-          <w:color w:val="000000"/>
-        </w:rPr>
-        <w:t>labview</w:t>
-      </w:r>
-      <w:proofErr w:type="spellEnd"/>
-      <w:r>
-        <w:rPr>
-          <w:rFonts w:ascii="Arial" w:hAnsi="Arial" w:cs="Arial"/>
-          <w:color w:val="000000"/>
-        </w:rPr>
-        <w:t xml:space="preserve"> and the math equation to see how big around the middle has to be to be 20% efficient while picking up a 200 </w:t>
-      </w:r>
-      <w:proofErr w:type="spellStart"/>
-      <w:r>
-        <w:rPr>
-          <w:rFonts w:ascii="Arial" w:hAnsi="Arial" w:cs="Arial"/>
-          <w:color w:val="000000"/>
-        </w:rPr>
-        <w:t>lbs</w:t>
-      </w:r>
-      <w:proofErr w:type="spellEnd"/>
-      <w:r>
-        <w:rPr>
-          <w:rFonts w:ascii="Arial" w:hAnsi="Arial" w:cs="Arial"/>
-          <w:color w:val="000000"/>
-        </w:rPr>
-        <w:t xml:space="preserve"> claw, and 49  in long.</w:t>
+        <w:t>I got more into setting it up and working with labview and the math equation to see how big around the middle has to be to be 20% efficient while picking up a 200 lbs claw, and 49  in long.</w:t>
       </w:r>
     </w:p>
     <w:p>
@@ -5336,23 +4843,7 @@
           <w:rFonts w:ascii="Arial" w:eastAsia="Times New Roman" w:hAnsi="Arial" w:cs="Arial"/>
           <w:color w:val="FF0000"/>
         </w:rPr>
-        <w:t xml:space="preserve">: You have to use one of the laptops from class to put the code on the </w:t>
-      </w:r>
-      <w:proofErr w:type="spellStart"/>
-      <w:r>
-        <w:rPr>
-          <w:rFonts w:ascii="Arial" w:eastAsia="Times New Roman" w:hAnsi="Arial" w:cs="Arial"/>
-          <w:color w:val="FF0000"/>
-        </w:rPr>
-        <w:t>rio</w:t>
-      </w:r>
-      <w:proofErr w:type="spellEnd"/>
-      <w:r>
-        <w:rPr>
-          <w:rFonts w:ascii="Arial" w:eastAsia="Times New Roman" w:hAnsi="Arial" w:cs="Arial"/>
-          <w:color w:val="FF0000"/>
-        </w:rPr>
-        <w:t xml:space="preserve"> and then use the robotics laptop to run the  driver station application  to control the robot.</w:t>
+        <w:t>: You have to use one of the laptops from class to put the code on the rio and then use the robotics laptop to run the  driver station application  to control the robot.</w:t>
       </w:r>
     </w:p>
     <w:p>
@@ -5388,71 +4879,7 @@
           <w:rFonts w:ascii="Arial" w:eastAsia="Times New Roman" w:hAnsi="Arial" w:cs="Arial"/>
           <w:color w:val="000000"/>
         </w:rPr>
-        <w:t xml:space="preserve">Plug one end of the </w:t>
-      </w:r>
-      <w:proofErr w:type="spellStart"/>
-      <w:r>
-        <w:rPr>
-          <w:rFonts w:ascii="Arial" w:eastAsia="Times New Roman" w:hAnsi="Arial" w:cs="Arial"/>
-          <w:color w:val="000000"/>
-        </w:rPr>
-        <w:t>ethernet</w:t>
-      </w:r>
-      <w:proofErr w:type="spellEnd"/>
-      <w:r>
-        <w:rPr>
-          <w:rFonts w:ascii="Arial" w:eastAsia="Times New Roman" w:hAnsi="Arial" w:cs="Arial"/>
-          <w:color w:val="000000"/>
-        </w:rPr>
-        <w:t xml:space="preserve"> cable into the computer then plug the other end into the </w:t>
-      </w:r>
-      <w:proofErr w:type="spellStart"/>
-      <w:r>
-        <w:rPr>
-          <w:rFonts w:ascii="Arial" w:eastAsia="Times New Roman" w:hAnsi="Arial" w:cs="Arial"/>
-          <w:color w:val="000000"/>
-        </w:rPr>
-        <w:t>ethernet</w:t>
-      </w:r>
-      <w:proofErr w:type="spellEnd"/>
-      <w:r>
-        <w:rPr>
-          <w:rFonts w:ascii="Arial" w:eastAsia="Times New Roman" w:hAnsi="Arial" w:cs="Arial"/>
-          <w:color w:val="000000"/>
-        </w:rPr>
-        <w:t xml:space="preserve"> port on the </w:t>
-      </w:r>
-      <w:proofErr w:type="spellStart"/>
-      <w:r>
-        <w:rPr>
-          <w:rFonts w:ascii="Arial" w:eastAsia="Times New Roman" w:hAnsi="Arial" w:cs="Arial"/>
-          <w:color w:val="000000"/>
-        </w:rPr>
-        <w:t>roborio</w:t>
-      </w:r>
-      <w:proofErr w:type="spellEnd"/>
-      <w:r>
-        <w:rPr>
-          <w:rFonts w:ascii="Arial" w:eastAsia="Times New Roman" w:hAnsi="Arial" w:cs="Arial"/>
-          <w:color w:val="000000"/>
-        </w:rPr>
-        <w:t xml:space="preserve"> located to the right of the two </w:t>
-      </w:r>
-      <w:proofErr w:type="spellStart"/>
-      <w:r>
-        <w:rPr>
-          <w:rFonts w:ascii="Arial" w:eastAsia="Times New Roman" w:hAnsi="Arial" w:cs="Arial"/>
-          <w:color w:val="000000"/>
-        </w:rPr>
-        <w:t>usb</w:t>
-      </w:r>
-      <w:proofErr w:type="spellEnd"/>
-      <w:r>
-        <w:rPr>
-          <w:rFonts w:ascii="Arial" w:eastAsia="Times New Roman" w:hAnsi="Arial" w:cs="Arial"/>
-          <w:color w:val="000000"/>
-        </w:rPr>
-        <w:t xml:space="preserve"> ports.</w:t>
+        <w:t>Plug one end of the ethernet cable into the computer then plug the other end into the ethernet port on the roborio located to the right of the two usb ports.</w:t>
       </w:r>
     </w:p>
     <w:p>
@@ -5515,7 +4942,7 @@
                     </pic:cNvPicPr>
                   </pic:nvPicPr>
                   <pic:blipFill>
-                    <a:blip r:embed="rId24">
+                    <a:blip r:embed="rId25">
                       <a:extLst>
                         <a:ext uri="{28A0092B-C50C-407E-A947-70E740481C1C}">
                           <a14:useLocalDpi xmlns:a14="http://schemas.microsoft.com/office/drawing/2010/main" val="0"/>
@@ -5590,17 +5017,8 @@
           <w:rFonts w:ascii="Arial" w:eastAsia="Times New Roman" w:hAnsi="Arial" w:cs="Arial"/>
           <w:color w:val="000000"/>
         </w:rPr>
-        <w:t xml:space="preserve">Open </w:t>
-      </w:r>
-      <w:proofErr w:type="spellStart"/>
-      <w:r>
-        <w:rPr>
-          <w:rFonts w:ascii="Arial" w:eastAsia="Times New Roman" w:hAnsi="Arial" w:cs="Arial"/>
-          <w:color w:val="000000"/>
-        </w:rPr>
-        <w:t>labview</w:t>
-      </w:r>
-      <w:proofErr w:type="spellEnd"/>
+        <w:t>Open labview</w:t>
+      </w:r>
     </w:p>
     <w:p>
       <w:pPr>
@@ -5635,7 +5053,7 @@
                     </pic:cNvPicPr>
                   </pic:nvPicPr>
                   <pic:blipFill>
-                    <a:blip r:embed="rId25">
+                    <a:blip r:embed="rId26">
                       <a:extLst>
                         <a:ext uri="{28A0092B-C50C-407E-A947-70E740481C1C}">
                           <a14:useLocalDpi xmlns:a14="http://schemas.microsoft.com/office/drawing/2010/main" val="0"/>
@@ -5690,27 +5108,7 @@
           <w:iCs/>
           <w:color w:val="000000"/>
         </w:rPr>
-        <w:t xml:space="preserve">The robot code for this year can be located in the robotics </w:t>
-      </w:r>
-      <w:proofErr w:type="spellStart"/>
-      <w:r>
-        <w:rPr>
-          <w:rFonts w:ascii="Arial" w:eastAsia="Times New Roman" w:hAnsi="Arial" w:cs="Arial"/>
-          <w:i/>
-          <w:iCs/>
-          <w:color w:val="000000"/>
-        </w:rPr>
-        <w:t>github</w:t>
-      </w:r>
-      <w:proofErr w:type="spellEnd"/>
-      <w:r>
-        <w:rPr>
-          <w:rFonts w:ascii="Arial" w:eastAsia="Times New Roman" w:hAnsi="Arial" w:cs="Arial"/>
-          <w:i/>
-          <w:iCs/>
-          <w:color w:val="000000"/>
-        </w:rPr>
-        <w:t xml:space="preserve"> repository</w:t>
+        <w:t>The robot code for this year can be located in the robotics github repository</w:t>
       </w:r>
     </w:p>
     <w:p>
@@ -5802,7 +5200,7 @@
                     </pic:cNvPicPr>
                   </pic:nvPicPr>
                   <pic:blipFill>
-                    <a:blip r:embed="rId26">
+                    <a:blip r:embed="rId27">
                       <a:extLst>
                         <a:ext uri="{28A0092B-C50C-407E-A947-70E740481C1C}">
                           <a14:useLocalDpi xmlns:a14="http://schemas.microsoft.com/office/drawing/2010/main" val="0"/>
@@ -5913,7 +5311,7 @@
                     </pic:cNvPicPr>
                   </pic:nvPicPr>
                   <pic:blipFill>
-                    <a:blip r:embed="rId27">
+                    <a:blip r:embed="rId28">
                       <a:extLst>
                         <a:ext uri="{28A0092B-C50C-407E-A947-70E740481C1C}">
                           <a14:useLocalDpi xmlns:a14="http://schemas.microsoft.com/office/drawing/2010/main" val="0"/>
@@ -6044,7 +5442,7 @@
                     </pic:cNvPicPr>
                   </pic:nvPicPr>
                   <pic:blipFill>
-                    <a:blip r:embed="rId28">
+                    <a:blip r:embed="rId29">
                       <a:extLst>
                         <a:ext uri="{28A0092B-C50C-407E-A947-70E740481C1C}">
                           <a14:useLocalDpi xmlns:a14="http://schemas.microsoft.com/office/drawing/2010/main" val="0"/>
@@ -6099,23 +5497,7 @@
           <w:rFonts w:ascii="Arial" w:eastAsia="Times New Roman" w:hAnsi="Arial" w:cs="Arial"/>
           <w:color w:val="000000"/>
         </w:rPr>
-        <w:t xml:space="preserve"> - Put the code on the </w:t>
-      </w:r>
-      <w:proofErr w:type="spellStart"/>
-      <w:r>
-        <w:rPr>
-          <w:rFonts w:ascii="Arial" w:eastAsia="Times New Roman" w:hAnsi="Arial" w:cs="Arial"/>
-          <w:color w:val="000000"/>
-        </w:rPr>
-        <w:t>rio</w:t>
-      </w:r>
-      <w:proofErr w:type="spellEnd"/>
-      <w:r>
-        <w:rPr>
-          <w:rFonts w:ascii="Arial" w:eastAsia="Times New Roman" w:hAnsi="Arial" w:cs="Arial"/>
-          <w:color w:val="000000"/>
-        </w:rPr>
-        <w:t xml:space="preserve"> if you click deploy you will be able to run the code on the robot but if you were to shut the power off the code would be gone.</w:t>
+        <w:t xml:space="preserve"> - Put the code on the rio if you click deploy you will be able to run the code on the robot but if you were to shut the power off the code would be gone.</w:t>
       </w:r>
     </w:p>
     <w:p>
@@ -6141,39 +5523,7 @@
           <w:rFonts w:ascii="Arial" w:eastAsia="Times New Roman" w:hAnsi="Arial" w:cs="Arial"/>
           <w:color w:val="000000"/>
         </w:rPr>
-        <w:t xml:space="preserve">- builds the code this does not put the code on the </w:t>
-      </w:r>
-      <w:proofErr w:type="spellStart"/>
-      <w:r>
-        <w:rPr>
-          <w:rFonts w:ascii="Arial" w:eastAsia="Times New Roman" w:hAnsi="Arial" w:cs="Arial"/>
-          <w:color w:val="000000"/>
-        </w:rPr>
-        <w:t>rio</w:t>
-      </w:r>
-      <w:proofErr w:type="spellEnd"/>
-      <w:r>
-        <w:rPr>
-          <w:rFonts w:ascii="Arial" w:eastAsia="Times New Roman" w:hAnsi="Arial" w:cs="Arial"/>
-          <w:color w:val="000000"/>
-        </w:rPr>
-        <w:t xml:space="preserve"> it only builds it to see if the code is </w:t>
-      </w:r>
-      <w:proofErr w:type="spellStart"/>
-      <w:r>
-        <w:rPr>
-          <w:rFonts w:ascii="Arial" w:eastAsia="Times New Roman" w:hAnsi="Arial" w:cs="Arial"/>
-          <w:color w:val="000000"/>
-        </w:rPr>
-        <w:t>evan</w:t>
-      </w:r>
-      <w:proofErr w:type="spellEnd"/>
-      <w:r>
-        <w:rPr>
-          <w:rFonts w:ascii="Arial" w:eastAsia="Times New Roman" w:hAnsi="Arial" w:cs="Arial"/>
-          <w:color w:val="000000"/>
-        </w:rPr>
-        <w:t xml:space="preserve"> runnable. </w:t>
+        <w:t xml:space="preserve">- builds the code this does not put the code on the rio it only builds it to see if the code is evan runnable. </w:t>
       </w:r>
     </w:p>
     <w:p>
@@ -6199,23 +5549,7 @@
           <w:rFonts w:ascii="Arial" w:eastAsia="Times New Roman" w:hAnsi="Arial" w:cs="Arial"/>
           <w:color w:val="000000"/>
         </w:rPr>
-        <w:t xml:space="preserve"> - This will put the code on the </w:t>
-      </w:r>
-      <w:proofErr w:type="spellStart"/>
-      <w:r>
-        <w:rPr>
-          <w:rFonts w:ascii="Arial" w:eastAsia="Times New Roman" w:hAnsi="Arial" w:cs="Arial"/>
-          <w:color w:val="000000"/>
-        </w:rPr>
-        <w:t>rio</w:t>
-      </w:r>
-      <w:proofErr w:type="spellEnd"/>
-      <w:r>
-        <w:rPr>
-          <w:rFonts w:ascii="Arial" w:eastAsia="Times New Roman" w:hAnsi="Arial" w:cs="Arial"/>
-          <w:color w:val="000000"/>
-        </w:rPr>
-        <w:t xml:space="preserve"> and it will stay there even if the robot powers off</w:t>
+        <w:t xml:space="preserve"> - This will put the code on the rio and it will stay there even if the robot powers off</w:t>
       </w:r>
     </w:p>
     <w:p>
@@ -6263,39 +5597,7 @@
           <w:rFonts w:ascii="Arial" w:eastAsia="Times New Roman" w:hAnsi="Arial" w:cs="Arial"/>
           <w:color w:val="000000"/>
         </w:rPr>
-        <w:t xml:space="preserve">Don't forget to unplug the </w:t>
-      </w:r>
-      <w:proofErr w:type="spellStart"/>
-      <w:r>
-        <w:rPr>
-          <w:rFonts w:ascii="Arial" w:eastAsia="Times New Roman" w:hAnsi="Arial" w:cs="Arial"/>
-          <w:color w:val="000000"/>
-        </w:rPr>
-        <w:t>the</w:t>
-      </w:r>
-      <w:proofErr w:type="spellEnd"/>
-      <w:r>
-        <w:rPr>
-          <w:rFonts w:ascii="Arial" w:eastAsia="Times New Roman" w:hAnsi="Arial" w:cs="Arial"/>
-          <w:color w:val="000000"/>
-        </w:rPr>
-        <w:t xml:space="preserve"> </w:t>
-      </w:r>
-      <w:proofErr w:type="spellStart"/>
-      <w:r>
-        <w:rPr>
-          <w:rFonts w:ascii="Arial" w:eastAsia="Times New Roman" w:hAnsi="Arial" w:cs="Arial"/>
-          <w:color w:val="000000"/>
-        </w:rPr>
-        <w:t>ethernet</w:t>
-      </w:r>
-      <w:proofErr w:type="spellEnd"/>
-      <w:r>
-        <w:rPr>
-          <w:rFonts w:ascii="Arial" w:eastAsia="Times New Roman" w:hAnsi="Arial" w:cs="Arial"/>
-          <w:color w:val="000000"/>
-        </w:rPr>
-        <w:t xml:space="preserve"> cable from the laptop and plug it into the Robotics laptop so  you can use the driver station:) </w:t>
+        <w:t xml:space="preserve">Don't forget to unplug the the ethernet cable from the laptop and plug it into the Robotics laptop so  you can use the driver station:) </w:t>
       </w:r>
     </w:p>
     <w:p>
@@ -6332,267 +5634,16 @@
     </w:p>
     <w:p>
       <w:pPr>
-        <w:spacing w:after="0" w:line="240" w:lineRule="auto"/>
-        <w:rPr>
-          <w:rFonts w:ascii="Times New Roman" w:hAnsi="Times New Roman" w:cs="Times New Roman"/>
-        </w:rPr>
-      </w:pPr>
-      <w:r>
-        <w:rPr>
-          <w:rFonts w:ascii="Times New Roman" w:hAnsi="Times New Roman" w:cs="Times New Roman"/>
-        </w:rPr>
-        <w:t>30-Jan-2018</w:t>
-      </w:r>
-    </w:p>
-    <w:p>
-      <w:pPr>
-        <w:spacing w:after="0" w:line="240" w:lineRule="auto"/>
-        <w:rPr>
-          <w:rFonts w:ascii="Times New Roman" w:hAnsi="Times New Roman" w:cs="Times New Roman"/>
-        </w:rPr>
-      </w:pPr>
-    </w:p>
-    <w:p>
-      <w:pPr>
-        <w:spacing w:after="0" w:line="240" w:lineRule="auto"/>
-        <w:rPr>
-          <w:rFonts w:ascii="Times New Roman" w:hAnsi="Times New Roman" w:cs="Times New Roman"/>
-        </w:rPr>
-      </w:pPr>
-      <w:r>
-        <w:rPr>
-          <w:rFonts w:ascii="Times New Roman" w:hAnsi="Times New Roman" w:cs="Times New Roman"/>
-        </w:rPr>
-        <w:t>Austin:</w:t>
-      </w:r>
-    </w:p>
-    <w:p>
-      <w:pPr>
-        <w:spacing w:after="0" w:line="240" w:lineRule="auto"/>
-        <w:rPr>
-          <w:rFonts w:ascii="Times New Roman" w:hAnsi="Times New Roman" w:cs="Times New Roman"/>
-        </w:rPr>
-      </w:pPr>
-    </w:p>
-    <w:p>
-      <w:pPr>
-        <w:spacing w:after="0" w:line="240" w:lineRule="auto"/>
-        <w:rPr>
-          <w:rFonts w:ascii="Arial" w:hAnsi="Arial" w:cs="Arial"/>
-          <w:color w:val="000000"/>
-        </w:rPr>
-      </w:pPr>
-      <w:r>
-        <w:rPr>
-          <w:rFonts w:ascii="Arial" w:hAnsi="Arial" w:cs="Arial"/>
-          <w:color w:val="000000"/>
-        </w:rPr>
-        <w:t>I have a better-</w:t>
-      </w:r>
-      <w:proofErr w:type="spellStart"/>
-      <w:r>
-        <w:rPr>
-          <w:rFonts w:ascii="Arial" w:hAnsi="Arial" w:cs="Arial"/>
-          <w:color w:val="000000"/>
-        </w:rPr>
-        <w:t>ish</w:t>
-      </w:r>
-      <w:proofErr w:type="spellEnd"/>
-      <w:r>
-        <w:rPr>
-          <w:rFonts w:ascii="Arial" w:hAnsi="Arial" w:cs="Arial"/>
-          <w:color w:val="000000"/>
-        </w:rPr>
-        <w:t xml:space="preserve"> idea of connecting to the </w:t>
-      </w:r>
-      <w:proofErr w:type="spellStart"/>
-      <w:r>
-        <w:rPr>
-          <w:rFonts w:ascii="Arial" w:hAnsi="Arial" w:cs="Arial"/>
-          <w:color w:val="000000"/>
-        </w:rPr>
-        <w:t>roborio</w:t>
-      </w:r>
-      <w:proofErr w:type="spellEnd"/>
-      <w:r>
-        <w:rPr>
-          <w:rFonts w:ascii="Arial" w:hAnsi="Arial" w:cs="Arial"/>
-          <w:color w:val="000000"/>
-        </w:rPr>
-        <w:t xml:space="preserve">. Took me a few tries but I eventually got it working. While I was in the other room I took a look at the robot and did research on some of </w:t>
-      </w:r>
-      <w:r>
-        <w:rPr>
-          <w:rFonts w:ascii="Arial" w:hAnsi="Arial" w:cs="Arial"/>
-          <w:color w:val="000000"/>
-        </w:rPr>
-        <w:lastRenderedPageBreak/>
-        <w:t xml:space="preserve">the things talked about in the </w:t>
-      </w:r>
-      <w:proofErr w:type="spellStart"/>
-      <w:r>
-        <w:rPr>
-          <w:rFonts w:ascii="Arial" w:hAnsi="Arial" w:cs="Arial"/>
-          <w:color w:val="000000"/>
-        </w:rPr>
-        <w:t>teambinder</w:t>
-      </w:r>
-      <w:proofErr w:type="spellEnd"/>
-      <w:r>
-        <w:rPr>
-          <w:rFonts w:ascii="Arial" w:hAnsi="Arial" w:cs="Arial"/>
-          <w:color w:val="000000"/>
-        </w:rPr>
-        <w:t xml:space="preserve">. I also looked up so information I thought I should know to start helping code the robots movements. From the information talked about in the team log I think we're doing something with  pneumatics  to make the arm or the robot move. (NOT SURE) I didn’t work on the problem yet and also don't know where to start. </w:t>
-      </w:r>
-      <w:proofErr w:type="spellStart"/>
-      <w:r>
-        <w:rPr>
-          <w:rFonts w:ascii="Arial" w:hAnsi="Arial" w:cs="Arial"/>
-          <w:color w:val="000000"/>
-        </w:rPr>
-        <w:t>Soooooo</w:t>
-      </w:r>
-      <w:proofErr w:type="spellEnd"/>
-      <w:r>
-        <w:rPr>
-          <w:rFonts w:ascii="Arial" w:hAnsi="Arial" w:cs="Arial"/>
-          <w:color w:val="000000"/>
-        </w:rPr>
-        <w:t xml:space="preserve"> Mr. Hinckley and I got the math thing done and it doesn't seem realistic at all. Like to get the amount of power needed we need a huge sized gear that is about 17 feet.</w:t>
-      </w:r>
-    </w:p>
-    <w:p>
-      <w:pPr>
-        <w:spacing w:after="0" w:line="240" w:lineRule="auto"/>
-        <w:rPr>
-          <w:rFonts w:ascii="Arial" w:hAnsi="Arial" w:cs="Arial"/>
-          <w:color w:val="000000"/>
-        </w:rPr>
-      </w:pPr>
-    </w:p>
-    <w:p>
-      <w:pPr>
-        <w:spacing w:after="0" w:line="240" w:lineRule="auto"/>
-        <w:rPr>
-          <w:rFonts w:ascii="Arial" w:hAnsi="Arial" w:cs="Arial"/>
-          <w:color w:val="000000"/>
-        </w:rPr>
-      </w:pPr>
-    </w:p>
-    <w:p>
-      <w:pPr>
-        <w:spacing w:after="0" w:line="240" w:lineRule="auto"/>
-        <w:rPr>
-          <w:rFonts w:ascii="Arial" w:hAnsi="Arial" w:cs="Arial"/>
-          <w:color w:val="000000"/>
-        </w:rPr>
-      </w:pPr>
-      <w:r>
-        <w:rPr>
-          <w:rFonts w:ascii="Arial" w:hAnsi="Arial" w:cs="Arial"/>
-          <w:color w:val="000000"/>
-        </w:rPr>
-        <w:t>Matthew:</w:t>
-      </w:r>
-    </w:p>
-    <w:p>
-      <w:pPr>
-        <w:spacing w:after="0" w:line="240" w:lineRule="auto"/>
-        <w:rPr>
-          <w:rFonts w:ascii="Arial" w:hAnsi="Arial" w:cs="Arial"/>
-          <w:color w:val="000000"/>
-        </w:rPr>
-      </w:pPr>
-    </w:p>
-    <w:p>
-      <w:pPr>
-        <w:spacing w:after="0" w:line="240" w:lineRule="auto"/>
-        <w:rPr>
-          <w:rFonts w:ascii="Arial" w:hAnsi="Arial" w:cs="Arial"/>
-          <w:color w:val="000000"/>
-        </w:rPr>
-      </w:pPr>
-      <w:r>
-        <w:rPr>
-          <w:rFonts w:ascii="Arial" w:hAnsi="Arial" w:cs="Arial"/>
-          <w:color w:val="000000"/>
-        </w:rPr>
-        <w:t>We did some research on hull sensors.</w:t>
-      </w:r>
-    </w:p>
-    <w:p>
-      <w:pPr>
-        <w:spacing w:after="0" w:line="240" w:lineRule="auto"/>
-        <w:rPr>
-          <w:rFonts w:ascii="Arial" w:hAnsi="Arial" w:cs="Arial"/>
-          <w:color w:val="000000"/>
-        </w:rPr>
-      </w:pPr>
-    </w:p>
-    <w:p>
-      <w:pPr>
-        <w:spacing w:after="0" w:line="240" w:lineRule="auto"/>
-        <w:rPr>
-          <w:rFonts w:ascii="Times New Roman" w:hAnsi="Times New Roman" w:cs="Times New Roman"/>
-        </w:rPr>
-      </w:pPr>
-    </w:p>
-    <w:p>
-      <w:pPr>
-        <w:spacing w:after="0" w:line="240" w:lineRule="auto"/>
-        <w:rPr>
-          <w:rFonts w:ascii="Times New Roman" w:hAnsi="Times New Roman" w:cs="Times New Roman"/>
-        </w:rPr>
-      </w:pPr>
-      <w:r>
-        <w:rPr>
-          <w:rFonts w:ascii="Times New Roman" w:hAnsi="Times New Roman" w:cs="Times New Roman"/>
-        </w:rPr>
-        <w:t>Gavin:</w:t>
-      </w:r>
-    </w:p>
-    <w:p>
-      <w:pPr>
-        <w:spacing w:after="0" w:line="240" w:lineRule="auto"/>
-        <w:rPr>
-          <w:rFonts w:ascii="Times New Roman" w:hAnsi="Times New Roman" w:cs="Times New Roman"/>
-        </w:rPr>
-      </w:pPr>
-    </w:p>
-    <w:p>
-      <w:pPr>
-        <w:spacing w:after="0" w:line="240" w:lineRule="auto"/>
-        <w:rPr>
-          <w:rFonts w:ascii="Arial" w:hAnsi="Arial" w:cs="Arial"/>
-          <w:color w:val="000000"/>
-        </w:rPr>
-      </w:pPr>
-      <w:r>
-        <w:rPr>
-          <w:rFonts w:ascii="Arial" w:hAnsi="Arial" w:cs="Arial"/>
-          <w:color w:val="000000"/>
-        </w:rPr>
-        <w:t>We began to plot on how to make the Hall sensors work for how the mechanics wanted them to. We figured that we would work around the magnetic mechanism and how the script/machine registers its actions.</w:t>
-      </w:r>
-    </w:p>
-    <w:p>
-      <w:pPr>
-        <w:spacing w:after="0" w:line="240" w:lineRule="auto"/>
-        <w:rPr>
-          <w:rFonts w:ascii="Arial" w:hAnsi="Arial" w:cs="Arial"/>
-          <w:color w:val="000000"/>
-        </w:rPr>
-      </w:pPr>
-    </w:p>
-    <w:p>
-      <w:pPr>
-        <w:spacing w:after="0" w:line="240" w:lineRule="auto"/>
-        <w:rPr>
-          <w:rFonts w:ascii="Arial" w:hAnsi="Arial" w:cs="Arial"/>
-          <w:color w:val="000000"/>
-        </w:rPr>
-      </w:pPr>
+        <w:rPr>
+          <w:rFonts w:ascii="Times New Roman" w:hAnsi="Times New Roman" w:cs="Times New Roman"/>
+        </w:rPr>
+      </w:pPr>
+      <w:r>
+        <w:rPr>
+          <w:rFonts w:ascii="Times New Roman" w:hAnsi="Times New Roman" w:cs="Times New Roman"/>
+        </w:rPr>
+        <w:br w:type="page"/>
+      </w:r>
     </w:p>
     <w:p>
       <w:pPr>
@@ -6603,6 +5654,362 @@
       </w:pPr>
       <w:bookmarkStart w:id="0" w:name="_GoBack"/>
       <w:bookmarkEnd w:id="0"/>
+      <w:r>
+        <w:rPr>
+          <w:rFonts w:ascii="Times New Roman" w:hAnsi="Times New Roman" w:cs="Times New Roman"/>
+        </w:rPr>
+        <w:lastRenderedPageBreak/>
+        <w:t>30-Jan-2018</w:t>
+      </w:r>
+    </w:p>
+    <w:p>
+      <w:pPr>
+        <w:spacing w:after="0" w:line="240" w:lineRule="auto"/>
+        <w:rPr>
+          <w:rFonts w:ascii="Times New Roman" w:hAnsi="Times New Roman" w:cs="Times New Roman"/>
+        </w:rPr>
+      </w:pPr>
+    </w:p>
+    <w:p>
+      <w:pPr>
+        <w:spacing w:after="0" w:line="240" w:lineRule="auto"/>
+        <w:rPr>
+          <w:rFonts w:ascii="Times New Roman" w:hAnsi="Times New Roman" w:cs="Times New Roman"/>
+        </w:rPr>
+      </w:pPr>
+      <w:r>
+        <w:rPr>
+          <w:rFonts w:ascii="Times New Roman" w:hAnsi="Times New Roman" w:cs="Times New Roman"/>
+        </w:rPr>
+        <w:t>Austin:</w:t>
+      </w:r>
+    </w:p>
+    <w:p>
+      <w:pPr>
+        <w:spacing w:after="0" w:line="240" w:lineRule="auto"/>
+        <w:rPr>
+          <w:rFonts w:ascii="Times New Roman" w:hAnsi="Times New Roman" w:cs="Times New Roman"/>
+        </w:rPr>
+      </w:pPr>
+    </w:p>
+    <w:p>
+      <w:pPr>
+        <w:spacing w:after="0" w:line="240" w:lineRule="auto"/>
+        <w:rPr>
+          <w:rFonts w:ascii="Arial" w:hAnsi="Arial" w:cs="Arial"/>
+          <w:color w:val="000000"/>
+        </w:rPr>
+      </w:pPr>
+      <w:r>
+        <w:rPr>
+          <w:rFonts w:ascii="Arial" w:hAnsi="Arial" w:cs="Arial"/>
+          <w:color w:val="000000"/>
+        </w:rPr>
+        <w:t>I have a better-ish idea of connecting to the roborio. Took me a few tries but I eventually got it working. While I was in the other room I took a look at the robot and did research on some of the things talked about in the teambinder. I also looked up so information I thought I should know to start helping code the robots movements. From the information talked about in the team log I think we're doing something with  pneumatics  to make the arm or the robot move. (NOT SURE) I didn’t work on the problem yet and also don't know where to start. Soooooo Mr. Hinckley and I got the math thing done and it doesn't seem realistic at all. Like to get the amount of power needed we need a huge sized gear that is about 17 feet.</w:t>
+      </w:r>
+    </w:p>
+    <w:p>
+      <w:pPr>
+        <w:spacing w:after="0" w:line="240" w:lineRule="auto"/>
+        <w:rPr>
+          <w:rFonts w:ascii="Arial" w:hAnsi="Arial" w:cs="Arial"/>
+          <w:color w:val="000000"/>
+        </w:rPr>
+      </w:pPr>
+    </w:p>
+    <w:p>
+      <w:pPr>
+        <w:spacing w:after="0" w:line="240" w:lineRule="auto"/>
+        <w:rPr>
+          <w:rFonts w:ascii="Arial" w:hAnsi="Arial" w:cs="Arial"/>
+          <w:color w:val="000000"/>
+        </w:rPr>
+      </w:pPr>
+    </w:p>
+    <w:p>
+      <w:pPr>
+        <w:spacing w:after="0" w:line="240" w:lineRule="auto"/>
+        <w:rPr>
+          <w:rFonts w:ascii="Arial" w:hAnsi="Arial" w:cs="Arial"/>
+          <w:color w:val="000000"/>
+        </w:rPr>
+      </w:pPr>
+      <w:r>
+        <w:rPr>
+          <w:rFonts w:ascii="Arial" w:hAnsi="Arial" w:cs="Arial"/>
+          <w:color w:val="000000"/>
+        </w:rPr>
+        <w:t>Matthew:</w:t>
+      </w:r>
+    </w:p>
+    <w:p>
+      <w:pPr>
+        <w:spacing w:after="0" w:line="240" w:lineRule="auto"/>
+        <w:rPr>
+          <w:rFonts w:ascii="Arial" w:hAnsi="Arial" w:cs="Arial"/>
+          <w:color w:val="000000"/>
+        </w:rPr>
+      </w:pPr>
+    </w:p>
+    <w:p>
+      <w:pPr>
+        <w:spacing w:after="0" w:line="240" w:lineRule="auto"/>
+        <w:rPr>
+          <w:rFonts w:ascii="Arial" w:hAnsi="Arial" w:cs="Arial"/>
+          <w:color w:val="000000"/>
+        </w:rPr>
+      </w:pPr>
+      <w:r>
+        <w:rPr>
+          <w:rFonts w:ascii="Arial" w:hAnsi="Arial" w:cs="Arial"/>
+          <w:color w:val="000000"/>
+        </w:rPr>
+        <w:t>We did some research on hull sensors.</w:t>
+      </w:r>
+    </w:p>
+    <w:p>
+      <w:pPr>
+        <w:spacing w:after="0" w:line="240" w:lineRule="auto"/>
+        <w:rPr>
+          <w:rFonts w:ascii="Arial" w:hAnsi="Arial" w:cs="Arial"/>
+          <w:color w:val="000000"/>
+        </w:rPr>
+      </w:pPr>
+    </w:p>
+    <w:p>
+      <w:pPr>
+        <w:spacing w:after="0" w:line="240" w:lineRule="auto"/>
+        <w:rPr>
+          <w:rFonts w:ascii="Times New Roman" w:hAnsi="Times New Roman" w:cs="Times New Roman"/>
+        </w:rPr>
+      </w:pPr>
+    </w:p>
+    <w:p>
+      <w:pPr>
+        <w:spacing w:after="0" w:line="240" w:lineRule="auto"/>
+        <w:rPr>
+          <w:rFonts w:ascii="Times New Roman" w:hAnsi="Times New Roman" w:cs="Times New Roman"/>
+        </w:rPr>
+      </w:pPr>
+      <w:r>
+        <w:rPr>
+          <w:rFonts w:ascii="Times New Roman" w:hAnsi="Times New Roman" w:cs="Times New Roman"/>
+        </w:rPr>
+        <w:t>Gavin:</w:t>
+      </w:r>
+    </w:p>
+    <w:p>
+      <w:pPr>
+        <w:spacing w:after="0" w:line="240" w:lineRule="auto"/>
+        <w:rPr>
+          <w:rFonts w:ascii="Times New Roman" w:hAnsi="Times New Roman" w:cs="Times New Roman"/>
+        </w:rPr>
+      </w:pPr>
+    </w:p>
+    <w:p>
+      <w:pPr>
+        <w:spacing w:after="0" w:line="240" w:lineRule="auto"/>
+        <w:rPr>
+          <w:rFonts w:ascii="Arial" w:hAnsi="Arial" w:cs="Arial"/>
+          <w:color w:val="000000"/>
+        </w:rPr>
+      </w:pPr>
+      <w:r>
+        <w:rPr>
+          <w:rFonts w:ascii="Arial" w:hAnsi="Arial" w:cs="Arial"/>
+          <w:color w:val="000000"/>
+        </w:rPr>
+        <w:t>We began to plot on how to make the Hall sensors work for how the mechanics wanted them to. We figured that we would work around the magnetic mechanism and how the script/machine registers its actions.</w:t>
+      </w:r>
+    </w:p>
+    <w:p>
+      <w:pPr>
+        <w:spacing w:after="0" w:line="240" w:lineRule="auto"/>
+        <w:rPr>
+          <w:rFonts w:ascii="Arial" w:hAnsi="Arial" w:cs="Arial"/>
+          <w:color w:val="000000"/>
+        </w:rPr>
+      </w:pPr>
+    </w:p>
+    <w:p>
+      <w:pPr>
+        <w:spacing w:after="0" w:line="240" w:lineRule="auto"/>
+        <w:rPr>
+          <w:rFonts w:ascii="Arial" w:hAnsi="Arial" w:cs="Arial"/>
+          <w:color w:val="000000"/>
+        </w:rPr>
+      </w:pPr>
+    </w:p>
+    <w:p>
+      <w:pPr>
+        <w:spacing w:after="0" w:line="240" w:lineRule="auto"/>
+        <w:rPr>
+          <w:rFonts w:ascii="Times New Roman" w:hAnsi="Times New Roman" w:cs="Times New Roman"/>
+        </w:rPr>
+      </w:pPr>
+      <w:r>
+        <w:rPr>
+          <w:rFonts w:ascii="Times New Roman" w:hAnsi="Times New Roman" w:cs="Times New Roman"/>
+        </w:rPr>
+        <w:t>Anthony:</w:t>
+      </w:r>
+    </w:p>
+    <w:p>
+      <w:pPr>
+        <w:spacing w:after="0" w:line="240" w:lineRule="auto"/>
+        <w:rPr>
+          <w:rFonts w:ascii="Times New Roman" w:hAnsi="Times New Roman" w:cs="Times New Roman"/>
+        </w:rPr>
+      </w:pPr>
+    </w:p>
+    <w:p>
+      <w:pPr>
+        <w:spacing w:after="0" w:line="240" w:lineRule="auto"/>
+        <w:rPr>
+          <w:rFonts w:ascii="Arial" w:hAnsi="Arial" w:cs="Arial"/>
+          <w:color w:val="000000"/>
+        </w:rPr>
+      </w:pPr>
+      <w:r>
+        <w:rPr>
+          <w:rFonts w:ascii="Arial" w:hAnsi="Arial" w:cs="Arial"/>
+          <w:color w:val="000000"/>
+        </w:rPr>
+        <w:t>Researched and talked to the students about the actuators and sensors and how they need to place the sensors on the actuators where the want the pre-programmed positions to be.</w:t>
+      </w:r>
+    </w:p>
+    <w:p>
+      <w:pPr>
+        <w:spacing w:after="0" w:line="240" w:lineRule="auto"/>
+        <w:rPr>
+          <w:rFonts w:ascii="Arial" w:hAnsi="Arial" w:cs="Arial"/>
+          <w:color w:val="000000"/>
+        </w:rPr>
+      </w:pPr>
+    </w:p>
+    <w:p>
+      <w:pPr>
+        <w:spacing w:after="0" w:line="240" w:lineRule="auto"/>
+        <w:rPr>
+          <w:rFonts w:ascii="Arial" w:hAnsi="Arial" w:cs="Arial"/>
+          <w:color w:val="000000"/>
+        </w:rPr>
+      </w:pPr>
+    </w:p>
+    <w:p>
+      <w:pPr>
+        <w:spacing w:after="0" w:line="240" w:lineRule="auto"/>
+        <w:rPr>
+          <w:rFonts w:ascii="Arial" w:hAnsi="Arial" w:cs="Arial"/>
+          <w:color w:val="000000"/>
+        </w:rPr>
+      </w:pPr>
+      <w:r>
+        <w:rPr>
+          <w:rFonts w:ascii="Arial" w:hAnsi="Arial" w:cs="Arial"/>
+          <w:color w:val="000000"/>
+        </w:rPr>
+        <w:t>Cody:</w:t>
+      </w:r>
+    </w:p>
+    <w:p>
+      <w:pPr>
+        <w:spacing w:after="0" w:line="240" w:lineRule="auto"/>
+        <w:rPr>
+          <w:rFonts w:ascii="Arial" w:hAnsi="Arial" w:cs="Arial"/>
+          <w:color w:val="000000"/>
+        </w:rPr>
+      </w:pPr>
+    </w:p>
+    <w:p>
+      <w:pPr>
+        <w:spacing w:after="0" w:line="240" w:lineRule="auto"/>
+        <w:rPr>
+          <w:rFonts w:ascii="Arial" w:hAnsi="Arial" w:cs="Arial"/>
+          <w:color w:val="000000"/>
+        </w:rPr>
+      </w:pPr>
+      <w:r>
+        <w:rPr>
+          <w:rFonts w:ascii="Arial" w:hAnsi="Arial" w:cs="Arial"/>
+          <w:color w:val="000000"/>
+        </w:rPr>
+        <w:t>Research and Dev</w:t>
+      </w:r>
+    </w:p>
+    <w:p>
+      <w:pPr>
+        <w:spacing w:after="0" w:line="240" w:lineRule="auto"/>
+        <w:rPr>
+          <w:rFonts w:ascii="Arial" w:hAnsi="Arial" w:cs="Arial"/>
+          <w:color w:val="000000"/>
+        </w:rPr>
+      </w:pPr>
+    </w:p>
+    <w:p>
+      <w:pPr>
+        <w:spacing w:after="0" w:line="240" w:lineRule="auto"/>
+        <w:rPr>
+          <w:rFonts w:ascii="Arial" w:hAnsi="Arial" w:cs="Arial"/>
+          <w:color w:val="000000"/>
+        </w:rPr>
+      </w:pPr>
+    </w:p>
+    <w:p>
+      <w:pPr>
+        <w:spacing w:after="0" w:line="240" w:lineRule="auto"/>
+        <w:rPr>
+          <w:rFonts w:ascii="Arial" w:hAnsi="Arial" w:cs="Arial"/>
+          <w:color w:val="000000"/>
+        </w:rPr>
+      </w:pPr>
+      <w:r>
+        <w:rPr>
+          <w:rFonts w:ascii="Arial" w:hAnsi="Arial" w:cs="Arial"/>
+          <w:color w:val="000000"/>
+        </w:rPr>
+        <w:t>Abby and Noah were absent.</w:t>
+      </w:r>
+    </w:p>
+    <w:p>
+      <w:pPr>
+        <w:rPr>
+          <w:rFonts w:ascii="Times New Roman" w:hAnsi="Times New Roman" w:cs="Times New Roman"/>
+          <w:color w:val="000000"/>
+        </w:rPr>
+      </w:pPr>
+    </w:p>
+    <w:p>
+      <w:pPr>
+        <w:rPr>
+          <w:rFonts w:ascii="Times New Roman" w:hAnsi="Times New Roman" w:cs="Times New Roman"/>
+          <w:sz w:val="24"/>
+          <w:szCs w:val="24"/>
+        </w:rPr>
+      </w:pPr>
+      <w:r>
+        <w:rPr>
+          <w:rFonts w:ascii="Times New Roman" w:hAnsi="Times New Roman" w:cs="Times New Roman"/>
+          <w:sz w:val="24"/>
+          <w:szCs w:val="24"/>
+        </w:rPr>
+        <w:t>_____________________________________________________________________________</w:t>
+      </w:r>
+    </w:p>
+    <w:p>
+      <w:pPr>
+        <w:rPr>
+          <w:rFonts w:ascii="Times New Roman" w:hAnsi="Times New Roman" w:cs="Times New Roman"/>
+        </w:rPr>
+      </w:pPr>
+    </w:p>
+    <w:p>
+      <w:pPr>
+        <w:spacing w:after="0" w:line="240" w:lineRule="auto"/>
+        <w:rPr>
+          <w:rFonts w:ascii="Times New Roman" w:hAnsi="Times New Roman" w:cs="Times New Roman"/>
+        </w:rPr>
+      </w:pPr>
     </w:p>
     <w:sectPr>
       <w:pgSz w:w="12240" w:h="15840"/>
@@ -6615,7 +6022,7 @@
 </file>
 
 <file path=word/numbering.xml><?xml version="1.0" encoding="utf-8"?>
-<w:numbering xmlns:wpc="http://schemas.microsoft.com/office/word/2010/wordprocessingCanvas" xmlns:mc="http://schemas.openxmlformats.org/markup-compatibility/2006" xmlns:o="urn:schemas-microsoft-com:office:office" xmlns:r="http://schemas.openxmlformats.org/officeDocument/2006/relationships" xmlns:m="http://schemas.openxmlformats.org/officeDocument/2006/math" xmlns:v="urn:schemas-microsoft-com:vml" xmlns:wp14="http://schemas.microsoft.com/office/word/2010/wordprocessingDrawing" xmlns:wp="http://schemas.openxmlformats.org/drawingml/2006/wordprocessingDrawing" xmlns:w10="urn:schemas-microsoft-com:office:word" xmlns:w="http://schemas.openxmlformats.org/wordprocessingml/2006/main" xmlns:w14="http://schemas.microsoft.com/office/word/2010/wordml" xmlns:w15="http://schemas.microsoft.com/office/word/2012/wordml" xmlns:wpg="http://schemas.microsoft.com/office/word/2010/wordprocessingGroup" xmlns:wpi="http://schemas.microsoft.com/office/word/2010/wordprocessingInk" xmlns:wne="http://schemas.microsoft.com/office/word/2006/wordml" xmlns:wps="http://schemas.microsoft.com/office/word/2010/wordprocessingShape" mc:Ignorable="w14 w15 wp14">
+<w:numbering xmlns:wpc="http://schemas.microsoft.com/office/word/2010/wordprocessingCanvas" xmlns:mc="http://schemas.openxmlformats.org/markup-compatibility/2006" xmlns:o="urn:schemas-microsoft-com:office:office" xmlns:r="http://schemas.openxmlformats.org/officeDocument/2006/relationships" xmlns:m="http://schemas.openxmlformats.org/officeDocument/2006/math" xmlns:v="urn:schemas-microsoft-com:vml" xmlns:wp14="http://schemas.microsoft.com/office/word/2010/wordprocessingDrawing" xmlns:wp="http://schemas.openxmlformats.org/drawingml/2006/wordprocessingDrawing" xmlns:w10="urn:schemas-microsoft-com:office:word" xmlns:w="http://schemas.openxmlformats.org/wordprocessingml/2006/main" xmlns:w14="http://schemas.microsoft.com/office/word/2010/wordml" xmlns:wpg="http://schemas.microsoft.com/office/word/2010/wordprocessingGroup" xmlns:wpi="http://schemas.microsoft.com/office/word/2010/wordprocessingInk" xmlns:wne="http://schemas.microsoft.com/office/word/2006/wordml" xmlns:wps="http://schemas.microsoft.com/office/word/2010/wordprocessingShape" mc:Ignorable="w14 wp14">
   <w:numPicBullet w:numPicBulletId="0">
     <w:pict>
       <v:shapetype id="_x0000_t75" coordsize="21600,21600" o:spt="75" o:preferrelative="t" path="m@4@5l@4@11@9@11@9@5xe" filled="f" stroked="f">
@@ -6637,7 +6044,7 @@
         <v:path o:extrusionok="f" gradientshapeok="t" o:connecttype="rect"/>
         <o:lock v:ext="edit" aspectratio="t"/>
       </v:shapetype>
-      <v:shape id="_x0000_i1026" type="#_x0000_t75" alt="https://ssl.gstatic.com/ui/v1/icons/mail/images/cleardot.gif" style="width:.75pt;height:.75pt;visibility:visible;mso-wrap-style:square" o:bullet="t">
+      <v:shape id="_x0000_i1029" type="#_x0000_t75" alt="https://ssl.gstatic.com/ui/v1/icons/mail/images/cleardot.gif" style="width:.75pt;height:.75pt;visibility:visible;mso-wrap-style:square" o:bullet="t">
         <v:imagedata r:id="rId1" o:title="cleardot"/>
       </v:shape>
     </w:pict>
@@ -7031,7 +6438,7 @@
 </file>
 
 <file path=word/styles.xml><?xml version="1.0" encoding="utf-8"?>
-<w:styles xmlns:mc="http://schemas.openxmlformats.org/markup-compatibility/2006" xmlns:r="http://schemas.openxmlformats.org/officeDocument/2006/relationships" xmlns:w="http://schemas.openxmlformats.org/wordprocessingml/2006/main" xmlns:w14="http://schemas.microsoft.com/office/word/2010/wordml" xmlns:w15="http://schemas.microsoft.com/office/word/2012/wordml" mc:Ignorable="w14 w15">
+<w:styles xmlns:mc="http://schemas.openxmlformats.org/markup-compatibility/2006" xmlns:r="http://schemas.openxmlformats.org/officeDocument/2006/relationships" xmlns:w="http://schemas.openxmlformats.org/wordprocessingml/2006/main" xmlns:w14="http://schemas.microsoft.com/office/word/2010/wordml" mc:Ignorable="w14">
   <w:docDefaults>
     <w:rPrDefault>
       <w:rPr>
@@ -7047,378 +6454,402 @@
       </w:pPr>
     </w:pPrDefault>
   </w:docDefaults>
-  <w:latentStyles w:defLockedState="0" w:defUIPriority="99" w:defSemiHidden="0" w:defUnhideWhenUsed="0" w:defQFormat="0" w:count="371">
-    <w:lsdException w:name="Normal" w:uiPriority="0" w:qFormat="1"/>
-    <w:lsdException w:name="heading 1" w:uiPriority="9" w:qFormat="1"/>
-    <w:lsdException w:name="heading 2" w:semiHidden="1" w:uiPriority="9" w:unhideWhenUsed="1" w:qFormat="1"/>
-    <w:lsdException w:name="heading 3" w:semiHidden="1" w:uiPriority="9" w:unhideWhenUsed="1" w:qFormat="1"/>
-    <w:lsdException w:name="heading 4" w:semiHidden="1" w:uiPriority="9" w:unhideWhenUsed="1" w:qFormat="1"/>
-    <w:lsdException w:name="heading 5" w:semiHidden="1" w:uiPriority="9" w:unhideWhenUsed="1" w:qFormat="1"/>
-    <w:lsdException w:name="heading 6" w:semiHidden="1" w:uiPriority="9" w:unhideWhenUsed="1" w:qFormat="1"/>
-    <w:lsdException w:name="heading 7" w:semiHidden="1" w:uiPriority="9" w:unhideWhenUsed="1" w:qFormat="1"/>
-    <w:lsdException w:name="heading 8" w:semiHidden="1" w:uiPriority="9" w:unhideWhenUsed="1" w:qFormat="1"/>
-    <w:lsdException w:name="heading 9" w:semiHidden="1" w:uiPriority="9" w:unhideWhenUsed="1" w:qFormat="1"/>
-    <w:lsdException w:name="index 1" w:semiHidden="1" w:unhideWhenUsed="1"/>
-    <w:lsdException w:name="index 2" w:semiHidden="1" w:unhideWhenUsed="1"/>
-    <w:lsdException w:name="index 3" w:semiHidden="1" w:unhideWhenUsed="1"/>
-    <w:lsdException w:name="index 4" w:semiHidden="1" w:unhideWhenUsed="1"/>
-    <w:lsdException w:name="index 5" w:semiHidden="1" w:unhideWhenUsed="1"/>
-    <w:lsdException w:name="index 6" w:semiHidden="1" w:unhideWhenUsed="1"/>
-    <w:lsdException w:name="index 7" w:semiHidden="1" w:unhideWhenUsed="1"/>
-    <w:lsdException w:name="index 8" w:semiHidden="1" w:unhideWhenUsed="1"/>
-    <w:lsdException w:name="index 9" w:semiHidden="1" w:unhideWhenUsed="1"/>
-    <w:lsdException w:name="toc 1" w:semiHidden="1" w:uiPriority="39" w:unhideWhenUsed="1"/>
-    <w:lsdException w:name="toc 2" w:semiHidden="1" w:uiPriority="39" w:unhideWhenUsed="1"/>
-    <w:lsdException w:name="toc 3" w:semiHidden="1" w:uiPriority="39" w:unhideWhenUsed="1"/>
-    <w:lsdException w:name="toc 4" w:semiHidden="1" w:uiPriority="39" w:unhideWhenUsed="1"/>
-    <w:lsdException w:name="toc 5" w:semiHidden="1" w:uiPriority="39" w:unhideWhenUsed="1"/>
-    <w:lsdException w:name="toc 6" w:semiHidden="1" w:uiPriority="39" w:unhideWhenUsed="1"/>
-    <w:lsdException w:name="toc 7" w:semiHidden="1" w:uiPriority="39" w:unhideWhenUsed="1"/>
-    <w:lsdException w:name="toc 8" w:semiHidden="1" w:uiPriority="39" w:unhideWhenUsed="1"/>
-    <w:lsdException w:name="toc 9" w:semiHidden="1" w:uiPriority="39" w:unhideWhenUsed="1"/>
-    <w:lsdException w:name="Normal Indent" w:semiHidden="1" w:unhideWhenUsed="1"/>
-    <w:lsdException w:name="footnote text" w:semiHidden="1" w:unhideWhenUsed="1"/>
-    <w:lsdException w:name="annotation text" w:semiHidden="1" w:unhideWhenUsed="1"/>
-    <w:lsdException w:name="header" w:semiHidden="1" w:unhideWhenUsed="1"/>
-    <w:lsdException w:name="footer" w:semiHidden="1" w:unhideWhenUsed="1"/>
-    <w:lsdException w:name="index heading" w:semiHidden="1" w:unhideWhenUsed="1"/>
-    <w:lsdException w:name="caption" w:semiHidden="1" w:uiPriority="35" w:unhideWhenUsed="1" w:qFormat="1"/>
-    <w:lsdException w:name="table of figures" w:semiHidden="1" w:unhideWhenUsed="1"/>
-    <w:lsdException w:name="envelope address" w:semiHidden="1" w:unhideWhenUsed="1"/>
-    <w:lsdException w:name="envelope return" w:semiHidden="1" w:unhideWhenUsed="1"/>
-    <w:lsdException w:name="footnote reference" w:semiHidden="1" w:unhideWhenUsed="1"/>
-    <w:lsdException w:name="annotation reference" w:semiHidden="1" w:unhideWhenUsed="1"/>
-    <w:lsdException w:name="line number" w:semiHidden="1" w:unhideWhenUsed="1"/>
-    <w:lsdException w:name="page number" w:semiHidden="1" w:unhideWhenUsed="1"/>
-    <w:lsdException w:name="endnote reference" w:semiHidden="1" w:unhideWhenUsed="1"/>
-    <w:lsdException w:name="endnote text" w:semiHidden="1" w:unhideWhenUsed="1"/>
-    <w:lsdException w:name="table of authorities" w:semiHidden="1" w:unhideWhenUsed="1"/>
-    <w:lsdException w:name="macro" w:semiHidden="1" w:unhideWhenUsed="1"/>
-    <w:lsdException w:name="toa heading" w:semiHidden="1" w:unhideWhenUsed="1"/>
-    <w:lsdException w:name="List" w:semiHidden="1" w:unhideWhenUsed="1"/>
-    <w:lsdException w:name="List Bullet" w:semiHidden="1" w:unhideWhenUsed="1"/>
-    <w:lsdException w:name="List Number" w:semiHidden="1" w:unhideWhenUsed="1"/>
-    <w:lsdException w:name="List 2" w:semiHidden="1" w:unhideWhenUsed="1"/>
-    <w:lsdException w:name="List 3" w:semiHidden="1" w:unhideWhenUsed="1"/>
-    <w:lsdException w:name="List 4" w:semiHidden="1" w:unhideWhenUsed="1"/>
-    <w:lsdException w:name="List 5" w:semiHidden="1" w:unhideWhenUsed="1"/>
-    <w:lsdException w:name="List Bullet 2" w:semiHidden="1" w:unhideWhenUsed="1"/>
-    <w:lsdException w:name="List Bullet 3" w:semiHidden="1" w:unhideWhenUsed="1"/>
-    <w:lsdException w:name="List Bullet 4" w:semiHidden="1" w:unhideWhenUsed="1"/>
-    <w:lsdException w:name="List Bullet 5" w:semiHidden="1" w:unhideWhenUsed="1"/>
-    <w:lsdException w:name="List Number 2" w:semiHidden="1" w:unhideWhenUsed="1"/>
-    <w:lsdException w:name="List Number 3" w:semiHidden="1" w:unhideWhenUsed="1"/>
-    <w:lsdException w:name="List Number 4" w:semiHidden="1" w:unhideWhenUsed="1"/>
-    <w:lsdException w:name="List Number 5" w:semiHidden="1" w:unhideWhenUsed="1"/>
-    <w:lsdException w:name="Title" w:uiPriority="10" w:qFormat="1"/>
-    <w:lsdException w:name="Closing" w:semiHidden="1" w:unhideWhenUsed="1"/>
-    <w:lsdException w:name="Signature" w:semiHidden="1" w:unhideWhenUsed="1"/>
-    <w:lsdException w:name="Default Paragraph Font" w:semiHidden="1" w:uiPriority="1" w:unhideWhenUsed="1"/>
-    <w:lsdException w:name="Body Text" w:semiHidden="1" w:unhideWhenUsed="1"/>
-    <w:lsdException w:name="Body Text Indent" w:semiHidden="1" w:unhideWhenUsed="1"/>
-    <w:lsdException w:name="List Continue" w:semiHidden="1" w:unhideWhenUsed="1"/>
-    <w:lsdException w:name="List Continue 2" w:semiHidden="1" w:unhideWhenUsed="1"/>
-    <w:lsdException w:name="List Continue 3" w:semiHidden="1" w:unhideWhenUsed="1"/>
-    <w:lsdException w:name="List Continue 4" w:semiHidden="1" w:unhideWhenUsed="1"/>
-    <w:lsdException w:name="List Continue 5" w:semiHidden="1" w:unhideWhenUsed="1"/>
-    <w:lsdException w:name="Message Header" w:semiHidden="1" w:unhideWhenUsed="1"/>
-    <w:lsdException w:name="Subtitle" w:uiPriority="11" w:qFormat="1"/>
-    <w:lsdException w:name="Salutation" w:semiHidden="1" w:unhideWhenUsed="1"/>
-    <w:lsdException w:name="Date" w:semiHidden="1" w:unhideWhenUsed="1"/>
-    <w:lsdException w:name="Body Text First Indent" w:semiHidden="1" w:unhideWhenUsed="1"/>
-    <w:lsdException w:name="Body Text First Indent 2" w:semiHidden="1" w:unhideWhenUsed="1"/>
-    <w:lsdException w:name="Note Heading" w:semiHidden="1" w:unhideWhenUsed="1"/>
-    <w:lsdException w:name="Body Text 2" w:semiHidden="1" w:unhideWhenUsed="1"/>
-    <w:lsdException w:name="Body Text 3" w:semiHidden="1" w:unhideWhenUsed="1"/>
-    <w:lsdException w:name="Body Text Indent 2" w:semiHidden="1" w:unhideWhenUsed="1"/>
-    <w:lsdException w:name="Body Text Indent 3" w:semiHidden="1" w:unhideWhenUsed="1"/>
-    <w:lsdException w:name="Block Text" w:semiHidden="1" w:unhideWhenUsed="1"/>
-    <w:lsdException w:name="Hyperlink" w:semiHidden="1" w:unhideWhenUsed="1"/>
-    <w:lsdException w:name="FollowedHyperlink" w:semiHidden="1" w:unhideWhenUsed="1"/>
-    <w:lsdException w:name="Strong" w:uiPriority="22" w:qFormat="1"/>
-    <w:lsdException w:name="Emphasis" w:uiPriority="20" w:qFormat="1"/>
-    <w:lsdException w:name="Document Map" w:semiHidden="1" w:unhideWhenUsed="1"/>
-    <w:lsdException w:name="Plain Text" w:semiHidden="1" w:unhideWhenUsed="1"/>
-    <w:lsdException w:name="E-mail Signature" w:semiHidden="1" w:unhideWhenUsed="1"/>
-    <w:lsdException w:name="HTML Top of Form" w:semiHidden="1" w:unhideWhenUsed="1"/>
-    <w:lsdException w:name="HTML Bottom of Form" w:semiHidden="1" w:unhideWhenUsed="1"/>
-    <w:lsdException w:name="Normal (Web)" w:semiHidden="1" w:unhideWhenUsed="1"/>
-    <w:lsdException w:name="HTML Acronym" w:semiHidden="1" w:unhideWhenUsed="1"/>
-    <w:lsdException w:name="HTML Address" w:semiHidden="1" w:unhideWhenUsed="1"/>
-    <w:lsdException w:name="HTML Cite" w:semiHidden="1" w:unhideWhenUsed="1"/>
-    <w:lsdException w:name="HTML Code" w:semiHidden="1" w:unhideWhenUsed="1"/>
-    <w:lsdException w:name="HTML Definition" w:semiHidden="1" w:unhideWhenUsed="1"/>
-    <w:lsdException w:name="HTML Keyboard" w:semiHidden="1" w:unhideWhenUsed="1"/>
-    <w:lsdException w:name="HTML Preformatted" w:semiHidden="1" w:unhideWhenUsed="1"/>
-    <w:lsdException w:name="HTML Sample" w:semiHidden="1" w:unhideWhenUsed="1"/>
-    <w:lsdException w:name="HTML Typewriter" w:semiHidden="1" w:unhideWhenUsed="1"/>
-    <w:lsdException w:name="HTML Variable" w:semiHidden="1" w:unhideWhenUsed="1"/>
-    <w:lsdException w:name="Normal Table" w:semiHidden="1" w:unhideWhenUsed="1"/>
-    <w:lsdException w:name="annotation subject" w:semiHidden="1" w:unhideWhenUsed="1"/>
-    <w:lsdException w:name="No List" w:semiHidden="1" w:unhideWhenUsed="1"/>
-    <w:lsdException w:name="Outline List 1" w:semiHidden="1" w:unhideWhenUsed="1"/>
-    <w:lsdException w:name="Outline List 2" w:semiHidden="1" w:unhideWhenUsed="1"/>
-    <w:lsdException w:name="Outline List 3" w:semiHidden="1" w:unhideWhenUsed="1"/>
-    <w:lsdException w:name="Table Simple 1" w:semiHidden="1" w:unhideWhenUsed="1"/>
-    <w:lsdException w:name="Table Simple 2" w:semiHidden="1" w:unhideWhenUsed="1"/>
-    <w:lsdException w:name="Table Simple 3" w:semiHidden="1" w:unhideWhenUsed="1"/>
-    <w:lsdException w:name="Table Classic 1" w:semiHidden="1" w:unhideWhenUsed="1"/>
-    <w:lsdException w:name="Table Classic 2" w:semiHidden="1" w:unhideWhenUsed="1"/>
-    <w:lsdException w:name="Table Classic 3" w:semiHidden="1" w:unhideWhenUsed="1"/>
-    <w:lsdException w:name="Table Classic 4" w:semiHidden="1" w:unhideWhenUsed="1"/>
-    <w:lsdException w:name="Table Colorful 1" w:semiHidden="1" w:unhideWhenUsed="1"/>
-    <w:lsdException w:name="Table Colorful 2" w:semiHidden="1" w:unhideWhenUsed="1"/>
-    <w:lsdException w:name="Table Colorful 3" w:semiHidden="1" w:unhideWhenUsed="1"/>
-    <w:lsdException w:name="Table Columns 1" w:semiHidden="1" w:unhideWhenUsed="1"/>
-    <w:lsdException w:name="Table Columns 2" w:semiHidden="1" w:unhideWhenUsed="1"/>
-    <w:lsdException w:name="Table Columns 3" w:semiHidden="1" w:unhideWhenUsed="1"/>
-    <w:lsdException w:name="Table Columns 4" w:semiHidden="1" w:unhideWhenUsed="1"/>
-    <w:lsdException w:name="Table Columns 5" w:semiHidden="1" w:unhideWhenUsed="1"/>
-    <w:lsdException w:name="Table Grid 1" w:semiHidden="1" w:unhideWhenUsed="1"/>
-    <w:lsdException w:name="Table Grid 2" w:semiHidden="1" w:unhideWhenUsed="1"/>
-    <w:lsdException w:name="Table Grid 3" w:semiHidden="1" w:unhideWhenUsed="1"/>
-    <w:lsdException w:name="Table Grid 4" w:semiHidden="1" w:unhideWhenUsed="1"/>
-    <w:lsdException w:name="Table Grid 5" w:semiHidden="1" w:unhideWhenUsed="1"/>
-    <w:lsdException w:name="Table Grid 6" w:semiHidden="1" w:unhideWhenUsed="1"/>
-    <w:lsdException w:name="Table Grid 7" w:semiHidden="1" w:unhideWhenUsed="1"/>
-    <w:lsdException w:name="Table Grid 8" w:semiHidden="1" w:unhideWhenUsed="1"/>
-    <w:lsdException w:name="Table List 1" w:semiHidden="1" w:unhideWhenUsed="1"/>
-    <w:lsdException w:name="Table List 2" w:semiHidden="1" w:unhideWhenUsed="1"/>
-    <w:lsdException w:name="Table List 3" w:semiHidden="1" w:unhideWhenUsed="1"/>
-    <w:lsdException w:name="Table List 4" w:semiHidden="1" w:unhideWhenUsed="1"/>
-    <w:lsdException w:name="Table List 5" w:semiHidden="1" w:unhideWhenUsed="1"/>
-    <w:lsdException w:name="Table List 6" w:semiHidden="1" w:unhideWhenUsed="1"/>
-    <w:lsdException w:name="Table List 7" w:semiHidden="1" w:unhideWhenUsed="1"/>
-    <w:lsdException w:name="Table List 8" w:semiHidden="1" w:unhideWhenUsed="1"/>
-    <w:lsdException w:name="Table 3D effects 1" w:semiHidden="1" w:unhideWhenUsed="1"/>
-    <w:lsdException w:name="Table 3D effects 2" w:semiHidden="1" w:unhideWhenUsed="1"/>
-    <w:lsdException w:name="Table 3D effects 3" w:semiHidden="1" w:unhideWhenUsed="1"/>
-    <w:lsdException w:name="Table Contemporary" w:semiHidden="1" w:unhideWhenUsed="1"/>
-    <w:lsdException w:name="Table Elegant" w:semiHidden="1" w:unhideWhenUsed="1"/>
-    <w:lsdException w:name="Table Professional" w:semiHidden="1" w:unhideWhenUsed="1"/>
-    <w:lsdException w:name="Table Subtle 1" w:semiHidden="1" w:unhideWhenUsed="1"/>
-    <w:lsdException w:name="Table Subtle 2" w:semiHidden="1" w:unhideWhenUsed="1"/>
-    <w:lsdException w:name="Table Web 1" w:semiHidden="1" w:unhideWhenUsed="1"/>
-    <w:lsdException w:name="Table Web 2" w:semiHidden="1" w:unhideWhenUsed="1"/>
-    <w:lsdException w:name="Table Web 3" w:semiHidden="1" w:unhideWhenUsed="1"/>
-    <w:lsdException w:name="Balloon Text" w:semiHidden="1" w:unhideWhenUsed="1"/>
-    <w:lsdException w:name="Table Grid" w:uiPriority="39"/>
-    <w:lsdException w:name="Table Theme" w:semiHidden="1" w:unhideWhenUsed="1"/>
-    <w:lsdException w:name="Placeholder Text" w:semiHidden="1"/>
-    <w:lsdException w:name="No Spacing" w:uiPriority="1" w:qFormat="1"/>
-    <w:lsdException w:name="Light Shading" w:uiPriority="60"/>
-    <w:lsdException w:name="Light List" w:uiPriority="61"/>
-    <w:lsdException w:name="Light Grid" w:uiPriority="62"/>
-    <w:lsdException w:name="Medium Shading 1" w:uiPriority="63"/>
-    <w:lsdException w:name="Medium Shading 2" w:uiPriority="64"/>
-    <w:lsdException w:name="Medium List 1" w:uiPriority="65"/>
-    <w:lsdException w:name="Medium List 2" w:uiPriority="66"/>
-    <w:lsdException w:name="Medium Grid 1" w:uiPriority="67"/>
-    <w:lsdException w:name="Medium Grid 2" w:uiPriority="68"/>
-    <w:lsdException w:name="Medium Grid 3" w:uiPriority="69"/>
-    <w:lsdException w:name="Dark List" w:uiPriority="70"/>
-    <w:lsdException w:name="Colorful Shading" w:uiPriority="71"/>
-    <w:lsdException w:name="Colorful List" w:uiPriority="72"/>
-    <w:lsdException w:name="Colorful Grid" w:uiPriority="73"/>
-    <w:lsdException w:name="Light Shading Accent 1" w:uiPriority="60"/>
-    <w:lsdException w:name="Light List Accent 1" w:uiPriority="61"/>
-    <w:lsdException w:name="Light Grid Accent 1" w:uiPriority="62"/>
-    <w:lsdException w:name="Medium Shading 1 Accent 1" w:uiPriority="63"/>
-    <w:lsdException w:name="Medium Shading 2 Accent 1" w:uiPriority="64"/>
-    <w:lsdException w:name="Medium List 1 Accent 1" w:uiPriority="65"/>
-    <w:lsdException w:name="Revision" w:semiHidden="1"/>
-    <w:lsdException w:name="List Paragraph" w:uiPriority="34" w:qFormat="1"/>
-    <w:lsdException w:name="Quote" w:uiPriority="29" w:qFormat="1"/>
-    <w:lsdException w:name="Intense Quote" w:uiPriority="30" w:qFormat="1"/>
-    <w:lsdException w:name="Medium List 2 Accent 1" w:uiPriority="66"/>
-    <w:lsdException w:name="Medium Grid 1 Accent 1" w:uiPriority="67"/>
-    <w:lsdException w:name="Medium Grid 2 Accent 1" w:uiPriority="68"/>
-    <w:lsdException w:name="Medium Grid 3 Accent 1" w:uiPriority="69"/>
-    <w:lsdException w:name="Dark List Accent 1" w:uiPriority="70"/>
-    <w:lsdException w:name="Colorful Shading Accent 1" w:uiPriority="71"/>
-    <w:lsdException w:name="Colorful List Accent 1" w:uiPriority="72"/>
-    <w:lsdException w:name="Colorful Grid Accent 1" w:uiPriority="73"/>
-    <w:lsdException w:name="Light Shading Accent 2" w:uiPriority="60"/>
-    <w:lsdException w:name="Light List Accent 2" w:uiPriority="61"/>
-    <w:lsdException w:name="Light Grid Accent 2" w:uiPriority="62"/>
-    <w:lsdException w:name="Medium Shading 1 Accent 2" w:uiPriority="63"/>
-    <w:lsdException w:name="Medium Shading 2 Accent 2" w:uiPriority="64"/>
-    <w:lsdException w:name="Medium List 1 Accent 2" w:uiPriority="65"/>
-    <w:lsdException w:name="Medium List 2 Accent 2" w:uiPriority="66"/>
-    <w:lsdException w:name="Medium Grid 1 Accent 2" w:uiPriority="67"/>
-    <w:lsdException w:name="Medium Grid 2 Accent 2" w:uiPriority="68"/>
-    <w:lsdException w:name="Medium Grid 3 Accent 2" w:uiPriority="69"/>
-    <w:lsdException w:name="Dark List Accent 2" w:uiPriority="70"/>
-    <w:lsdException w:name="Colorful Shading Accent 2" w:uiPriority="71"/>
-    <w:lsdException w:name="Colorful List Accent 2" w:uiPriority="72"/>
-    <w:lsdException w:name="Colorful Grid Accent 2" w:uiPriority="73"/>
-    <w:lsdException w:name="Light Shading Accent 3" w:uiPriority="60"/>
-    <w:lsdException w:name="Light List Accent 3" w:uiPriority="61"/>
-    <w:lsdException w:name="Light Grid Accent 3" w:uiPriority="62"/>
-    <w:lsdException w:name="Medium Shading 1 Accent 3" w:uiPriority="63"/>
-    <w:lsdException w:name="Medium Shading 2 Accent 3" w:uiPriority="64"/>
-    <w:lsdException w:name="Medium List 1 Accent 3" w:uiPriority="65"/>
-    <w:lsdException w:name="Medium List 2 Accent 3" w:uiPriority="66"/>
-    <w:lsdException w:name="Medium Grid 1 Accent 3" w:uiPriority="67"/>
-    <w:lsdException w:name="Medium Grid 2 Accent 3" w:uiPriority="68"/>
-    <w:lsdException w:name="Medium Grid 3 Accent 3" w:uiPriority="69"/>
-    <w:lsdException w:name="Dark List Accent 3" w:uiPriority="70"/>
-    <w:lsdException w:name="Colorful Shading Accent 3" w:uiPriority="71"/>
-    <w:lsdException w:name="Colorful List Accent 3" w:uiPriority="72"/>
-    <w:lsdException w:name="Colorful Grid Accent 3" w:uiPriority="73"/>
-    <w:lsdException w:name="Light Shading Accent 4" w:uiPriority="60"/>
-    <w:lsdException w:name="Light List Accent 4" w:uiPriority="61"/>
-    <w:lsdException w:name="Light Grid Accent 4" w:uiPriority="62"/>
-    <w:lsdException w:name="Medium Shading 1 Accent 4" w:uiPriority="63"/>
-    <w:lsdException w:name="Medium Shading 2 Accent 4" w:uiPriority="64"/>
-    <w:lsdException w:name="Medium List 1 Accent 4" w:uiPriority="65"/>
-    <w:lsdException w:name="Medium List 2 Accent 4" w:uiPriority="66"/>
-    <w:lsdException w:name="Medium Grid 1 Accent 4" w:uiPriority="67"/>
-    <w:lsdException w:name="Medium Grid 2 Accent 4" w:uiPriority="68"/>
-    <w:lsdException w:name="Medium Grid 3 Accent 4" w:uiPriority="69"/>
-    <w:lsdException w:name="Dark List Accent 4" w:uiPriority="70"/>
-    <w:lsdException w:name="Colorful Shading Accent 4" w:uiPriority="71"/>
-    <w:lsdException w:name="Colorful List Accent 4" w:uiPriority="72"/>
-    <w:lsdException w:name="Colorful Grid Accent 4" w:uiPriority="73"/>
-    <w:lsdException w:name="Light Shading Accent 5" w:uiPriority="60"/>
-    <w:lsdException w:name="Light List Accent 5" w:uiPriority="61"/>
-    <w:lsdException w:name="Light Grid Accent 5" w:uiPriority="62"/>
-    <w:lsdException w:name="Medium Shading 1 Accent 5" w:uiPriority="63"/>
-    <w:lsdException w:name="Medium Shading 2 Accent 5" w:uiPriority="64"/>
-    <w:lsdException w:name="Medium List 1 Accent 5" w:uiPriority="65"/>
-    <w:lsdException w:name="Medium List 2 Accent 5" w:uiPriority="66"/>
-    <w:lsdException w:name="Medium Grid 1 Accent 5" w:uiPriority="67"/>
-    <w:lsdException w:name="Medium Grid 2 Accent 5" w:uiPriority="68"/>
-    <w:lsdException w:name="Medium Grid 3 Accent 5" w:uiPriority="69"/>
-    <w:lsdException w:name="Dark List Accent 5" w:uiPriority="70"/>
-    <w:lsdException w:name="Colorful Shading Accent 5" w:uiPriority="71"/>
-    <w:lsdException w:name="Colorful List Accent 5" w:uiPriority="72"/>
-    <w:lsdException w:name="Colorful Grid Accent 5" w:uiPriority="73"/>
-    <w:lsdException w:name="Light Shading Accent 6" w:uiPriority="60"/>
-    <w:lsdException w:name="Light List Accent 6" w:uiPriority="61"/>
-    <w:lsdException w:name="Light Grid Accent 6" w:uiPriority="62"/>
-    <w:lsdException w:name="Medium Shading 1 Accent 6" w:uiPriority="63"/>
-    <w:lsdException w:name="Medium Shading 2 Accent 6" w:uiPriority="64"/>
-    <w:lsdException w:name="Medium List 1 Accent 6" w:uiPriority="65"/>
-    <w:lsdException w:name="Medium List 2 Accent 6" w:uiPriority="66"/>
-    <w:lsdException w:name="Medium Grid 1 Accent 6" w:uiPriority="67"/>
-    <w:lsdException w:name="Medium Grid 2 Accent 6" w:uiPriority="68"/>
-    <w:lsdException w:name="Medium Grid 3 Accent 6" w:uiPriority="69"/>
-    <w:lsdException w:name="Dark List Accent 6" w:uiPriority="70"/>
-    <w:lsdException w:name="Colorful Shading Accent 6" w:uiPriority="71"/>
-    <w:lsdException w:name="Colorful List Accent 6" w:uiPriority="72"/>
-    <w:lsdException w:name="Colorful Grid Accent 6" w:uiPriority="73"/>
-    <w:lsdException w:name="Subtle Emphasis" w:uiPriority="19" w:qFormat="1"/>
-    <w:lsdException w:name="Intense Emphasis" w:uiPriority="21" w:qFormat="1"/>
-    <w:lsdException w:name="Subtle Reference" w:uiPriority="31" w:qFormat="1"/>
-    <w:lsdException w:name="Intense Reference" w:uiPriority="32" w:qFormat="1"/>
-    <w:lsdException w:name="Book Title" w:uiPriority="33" w:qFormat="1"/>
-    <w:lsdException w:name="Bibliography" w:semiHidden="1" w:uiPriority="37" w:unhideWhenUsed="1"/>
-    <w:lsdException w:name="TOC Heading" w:semiHidden="1" w:uiPriority="39" w:unhideWhenUsed="1" w:qFormat="1"/>
-    <w:lsdException w:name="Plain Table 1" w:uiPriority="41"/>
-    <w:lsdException w:name="Plain Table 2" w:uiPriority="42"/>
-    <w:lsdException w:name="Plain Table 3" w:uiPriority="43"/>
-    <w:lsdException w:name="Plain Table 4" w:uiPriority="44"/>
-    <w:lsdException w:name="Plain Table 5" w:uiPriority="45"/>
-    <w:lsdException w:name="Grid Table Light" w:uiPriority="40"/>
-    <w:lsdException w:name="Grid Table 1 Light" w:uiPriority="46"/>
-    <w:lsdException w:name="Grid Table 2" w:uiPriority="47"/>
-    <w:lsdException w:name="Grid Table 3" w:uiPriority="48"/>
-    <w:lsdException w:name="Grid Table 4" w:uiPriority="49"/>
-    <w:lsdException w:name="Grid Table 5 Dark" w:uiPriority="50"/>
-    <w:lsdException w:name="Grid Table 6 Colorful" w:uiPriority="51"/>
-    <w:lsdException w:name="Grid Table 7 Colorful" w:uiPriority="52"/>
-    <w:lsdException w:name="Grid Table 1 Light Accent 1" w:uiPriority="46"/>
-    <w:lsdException w:name="Grid Table 2 Accent 1" w:uiPriority="47"/>
-    <w:lsdException w:name="Grid Table 3 Accent 1" w:uiPriority="48"/>
-    <w:lsdException w:name="Grid Table 4 Accent 1" w:uiPriority="49"/>
-    <w:lsdException w:name="Grid Table 5 Dark Accent 1" w:uiPriority="50"/>
-    <w:lsdException w:name="Grid Table 6 Colorful Accent 1" w:uiPriority="51"/>
-    <w:lsdException w:name="Grid Table 7 Colorful Accent 1" w:uiPriority="52"/>
-    <w:lsdException w:name="Grid Table 1 Light Accent 2" w:uiPriority="46"/>
-    <w:lsdException w:name="Grid Table 2 Accent 2" w:uiPriority="47"/>
-    <w:lsdException w:name="Grid Table 3 Accent 2" w:uiPriority="48"/>
-    <w:lsdException w:name="Grid Table 4 Accent 2" w:uiPriority="49"/>
-    <w:lsdException w:name="Grid Table 5 Dark Accent 2" w:uiPriority="50"/>
-    <w:lsdException w:name="Grid Table 6 Colorful Accent 2" w:uiPriority="51"/>
-    <w:lsdException w:name="Grid Table 7 Colorful Accent 2" w:uiPriority="52"/>
-    <w:lsdException w:name="Grid Table 1 Light Accent 3" w:uiPriority="46"/>
-    <w:lsdException w:name="Grid Table 2 Accent 3" w:uiPriority="47"/>
-    <w:lsdException w:name="Grid Table 3 Accent 3" w:uiPriority="48"/>
-    <w:lsdException w:name="Grid Table 4 Accent 3" w:uiPriority="49"/>
-    <w:lsdException w:name="Grid Table 5 Dark Accent 3" w:uiPriority="50"/>
-    <w:lsdException w:name="Grid Table 6 Colorful Accent 3" w:uiPriority="51"/>
-    <w:lsdException w:name="Grid Table 7 Colorful Accent 3" w:uiPriority="52"/>
-    <w:lsdException w:name="Grid Table 1 Light Accent 4" w:uiPriority="46"/>
-    <w:lsdException w:name="Grid Table 2 Accent 4" w:uiPriority="47"/>
-    <w:lsdException w:name="Grid Table 3 Accent 4" w:uiPriority="48"/>
-    <w:lsdException w:name="Grid Table 4 Accent 4" w:uiPriority="49"/>
-    <w:lsdException w:name="Grid Table 5 Dark Accent 4" w:uiPriority="50"/>
-    <w:lsdException w:name="Grid Table 6 Colorful Accent 4" w:uiPriority="51"/>
-    <w:lsdException w:name="Grid Table 7 Colorful Accent 4" w:uiPriority="52"/>
-    <w:lsdException w:name="Grid Table 1 Light Accent 5" w:uiPriority="46"/>
-    <w:lsdException w:name="Grid Table 2 Accent 5" w:uiPriority="47"/>
-    <w:lsdException w:name="Grid Table 3 Accent 5" w:uiPriority="48"/>
-    <w:lsdException w:name="Grid Table 4 Accent 5" w:uiPriority="49"/>
-    <w:lsdException w:name="Grid Table 5 Dark Accent 5" w:uiPriority="50"/>
-    <w:lsdException w:name="Grid Table 6 Colorful Accent 5" w:uiPriority="51"/>
-    <w:lsdException w:name="Grid Table 7 Colorful Accent 5" w:uiPriority="52"/>
-    <w:lsdException w:name="Grid Table 1 Light Accent 6" w:uiPriority="46"/>
-    <w:lsdException w:name="Grid Table 2 Accent 6" w:uiPriority="47"/>
-    <w:lsdException w:name="Grid Table 3 Accent 6" w:uiPriority="48"/>
-    <w:lsdException w:name="Grid Table 4 Accent 6" w:uiPriority="49"/>
-    <w:lsdException w:name="Grid Table 5 Dark Accent 6" w:uiPriority="50"/>
-    <w:lsdException w:name="Grid Table 6 Colorful Accent 6" w:uiPriority="51"/>
-    <w:lsdException w:name="Grid Table 7 Colorful Accent 6" w:uiPriority="52"/>
-    <w:lsdException w:name="List Table 1 Light" w:uiPriority="46"/>
-    <w:lsdException w:name="List Table 2" w:uiPriority="47"/>
-    <w:lsdException w:name="List Table 3" w:uiPriority="48"/>
-    <w:lsdException w:name="List Table 4" w:uiPriority="49"/>
-    <w:lsdException w:name="List Table 5 Dark" w:uiPriority="50"/>
-    <w:lsdException w:name="List Table 6 Colorful" w:uiPriority="51"/>
-    <w:lsdException w:name="List Table 7 Colorful" w:uiPriority="52"/>
-    <w:lsdException w:name="List Table 1 Light Accent 1" w:uiPriority="46"/>
-    <w:lsdException w:name="List Table 2 Accent 1" w:uiPriority="47"/>
-    <w:lsdException w:name="List Table 3 Accent 1" w:uiPriority="48"/>
-    <w:lsdException w:name="List Table 4 Accent 1" w:uiPriority="49"/>
-    <w:lsdException w:name="List Table 5 Dark Accent 1" w:uiPriority="50"/>
-    <w:lsdException w:name="List Table 6 Colorful Accent 1" w:uiPriority="51"/>
-    <w:lsdException w:name="List Table 7 Colorful Accent 1" w:uiPriority="52"/>
-    <w:lsdException w:name="List Table 1 Light Accent 2" w:uiPriority="46"/>
-    <w:lsdException w:name="List Table 2 Accent 2" w:uiPriority="47"/>
-    <w:lsdException w:name="List Table 3 Accent 2" w:uiPriority="48"/>
-    <w:lsdException w:name="List Table 4 Accent 2" w:uiPriority="49"/>
-    <w:lsdException w:name="List Table 5 Dark Accent 2" w:uiPriority="50"/>
-    <w:lsdException w:name="List Table 6 Colorful Accent 2" w:uiPriority="51"/>
-    <w:lsdException w:name="List Table 7 Colorful Accent 2" w:uiPriority="52"/>
-    <w:lsdException w:name="List Table 1 Light Accent 3" w:uiPriority="46"/>
-    <w:lsdException w:name="List Table 2 Accent 3" w:uiPriority="47"/>
-    <w:lsdException w:name="List Table 3 Accent 3" w:uiPriority="48"/>
-    <w:lsdException w:name="List Table 4 Accent 3" w:uiPriority="49"/>
-    <w:lsdException w:name="List Table 5 Dark Accent 3" w:uiPriority="50"/>
-    <w:lsdException w:name="List Table 6 Colorful Accent 3" w:uiPriority="51"/>
-    <w:lsdException w:name="List Table 7 Colorful Accent 3" w:uiPriority="52"/>
-    <w:lsdException w:name="List Table 1 Light Accent 4" w:uiPriority="46"/>
-    <w:lsdException w:name="List Table 2 Accent 4" w:uiPriority="47"/>
-    <w:lsdException w:name="List Table 3 Accent 4" w:uiPriority="48"/>
-    <w:lsdException w:name="List Table 4 Accent 4" w:uiPriority="49"/>
-    <w:lsdException w:name="List Table 5 Dark Accent 4" w:uiPriority="50"/>
-    <w:lsdException w:name="List Table 6 Colorful Accent 4" w:uiPriority="51"/>
-    <w:lsdException w:name="List Table 7 Colorful Accent 4" w:uiPriority="52"/>
-    <w:lsdException w:name="List Table 1 Light Accent 5" w:uiPriority="46"/>
-    <w:lsdException w:name="List Table 2 Accent 5" w:uiPriority="47"/>
-    <w:lsdException w:name="List Table 3 Accent 5" w:uiPriority="48"/>
-    <w:lsdException w:name="List Table 4 Accent 5" w:uiPriority="49"/>
-    <w:lsdException w:name="List Table 5 Dark Accent 5" w:uiPriority="50"/>
-    <w:lsdException w:name="List Table 6 Colorful Accent 5" w:uiPriority="51"/>
-    <w:lsdException w:name="List Table 7 Colorful Accent 5" w:uiPriority="52"/>
-    <w:lsdException w:name="List Table 1 Light Accent 6" w:uiPriority="46"/>
-    <w:lsdException w:name="List Table 2 Accent 6" w:uiPriority="47"/>
-    <w:lsdException w:name="List Table 3 Accent 6" w:uiPriority="48"/>
-    <w:lsdException w:name="List Table 4 Accent 6" w:uiPriority="49"/>
-    <w:lsdException w:name="List Table 5 Dark Accent 6" w:uiPriority="50"/>
-    <w:lsdException w:name="List Table 6 Colorful Accent 6" w:uiPriority="51"/>
-    <w:lsdException w:name="List Table 7 Colorful Accent 6" w:uiPriority="52"/>
+  <w:latentStyles w:defLockedState="0" w:defUIPriority="99" w:defSemiHidden="1" w:defUnhideWhenUsed="1" w:defQFormat="0" w:count="267">
+    <w:lsdException w:name="Normal" w:semiHidden="0" w:uiPriority="0" w:unhideWhenUsed="0" w:qFormat="1"/>
+    <w:lsdException w:name="heading 1" w:semiHidden="0" w:uiPriority="9" w:unhideWhenUsed="0" w:qFormat="1"/>
+    <w:lsdException w:name="heading 2" w:uiPriority="9" w:qFormat="1"/>
+    <w:lsdException w:name="heading 3" w:uiPriority="9" w:qFormat="1"/>
+    <w:lsdException w:name="heading 4" w:uiPriority="9" w:qFormat="1"/>
+    <w:lsdException w:name="heading 5" w:uiPriority="9" w:qFormat="1"/>
+    <w:lsdException w:name="heading 6" w:uiPriority="9" w:qFormat="1"/>
+    <w:lsdException w:name="heading 7" w:uiPriority="9" w:qFormat="1"/>
+    <w:lsdException w:name="heading 8" w:uiPriority="9" w:qFormat="1"/>
+    <w:lsdException w:name="heading 9" w:uiPriority="9" w:qFormat="1"/>
+    <w:lsdException w:name="toc 1" w:uiPriority="39"/>
+    <w:lsdException w:name="toc 2" w:uiPriority="39"/>
+    <w:lsdException w:name="toc 3" w:uiPriority="39"/>
+    <w:lsdException w:name="toc 4" w:uiPriority="39"/>
+    <w:lsdException w:name="toc 5" w:uiPriority="39"/>
+    <w:lsdException w:name="toc 6" w:uiPriority="39"/>
+    <w:lsdException w:name="toc 7" w:uiPriority="39"/>
+    <w:lsdException w:name="toc 8" w:uiPriority="39"/>
+    <w:lsdException w:name="toc 9" w:uiPriority="39"/>
+    <w:lsdException w:name="caption" w:uiPriority="35" w:qFormat="1"/>
+    <w:lsdException w:name="Title" w:semiHidden="0" w:uiPriority="10" w:unhideWhenUsed="0" w:qFormat="1"/>
+    <w:lsdException w:name="Default Paragraph Font" w:uiPriority="1"/>
+    <w:lsdException w:name="Subtitle" w:semiHidden="0" w:uiPriority="11" w:unhideWhenUsed="0" w:qFormat="1"/>
+    <w:lsdException w:name="Strong" w:semiHidden="0" w:uiPriority="22" w:unhideWhenUsed="0" w:qFormat="1"/>
+    <w:lsdException w:name="Emphasis" w:semiHidden="0" w:uiPriority="20" w:unhideWhenUsed="0" w:qFormat="1"/>
+    <w:lsdException w:name="Table Grid" w:semiHidden="0" w:uiPriority="39" w:unhideWhenUsed="0"/>
+    <w:lsdException w:name="Placeholder Text" w:unhideWhenUsed="0"/>
+    <w:lsdException w:name="No Spacing" w:semiHidden="0" w:uiPriority="1" w:unhideWhenUsed="0" w:qFormat="1"/>
+    <w:lsdException w:name="Light Shading" w:semiHidden="0" w:uiPriority="60" w:unhideWhenUsed="0"/>
+    <w:lsdException w:name="Light List" w:semiHidden="0" w:uiPriority="61" w:unhideWhenUsed="0"/>
+    <w:lsdException w:name="Light Grid" w:semiHidden="0" w:uiPriority="62" w:unhideWhenUsed="0"/>
+    <w:lsdException w:name="Medium Shading 1" w:semiHidden="0" w:uiPriority="63" w:unhideWhenUsed="0"/>
+    <w:lsdException w:name="Medium Shading 2" w:semiHidden="0" w:uiPriority="64" w:unhideWhenUsed="0"/>
+    <w:lsdException w:name="Medium List 1" w:semiHidden="0" w:uiPriority="65" w:unhideWhenUsed="0"/>
+    <w:lsdException w:name="Medium List 2" w:semiHidden="0" w:uiPriority="66" w:unhideWhenUsed="0"/>
+    <w:lsdException w:name="Medium Grid 1" w:semiHidden="0" w:uiPriority="67" w:unhideWhenUsed="0"/>
+    <w:lsdException w:name="Medium Grid 2" w:semiHidden="0" w:uiPriority="68" w:unhideWhenUsed="0"/>
+    <w:lsdException w:name="Medium Grid 3" w:semiHidden="0" w:uiPriority="69" w:unhideWhenUsed="0"/>
+    <w:lsdException w:name="Dark List" w:semiHidden="0" w:uiPriority="70" w:unhideWhenUsed="0"/>
+    <w:lsdException w:name="Colorful Shading" w:semiHidden="0" w:uiPriority="71" w:unhideWhenUsed="0"/>
+    <w:lsdException w:name="Colorful List" w:semiHidden="0" w:uiPriority="72" w:unhideWhenUsed="0"/>
+    <w:lsdException w:name="Colorful Grid" w:semiHidden="0" w:uiPriority="73" w:unhideWhenUsed="0"/>
+    <w:lsdException w:name="Light Shading Accent 1" w:semiHidden="0" w:uiPriority="60" w:unhideWhenUsed="0"/>
+    <w:lsdException w:name="Light List Accent 1" w:semiHidden="0" w:uiPriority="61" w:unhideWhenUsed="0"/>
+    <w:lsdException w:name="Light Grid Accent 1" w:semiHidden="0" w:uiPriority="62" w:unhideWhenUsed="0"/>
+    <w:lsdException w:name="Medium Shading 1 Accent 1" w:semiHidden="0" w:uiPriority="63" w:unhideWhenUsed="0"/>
+    <w:lsdException w:name="Medium Shading 2 Accent 1" w:semiHidden="0" w:uiPriority="64" w:unhideWhenUsed="0"/>
+    <w:lsdException w:name="Medium List 1 Accent 1" w:semiHidden="0" w:uiPriority="65" w:unhideWhenUsed="0"/>
+    <w:lsdException w:name="Revision" w:unhideWhenUsed="0"/>
+    <w:lsdException w:name="List Paragraph" w:semiHidden="0" w:uiPriority="34" w:unhideWhenUsed="0" w:qFormat="1"/>
+    <w:lsdException w:name="Quote" w:semiHidden="0" w:uiPriority="29" w:unhideWhenUsed="0" w:qFormat="1"/>
+    <w:lsdException w:name="Intense Quote" w:semiHidden="0" w:uiPriority="30" w:unhideWhenUsed="0" w:qFormat="1"/>
+    <w:lsdException w:name="Medium List 2 Accent 1" w:semiHidden="0" w:uiPriority="66" w:unhideWhenUsed="0"/>
+    <w:lsdException w:name="Medium Grid 1 Accent 1" w:semiHidden="0" w:uiPriority="67" w:unhideWhenUsed="0"/>
+    <w:lsdException w:name="Medium Grid 2 Accent 1" w:semiHidden="0" w:uiPriority="68" w:unhideWhenUsed="0"/>
+    <w:lsdException w:name="Medium Grid 3 Accent 1" w:semiHidden="0" w:uiPriority="69" w:unhideWhenUsed="0"/>
+    <w:lsdException w:name="Dark List Accent 1" w:semiHidden="0" w:uiPriority="70" w:unhideWhenUsed="0"/>
+    <w:lsdException w:name="Colorful Shading Accent 1" w:semiHidden="0" w:uiPriority="71" w:unhideWhenUsed="0"/>
+    <w:lsdException w:name="Colorful List Accent 1" w:semiHidden="0" w:uiPriority="72" w:unhideWhenUsed="0"/>
+    <w:lsdException w:name="Colorful Grid Accent 1" w:semiHidden="0" w:uiPriority="73" w:unhideWhenUsed="0"/>
+    <w:lsdException w:name="Light Shading Accent 2" w:semiHidden="0" w:uiPriority="60" w:unhideWhenUsed="0"/>
+    <w:lsdException w:name="Light List Accent 2" w:semiHidden="0" w:uiPriority="61" w:unhideWhenUsed="0"/>
+    <w:lsdException w:name="Light Grid Accent 2" w:semiHidden="0" w:uiPriority="62" w:unhideWhenUsed="0"/>
+    <w:lsdException w:name="Medium Shading 1 Accent 2" w:semiHidden="0" w:uiPriority="63" w:unhideWhenUsed="0"/>
+    <w:lsdException w:name="Medium Shading 2 Accent 2" w:semiHidden="0" w:uiPriority="64" w:unhideWhenUsed="0"/>
+    <w:lsdException w:name="Medium List 1 Accent 2" w:semiHidden="0" w:uiPriority="65" w:unhideWhenUsed="0"/>
+    <w:lsdException w:name="Medium List 2 Accent 2" w:semiHidden="0" w:uiPriority="66" w:unhideWhenUsed="0"/>
+    <w:lsdException w:name="Medium Grid 1 Accent 2" w:semiHidden="0" w:uiPriority="67" w:unhideWhenUsed="0"/>
+    <w:lsdException w:name="Medium Grid 2 Accent 2" w:semiHidden="0" w:uiPriority="68" w:unhideWhenUsed="0"/>
+    <w:lsdException w:name="Medium Grid 3 Accent 2" w:semiHidden="0" w:uiPriority="69" w:unhideWhenUsed="0"/>
+    <w:lsdException w:name="Dark List Accent 2" w:semiHidden="0" w:uiPriority="70" w:unhideWhenUsed="0"/>
+    <w:lsdException w:name="Colorful Shading Accent 2" w:semiHidden="0" w:uiPriority="71" w:unhideWhenUsed="0"/>
+    <w:lsdException w:name="Colorful List Accent 2" w:semiHidden="0" w:uiPriority="72" w:unhideWhenUsed="0"/>
+    <w:lsdException w:name="Colorful Grid Accent 2" w:semiHidden="0" w:uiPriority="73" w:unhideWhenUsed="0"/>
+    <w:lsdException w:name="Light Shading Accent 3" w:semiHidden="0" w:uiPriority="60" w:unhideWhenUsed="0"/>
+    <w:lsdException w:name="Light List Accent 3" w:semiHidden="0" w:uiPriority="61" w:unhideWhenUsed="0"/>
+    <w:lsdException w:name="Light Grid Accent 3" w:semiHidden="0" w:uiPriority="62" w:unhideWhenUsed="0"/>
+    <w:lsdException w:name="Medium Shading 1 Accent 3" w:semiHidden="0" w:uiPriority="63" w:unhideWhenUsed="0"/>
+    <w:lsdException w:name="Medium Shading 2 Accent 3" w:semiHidden="0" w:uiPriority="64" w:unhideWhenUsed="0"/>
+    <w:lsdException w:name="Medium List 1 Accent 3" w:semiHidden="0" w:uiPriority="65" w:unhideWhenUsed="0"/>
+    <w:lsdException w:name="Medium List 2 Accent 3" w:semiHidden="0" w:uiPriority="66" w:unhideWhenUsed="0"/>
+    <w:lsdException w:name="Medium Grid 1 Accent 3" w:semiHidden="0" w:uiPriority="67" w:unhideWhenUsed="0"/>
+    <w:lsdException w:name="Medium Grid 2 Accent 3" w:semiHidden="0" w:uiPriority="68" w:unhideWhenUsed="0"/>
+    <w:lsdException w:name="Medium Grid 3 Accent 3" w:semiHidden="0" w:uiPriority="69" w:unhideWhenUsed="0"/>
+    <w:lsdException w:name="Dark List Accent 3" w:semiHidden="0" w:uiPriority="70" w:unhideWhenUsed="0"/>
+    <w:lsdException w:name="Colorful Shading Accent 3" w:semiHidden="0" w:uiPriority="71" w:unhideWhenUsed="0"/>
+    <w:lsdException w:name="Colorful List Accent 3" w:semiHidden="0" w:uiPriority="72" w:unhideWhenUsed="0"/>
+    <w:lsdException w:name="Colorful Grid Accent 3" w:semiHidden="0" w:uiPriority="73" w:unhideWhenUsed="0"/>
+    <w:lsdException w:name="Light Shading Accent 4" w:semiHidden="0" w:uiPriority="60" w:unhideWhenUsed="0"/>
+    <w:lsdException w:name="Light List Accent 4" w:semiHidden="0" w:uiPriority="61" w:unhideWhenUsed="0"/>
+    <w:lsdException w:name="Light Grid Accent 4" w:semiHidden="0" w:uiPriority="62" w:unhideWhenUsed="0"/>
+    <w:lsdException w:name="Medium Shading 1 Accent 4" w:semiHidden="0" w:uiPriority="63" w:unhideWhenUsed="0"/>
+    <w:lsdException w:name="Medium Shading 2 Accent 4" w:semiHidden="0" w:uiPriority="64" w:unhideWhenUsed="0"/>
+    <w:lsdException w:name="Medium List 1 Accent 4" w:semiHidden="0" w:uiPriority="65" w:unhideWhenUsed="0"/>
+    <w:lsdException w:name="Medium List 2 Accent 4" w:semiHidden="0" w:uiPriority="66" w:unhideWhenUsed="0"/>
+    <w:lsdException w:name="Medium Grid 1 Accent 4" w:semiHidden="0" w:uiPriority="67" w:unhideWhenUsed="0"/>
+    <w:lsdException w:name="Medium Grid 2 Accent 4" w:semiHidden="0" w:uiPriority="68" w:unhideWhenUsed="0"/>
+    <w:lsdException w:name="Medium Grid 3 Accent 4" w:semiHidden="0" w:uiPriority="69" w:unhideWhenUsed="0"/>
+    <w:lsdException w:name="Dark List Accent 4" w:semiHidden="0" w:uiPriority="70" w:unhideWhenUsed="0"/>
+    <w:lsdException w:name="Colorful Shading Accent 4" w:semiHidden="0" w:uiPriority="71" w:unhideWhenUsed="0"/>
+    <w:lsdException w:name="Colorful List Accent 4" w:semiHidden="0" w:uiPriority="72" w:unhideWhenUsed="0"/>
+    <w:lsdException w:name="Colorful Grid Accent 4" w:semiHidden="0" w:uiPriority="73" w:unhideWhenUsed="0"/>
+    <w:lsdException w:name="Light Shading Accent 5" w:semiHidden="0" w:uiPriority="60" w:unhideWhenUsed="0"/>
+    <w:lsdException w:name="Light List Accent 5" w:semiHidden="0" w:uiPriority="61" w:unhideWhenUsed="0"/>
+    <w:lsdException w:name="Light Grid Accent 5" w:semiHidden="0" w:uiPriority="62" w:unhideWhenUsed="0"/>
+    <w:lsdException w:name="Medium Shading 1 Accent 5" w:semiHidden="0" w:uiPriority="63" w:unhideWhenUsed="0"/>
+    <w:lsdException w:name="Medium Shading 2 Accent 5" w:semiHidden="0" w:uiPriority="64" w:unhideWhenUsed="0"/>
+    <w:lsdException w:name="Medium List 1 Accent 5" w:semiHidden="0" w:uiPriority="65" w:unhideWhenUsed="0"/>
+    <w:lsdException w:name="Medium List 2 Accent 5" w:semiHidden="0" w:uiPriority="66" w:unhideWhenUsed="0"/>
+    <w:lsdException w:name="Medium Grid 1 Accent 5" w:semiHidden="0" w:uiPriority="67" w:unhideWhenUsed="0"/>
+    <w:lsdException w:name="Medium Grid 2 Accent 5" w:semiHidden="0" w:uiPriority="68" w:unhideWhenUsed="0"/>
+    <w:lsdException w:name="Medium Grid 3 Accent 5" w:semiHidden="0" w:uiPriority="69" w:unhideWhenUsed="0"/>
+    <w:lsdException w:name="Dark List Accent 5" w:semiHidden="0" w:uiPriority="70" w:unhideWhenUsed="0"/>
+    <w:lsdException w:name="Colorful Shading Accent 5" w:semiHidden="0" w:uiPriority="71" w:unhideWhenUsed="0"/>
+    <w:lsdException w:name="Colorful List Accent 5" w:semiHidden="0" w:uiPriority="72" w:unhideWhenUsed="0"/>
+    <w:lsdException w:name="Colorful Grid Accent 5" w:semiHidden="0" w:uiPriority="73" w:unhideWhenUsed="0"/>
+    <w:lsdException w:name="Light Shading Accent 6" w:semiHidden="0" w:uiPriority="60" w:unhideWhenUsed="0"/>
+    <w:lsdException w:name="Light List Accent 6" w:semiHidden="0" w:uiPriority="61" w:unhideWhenUsed="0"/>
+    <w:lsdException w:name="Light Grid Accent 6" w:semiHidden="0" w:uiPriority="62" w:unhideWhenUsed="0"/>
+    <w:lsdException w:name="Medium Shading 1 Accent 6" w:semiHidden="0" w:uiPriority="63" w:unhideWhenUsed="0"/>
+    <w:lsdException w:name="Medium Shading 2 Accent 6" w:semiHidden="0" w:uiPriority="64" w:unhideWhenUsed="0"/>
+    <w:lsdException w:name="Medium List 1 Accent 6" w:semiHidden="0" w:uiPriority="65" w:unhideWhenUsed="0"/>
+    <w:lsdException w:name="Medium List 2 Accent 6" w:semiHidden="0" w:uiPriority="66" w:unhideWhenUsed="0"/>
+    <w:lsdException w:name="Medium Grid 1 Accent 6" w:semiHidden="0" w:uiPriority="67" w:unhideWhenUsed="0"/>
+    <w:lsdException w:name="Medium Grid 2 Accent 6" w:semiHidden="0" w:uiPriority="68" w:unhideWhenUsed="0"/>
+    <w:lsdException w:name="Medium Grid 3 Accent 6" w:semiHidden="0" w:uiPriority="69" w:unhideWhenUsed="0"/>
+    <w:lsdException w:name="Dark List Accent 6" w:semiHidden="0" w:uiPriority="70" w:unhideWhenUsed="0"/>
+    <w:lsdException w:name="Colorful Shading Accent 6" w:semiHidden="0" w:uiPriority="71" w:unhideWhenUsed="0"/>
+    <w:lsdException w:name="Colorful List Accent 6" w:semiHidden="0" w:uiPriority="72" w:unhideWhenUsed="0"/>
+    <w:lsdException w:name="Colorful Grid Accent 6" w:semiHidden="0" w:uiPriority="73" w:unhideWhenUsed="0"/>
+    <w:lsdException w:name="Subtle Emphasis" w:semiHidden="0" w:uiPriority="19" w:unhideWhenUsed="0" w:qFormat="1"/>
+    <w:lsdException w:name="Intense Emphasis" w:semiHidden="0" w:uiPriority="21" w:unhideWhenUsed="0" w:qFormat="1"/>
+    <w:lsdException w:name="Subtle Reference" w:semiHidden="0" w:uiPriority="31" w:unhideWhenUsed="0" w:qFormat="1"/>
+    <w:lsdException w:name="Intense Reference" w:semiHidden="0" w:uiPriority="32" w:unhideWhenUsed="0" w:qFormat="1"/>
+    <w:lsdException w:name="Book Title" w:semiHidden="0" w:uiPriority="33" w:unhideWhenUsed="0" w:qFormat="1"/>
+    <w:lsdException w:name="Bibliography" w:uiPriority="37"/>
+    <w:lsdException w:name="TOC Heading" w:uiPriority="39" w:qFormat="1"/>
+  </w:latentStyles>
+  <w:style w:type="paragraph" w:default="1" w:styleId="Normal">
+    <w:name w:val="Normal"/>
+    <w:qFormat/>
+  </w:style>
+  <w:style w:type="character" w:default="1" w:styleId="DefaultParagraphFont">
+    <w:name w:val="Default Paragraph Font"/>
+    <w:uiPriority w:val="1"/>
+    <w:semiHidden/>
+    <w:unhideWhenUsed/>
+  </w:style>
+  <w:style w:type="table" w:default="1" w:styleId="TableNormal">
+    <w:name w:val="Normal Table"/>
+    <w:uiPriority w:val="99"/>
+    <w:semiHidden/>
+    <w:unhideWhenUsed/>
+    <w:tblPr>
+      <w:tblInd w:w="0" w:type="dxa"/>
+      <w:tblCellMar>
+        <w:top w:w="0" w:type="dxa"/>
+        <w:left w:w="108" w:type="dxa"/>
+        <w:bottom w:w="0" w:type="dxa"/>
+        <w:right w:w="108" w:type="dxa"/>
+      </w:tblCellMar>
+    </w:tblPr>
+  </w:style>
+  <w:style w:type="numbering" w:default="1" w:styleId="NoList">
+    <w:name w:val="No List"/>
+    <w:uiPriority w:val="99"/>
+    <w:semiHidden/>
+    <w:unhideWhenUsed/>
+  </w:style>
+  <w:style w:type="character" w:styleId="Hyperlink">
+    <w:name w:val="Hyperlink"/>
+    <w:basedOn w:val="DefaultParagraphFont"/>
+    <w:uiPriority w:val="99"/>
+    <w:unhideWhenUsed/>
+    <w:rsid w:val="00E7310B"/>
+    <w:rPr>
+      <w:color w:val="0000FF"/>
+      <w:u w:val="single"/>
+    </w:rPr>
+  </w:style>
+  <w:style w:type="paragraph" w:styleId="NormalWeb">
+    <w:name w:val="Normal (Web)"/>
+    <w:basedOn w:val="Normal"/>
+    <w:uiPriority w:val="99"/>
+    <w:semiHidden/>
+    <w:unhideWhenUsed/>
+    <w:rsid w:val="00E7310B"/>
+    <w:pPr>
+      <w:spacing w:before="100" w:beforeAutospacing="1" w:after="100" w:afterAutospacing="1" w:line="240" w:lineRule="auto"/>
+    </w:pPr>
+    <w:rPr>
+      <w:rFonts w:ascii="Times New Roman" w:eastAsia="Times New Roman" w:hAnsi="Times New Roman" w:cs="Times New Roman"/>
+      <w:sz w:val="24"/>
+      <w:szCs w:val="24"/>
+    </w:rPr>
+  </w:style>
+  <w:style w:type="paragraph" w:styleId="BalloonText">
+    <w:name w:val="Balloon Text"/>
+    <w:basedOn w:val="Normal"/>
+    <w:link w:val="BalloonTextChar"/>
+    <w:uiPriority w:val="99"/>
+    <w:semiHidden/>
+    <w:unhideWhenUsed/>
+    <w:rsid w:val="005A047F"/>
+    <w:pPr>
+      <w:spacing w:after="0" w:line="240" w:lineRule="auto"/>
+    </w:pPr>
+    <w:rPr>
+      <w:rFonts w:ascii="Tahoma" w:hAnsi="Tahoma" w:cs="Tahoma"/>
+      <w:sz w:val="16"/>
+      <w:szCs w:val="16"/>
+    </w:rPr>
+  </w:style>
+  <w:style w:type="character" w:customStyle="1" w:styleId="BalloonTextChar">
+    <w:name w:val="Balloon Text Char"/>
+    <w:basedOn w:val="DefaultParagraphFont"/>
+    <w:link w:val="BalloonText"/>
+    <w:uiPriority w:val="99"/>
+    <w:semiHidden/>
+    <w:rsid w:val="005A047F"/>
+    <w:rPr>
+      <w:rFonts w:ascii="Tahoma" w:hAnsi="Tahoma" w:cs="Tahoma"/>
+      <w:sz w:val="16"/>
+      <w:szCs w:val="16"/>
+    </w:rPr>
+  </w:style>
+  <w:style w:type="paragraph" w:styleId="ListParagraph">
+    <w:name w:val="List Paragraph"/>
+    <w:basedOn w:val="Normal"/>
+    <w:uiPriority w:val="34"/>
+    <w:qFormat/>
+    <w:rsid w:val="001B7743"/>
+    <w:pPr>
+      <w:ind w:left="720"/>
+      <w:contextualSpacing/>
+    </w:pPr>
+  </w:style>
+</w:styles>
+</file>
+
+<file path=word/stylesWithEffects.xml><?xml version="1.0" encoding="utf-8"?>
+<w:styles xmlns:wpc="http://schemas.microsoft.com/office/word/2010/wordprocessingCanvas" xmlns:mc="http://schemas.openxmlformats.org/markup-compatibility/2006" xmlns:o="urn:schemas-microsoft-com:office:office" xmlns:r="http://schemas.openxmlformats.org/officeDocument/2006/relationships" xmlns:m="http://schemas.openxmlformats.org/officeDocument/2006/math" xmlns:v="urn:schemas-microsoft-com:vml" xmlns:wp14="http://schemas.microsoft.com/office/word/2010/wordprocessingDrawing" xmlns:wp="http://schemas.openxmlformats.org/drawingml/2006/wordprocessingDrawing" xmlns:w10="urn:schemas-microsoft-com:office:word" xmlns:w="http://schemas.openxmlformats.org/wordprocessingml/2006/main" xmlns:w14="http://schemas.microsoft.com/office/word/2010/wordml" xmlns:wpg="http://schemas.microsoft.com/office/word/2010/wordprocessingGroup" xmlns:wpi="http://schemas.microsoft.com/office/word/2010/wordprocessingInk" xmlns:wne="http://schemas.microsoft.com/office/word/2006/wordml" xmlns:wps="http://schemas.microsoft.com/office/word/2010/wordprocessingShape" mc:Ignorable="w14 wp14">
+  <w:docDefaults>
+    <w:rPrDefault>
+      <w:rPr>
+        <w:rFonts w:asciiTheme="minorHAnsi" w:eastAsiaTheme="minorHAnsi" w:hAnsiTheme="minorHAnsi" w:cstheme="minorBidi"/>
+        <w:sz w:val="22"/>
+        <w:szCs w:val="22"/>
+        <w:lang w:val="en-US" w:eastAsia="en-US" w:bidi="ar-SA"/>
+      </w:rPr>
+    </w:rPrDefault>
+    <w:pPrDefault>
+      <w:pPr>
+        <w:spacing w:after="160" w:line="259" w:lineRule="auto"/>
+      </w:pPr>
+    </w:pPrDefault>
+  </w:docDefaults>
+  <w:latentStyles w:defLockedState="0" w:defUIPriority="99" w:defSemiHidden="1" w:defUnhideWhenUsed="1" w:defQFormat="0" w:count="267">
+    <w:lsdException w:name="Normal" w:semiHidden="0" w:uiPriority="0" w:unhideWhenUsed="0" w:qFormat="1"/>
+    <w:lsdException w:name="heading 1" w:semiHidden="0" w:uiPriority="9" w:unhideWhenUsed="0" w:qFormat="1"/>
+    <w:lsdException w:name="heading 2" w:uiPriority="9" w:qFormat="1"/>
+    <w:lsdException w:name="heading 3" w:uiPriority="9" w:qFormat="1"/>
+    <w:lsdException w:name="heading 4" w:uiPriority="9" w:qFormat="1"/>
+    <w:lsdException w:name="heading 5" w:uiPriority="9" w:qFormat="1"/>
+    <w:lsdException w:name="heading 6" w:uiPriority="9" w:qFormat="1"/>
+    <w:lsdException w:name="heading 7" w:uiPriority="9" w:qFormat="1"/>
+    <w:lsdException w:name="heading 8" w:uiPriority="9" w:qFormat="1"/>
+    <w:lsdException w:name="heading 9" w:uiPriority="9" w:qFormat="1"/>
+    <w:lsdException w:name="toc 1" w:uiPriority="39"/>
+    <w:lsdException w:name="toc 2" w:uiPriority="39"/>
+    <w:lsdException w:name="toc 3" w:uiPriority="39"/>
+    <w:lsdException w:name="toc 4" w:uiPriority="39"/>
+    <w:lsdException w:name="toc 5" w:uiPriority="39"/>
+    <w:lsdException w:name="toc 6" w:uiPriority="39"/>
+    <w:lsdException w:name="toc 7" w:uiPriority="39"/>
+    <w:lsdException w:name="toc 8" w:uiPriority="39"/>
+    <w:lsdException w:name="toc 9" w:uiPriority="39"/>
+    <w:lsdException w:name="caption" w:uiPriority="35" w:qFormat="1"/>
+    <w:lsdException w:name="Title" w:semiHidden="0" w:uiPriority="10" w:unhideWhenUsed="0" w:qFormat="1"/>
+    <w:lsdException w:name="Default Paragraph Font" w:uiPriority="1"/>
+    <w:lsdException w:name="Subtitle" w:semiHidden="0" w:uiPriority="11" w:unhideWhenUsed="0" w:qFormat="1"/>
+    <w:lsdException w:name="Strong" w:semiHidden="0" w:uiPriority="22" w:unhideWhenUsed="0" w:qFormat="1"/>
+    <w:lsdException w:name="Emphasis" w:semiHidden="0" w:uiPriority="20" w:unhideWhenUsed="0" w:qFormat="1"/>
+    <w:lsdException w:name="Table Grid" w:semiHidden="0" w:uiPriority="39" w:unhideWhenUsed="0"/>
+    <w:lsdException w:name="Placeholder Text" w:unhideWhenUsed="0"/>
+    <w:lsdException w:name="No Spacing" w:semiHidden="0" w:uiPriority="1" w:unhideWhenUsed="0" w:qFormat="1"/>
+    <w:lsdException w:name="Light Shading" w:semiHidden="0" w:uiPriority="60" w:unhideWhenUsed="0"/>
+    <w:lsdException w:name="Light List" w:semiHidden="0" w:uiPriority="61" w:unhideWhenUsed="0"/>
+    <w:lsdException w:name="Light Grid" w:semiHidden="0" w:uiPriority="62" w:unhideWhenUsed="0"/>
+    <w:lsdException w:name="Medium Shading 1" w:semiHidden="0" w:uiPriority="63" w:unhideWhenUsed="0"/>
+    <w:lsdException w:name="Medium Shading 2" w:semiHidden="0" w:uiPriority="64" w:unhideWhenUsed="0"/>
+    <w:lsdException w:name="Medium List 1" w:semiHidden="0" w:uiPriority="65" w:unhideWhenUsed="0"/>
+    <w:lsdException w:name="Medium List 2" w:semiHidden="0" w:uiPriority="66" w:unhideWhenUsed="0"/>
+    <w:lsdException w:name="Medium Grid 1" w:semiHidden="0" w:uiPriority="67" w:unhideWhenUsed="0"/>
+    <w:lsdException w:name="Medium Grid 2" w:semiHidden="0" w:uiPriority="68" w:unhideWhenUsed="0"/>
+    <w:lsdException w:name="Medium Grid 3" w:semiHidden="0" w:uiPriority="69" w:unhideWhenUsed="0"/>
+    <w:lsdException w:name="Dark List" w:semiHidden="0" w:uiPriority="70" w:unhideWhenUsed="0"/>
+    <w:lsdException w:name="Colorful Shading" w:semiHidden="0" w:uiPriority="71" w:unhideWhenUsed="0"/>
+    <w:lsdException w:name="Colorful List" w:semiHidden="0" w:uiPriority="72" w:unhideWhenUsed="0"/>
+    <w:lsdException w:name="Colorful Grid" w:semiHidden="0" w:uiPriority="73" w:unhideWhenUsed="0"/>
+    <w:lsdException w:name="Light Shading Accent 1" w:semiHidden="0" w:uiPriority="60" w:unhideWhenUsed="0"/>
+    <w:lsdException w:name="Light List Accent 1" w:semiHidden="0" w:uiPriority="61" w:unhideWhenUsed="0"/>
+    <w:lsdException w:name="Light Grid Accent 1" w:semiHidden="0" w:uiPriority="62" w:unhideWhenUsed="0"/>
+    <w:lsdException w:name="Medium Shading 1 Accent 1" w:semiHidden="0" w:uiPriority="63" w:unhideWhenUsed="0"/>
+    <w:lsdException w:name="Medium Shading 2 Accent 1" w:semiHidden="0" w:uiPriority="64" w:unhideWhenUsed="0"/>
+    <w:lsdException w:name="Medium List 1 Accent 1" w:semiHidden="0" w:uiPriority="65" w:unhideWhenUsed="0"/>
+    <w:lsdException w:name="Revision" w:unhideWhenUsed="0"/>
+    <w:lsdException w:name="List Paragraph" w:semiHidden="0" w:uiPriority="34" w:unhideWhenUsed="0" w:qFormat="1"/>
+    <w:lsdException w:name="Quote" w:semiHidden="0" w:uiPriority="29" w:unhideWhenUsed="0" w:qFormat="1"/>
+    <w:lsdException w:name="Intense Quote" w:semiHidden="0" w:uiPriority="30" w:unhideWhenUsed="0" w:qFormat="1"/>
+    <w:lsdException w:name="Medium List 2 Accent 1" w:semiHidden="0" w:uiPriority="66" w:unhideWhenUsed="0"/>
+    <w:lsdException w:name="Medium Grid 1 Accent 1" w:semiHidden="0" w:uiPriority="67" w:unhideWhenUsed="0"/>
+    <w:lsdException w:name="Medium Grid 2 Accent 1" w:semiHidden="0" w:uiPriority="68" w:unhideWhenUsed="0"/>
+    <w:lsdException w:name="Medium Grid 3 Accent 1" w:semiHidden="0" w:uiPriority="69" w:unhideWhenUsed="0"/>
+    <w:lsdException w:name="Dark List Accent 1" w:semiHidden="0" w:uiPriority="70" w:unhideWhenUsed="0"/>
+    <w:lsdException w:name="Colorful Shading Accent 1" w:semiHidden="0" w:uiPriority="71" w:unhideWhenUsed="0"/>
+    <w:lsdException w:name="Colorful List Accent 1" w:semiHidden="0" w:uiPriority="72" w:unhideWhenUsed="0"/>
+    <w:lsdException w:name="Colorful Grid Accent 1" w:semiHidden="0" w:uiPriority="73" w:unhideWhenUsed="0"/>
+    <w:lsdException w:name="Light Shading Accent 2" w:semiHidden="0" w:uiPriority="60" w:unhideWhenUsed="0"/>
+    <w:lsdException w:name="Light List Accent 2" w:semiHidden="0" w:uiPriority="61" w:unhideWhenUsed="0"/>
+    <w:lsdException w:name="Light Grid Accent 2" w:semiHidden="0" w:uiPriority="62" w:unhideWhenUsed="0"/>
+    <w:lsdException w:name="Medium Shading 1 Accent 2" w:semiHidden="0" w:uiPriority="63" w:unhideWhenUsed="0"/>
+    <w:lsdException w:name="Medium Shading 2 Accent 2" w:semiHidden="0" w:uiPriority="64" w:unhideWhenUsed="0"/>
+    <w:lsdException w:name="Medium List 1 Accent 2" w:semiHidden="0" w:uiPriority="65" w:unhideWhenUsed="0"/>
+    <w:lsdException w:name="Medium List 2 Accent 2" w:semiHidden="0" w:uiPriority="66" w:unhideWhenUsed="0"/>
+    <w:lsdException w:name="Medium Grid 1 Accent 2" w:semiHidden="0" w:uiPriority="67" w:unhideWhenUsed="0"/>
+    <w:lsdException w:name="Medium Grid 2 Accent 2" w:semiHidden="0" w:uiPriority="68" w:unhideWhenUsed="0"/>
+    <w:lsdException w:name="Medium Grid 3 Accent 2" w:semiHidden="0" w:uiPriority="69" w:unhideWhenUsed="0"/>
+    <w:lsdException w:name="Dark List Accent 2" w:semiHidden="0" w:uiPriority="70" w:unhideWhenUsed="0"/>
+    <w:lsdException w:name="Colorful Shading Accent 2" w:semiHidden="0" w:uiPriority="71" w:unhideWhenUsed="0"/>
+    <w:lsdException w:name="Colorful List Accent 2" w:semiHidden="0" w:uiPriority="72" w:unhideWhenUsed="0"/>
+    <w:lsdException w:name="Colorful Grid Accent 2" w:semiHidden="0" w:uiPriority="73" w:unhideWhenUsed="0"/>
+    <w:lsdException w:name="Light Shading Accent 3" w:semiHidden="0" w:uiPriority="60" w:unhideWhenUsed="0"/>
+    <w:lsdException w:name="Light List Accent 3" w:semiHidden="0" w:uiPriority="61" w:unhideWhenUsed="0"/>
+    <w:lsdException w:name="Light Grid Accent 3" w:semiHidden="0" w:uiPriority="62" w:unhideWhenUsed="0"/>
+    <w:lsdException w:name="Medium Shading 1 Accent 3" w:semiHidden="0" w:uiPriority="63" w:unhideWhenUsed="0"/>
+    <w:lsdException w:name="Medium Shading 2 Accent 3" w:semiHidden="0" w:uiPriority="64" w:unhideWhenUsed="0"/>
+    <w:lsdException w:name="Medium List 1 Accent 3" w:semiHidden="0" w:uiPriority="65" w:unhideWhenUsed="0"/>
+    <w:lsdException w:name="Medium List 2 Accent 3" w:semiHidden="0" w:uiPriority="66" w:unhideWhenUsed="0"/>
+    <w:lsdException w:name="Medium Grid 1 Accent 3" w:semiHidden="0" w:uiPriority="67" w:unhideWhenUsed="0"/>
+    <w:lsdException w:name="Medium Grid 2 Accent 3" w:semiHidden="0" w:uiPriority="68" w:unhideWhenUsed="0"/>
+    <w:lsdException w:name="Medium Grid 3 Accent 3" w:semiHidden="0" w:uiPriority="69" w:unhideWhenUsed="0"/>
+    <w:lsdException w:name="Dark List Accent 3" w:semiHidden="0" w:uiPriority="70" w:unhideWhenUsed="0"/>
+    <w:lsdException w:name="Colorful Shading Accent 3" w:semiHidden="0" w:uiPriority="71" w:unhideWhenUsed="0"/>
+    <w:lsdException w:name="Colorful List Accent 3" w:semiHidden="0" w:uiPriority="72" w:unhideWhenUsed="0"/>
+    <w:lsdException w:name="Colorful Grid Accent 3" w:semiHidden="0" w:uiPriority="73" w:unhideWhenUsed="0"/>
+    <w:lsdException w:name="Light Shading Accent 4" w:semiHidden="0" w:uiPriority="60" w:unhideWhenUsed="0"/>
+    <w:lsdException w:name="Light List Accent 4" w:semiHidden="0" w:uiPriority="61" w:unhideWhenUsed="0"/>
+    <w:lsdException w:name="Light Grid Accent 4" w:semiHidden="0" w:uiPriority="62" w:unhideWhenUsed="0"/>
+    <w:lsdException w:name="Medium Shading 1 Accent 4" w:semiHidden="0" w:uiPriority="63" w:unhideWhenUsed="0"/>
+    <w:lsdException w:name="Medium Shading 2 Accent 4" w:semiHidden="0" w:uiPriority="64" w:unhideWhenUsed="0"/>
+    <w:lsdException w:name="Medium List 1 Accent 4" w:semiHidden="0" w:uiPriority="65" w:unhideWhenUsed="0"/>
+    <w:lsdException w:name="Medium List 2 Accent 4" w:semiHidden="0" w:uiPriority="66" w:unhideWhenUsed="0"/>
+    <w:lsdException w:name="Medium Grid 1 Accent 4" w:semiHidden="0" w:uiPriority="67" w:unhideWhenUsed="0"/>
+    <w:lsdException w:name="Medium Grid 2 Accent 4" w:semiHidden="0" w:uiPriority="68" w:unhideWhenUsed="0"/>
+    <w:lsdException w:name="Medium Grid 3 Accent 4" w:semiHidden="0" w:uiPriority="69" w:unhideWhenUsed="0"/>
+    <w:lsdException w:name="Dark List Accent 4" w:semiHidden="0" w:uiPriority="70" w:unhideWhenUsed="0"/>
+    <w:lsdException w:name="Colorful Shading Accent 4" w:semiHidden="0" w:uiPriority="71" w:unhideWhenUsed="0"/>
+    <w:lsdException w:name="Colorful List Accent 4" w:semiHidden="0" w:uiPriority="72" w:unhideWhenUsed="0"/>
+    <w:lsdException w:name="Colorful Grid Accent 4" w:semiHidden="0" w:uiPriority="73" w:unhideWhenUsed="0"/>
+    <w:lsdException w:name="Light Shading Accent 5" w:semiHidden="0" w:uiPriority="60" w:unhideWhenUsed="0"/>
+    <w:lsdException w:name="Light List Accent 5" w:semiHidden="0" w:uiPriority="61" w:unhideWhenUsed="0"/>
+    <w:lsdException w:name="Light Grid Accent 5" w:semiHidden="0" w:uiPriority="62" w:unhideWhenUsed="0"/>
+    <w:lsdException w:name="Medium Shading 1 Accent 5" w:semiHidden="0" w:uiPriority="63" w:unhideWhenUsed="0"/>
+    <w:lsdException w:name="Medium Shading 2 Accent 5" w:semiHidden="0" w:uiPriority="64" w:unhideWhenUsed="0"/>
+    <w:lsdException w:name="Medium List 1 Accent 5" w:semiHidden="0" w:uiPriority="65" w:unhideWhenUsed="0"/>
+    <w:lsdException w:name="Medium List 2 Accent 5" w:semiHidden="0" w:uiPriority="66" w:unhideWhenUsed="0"/>
+    <w:lsdException w:name="Medium Grid 1 Accent 5" w:semiHidden="0" w:uiPriority="67" w:unhideWhenUsed="0"/>
+    <w:lsdException w:name="Medium Grid 2 Accent 5" w:semiHidden="0" w:uiPriority="68" w:unhideWhenUsed="0"/>
+    <w:lsdException w:name="Medium Grid 3 Accent 5" w:semiHidden="0" w:uiPriority="69" w:unhideWhenUsed="0"/>
+    <w:lsdException w:name="Dark List Accent 5" w:semiHidden="0" w:uiPriority="70" w:unhideWhenUsed="0"/>
+    <w:lsdException w:name="Colorful Shading Accent 5" w:semiHidden="0" w:uiPriority="71" w:unhideWhenUsed="0"/>
+    <w:lsdException w:name="Colorful List Accent 5" w:semiHidden="0" w:uiPriority="72" w:unhideWhenUsed="0"/>
+    <w:lsdException w:name="Colorful Grid Accent 5" w:semiHidden="0" w:uiPriority="73" w:unhideWhenUsed="0"/>
+    <w:lsdException w:name="Light Shading Accent 6" w:semiHidden="0" w:uiPriority="60" w:unhideWhenUsed="0"/>
+    <w:lsdException w:name="Light List Accent 6" w:semiHidden="0" w:uiPriority="61" w:unhideWhenUsed="0"/>
+    <w:lsdException w:name="Light Grid Accent 6" w:semiHidden="0" w:uiPriority="62" w:unhideWhenUsed="0"/>
+    <w:lsdException w:name="Medium Shading 1 Accent 6" w:semiHidden="0" w:uiPriority="63" w:unhideWhenUsed="0"/>
+    <w:lsdException w:name="Medium Shading 2 Accent 6" w:semiHidden="0" w:uiPriority="64" w:unhideWhenUsed="0"/>
+    <w:lsdException w:name="Medium List 1 Accent 6" w:semiHidden="0" w:uiPriority="65" w:unhideWhenUsed="0"/>
+    <w:lsdException w:name="Medium List 2 Accent 6" w:semiHidden="0" w:uiPriority="66" w:unhideWhenUsed="0"/>
+    <w:lsdException w:name="Medium Grid 1 Accent 6" w:semiHidden="0" w:uiPriority="67" w:unhideWhenUsed="0"/>
+    <w:lsdException w:name="Medium Grid 2 Accent 6" w:semiHidden="0" w:uiPriority="68" w:unhideWhenUsed="0"/>
+    <w:lsdException w:name="Medium Grid 3 Accent 6" w:semiHidden="0" w:uiPriority="69" w:unhideWhenUsed="0"/>
+    <w:lsdException w:name="Dark List Accent 6" w:semiHidden="0" w:uiPriority="70" w:unhideWhenUsed="0"/>
+    <w:lsdException w:name="Colorful Shading Accent 6" w:semiHidden="0" w:uiPriority="71" w:unhideWhenUsed="0"/>
+    <w:lsdException w:name="Colorful List Accent 6" w:semiHidden="0" w:uiPriority="72" w:unhideWhenUsed="0"/>
+    <w:lsdException w:name="Colorful Grid Accent 6" w:semiHidden="0" w:uiPriority="73" w:unhideWhenUsed="0"/>
+    <w:lsdException w:name="Subtle Emphasis" w:semiHidden="0" w:uiPriority="19" w:unhideWhenUsed="0" w:qFormat="1"/>
+    <w:lsdException w:name="Intense Emphasis" w:semiHidden="0" w:uiPriority="21" w:unhideWhenUsed="0" w:qFormat="1"/>
+    <w:lsdException w:name="Subtle Reference" w:semiHidden="0" w:uiPriority="31" w:unhideWhenUsed="0" w:qFormat="1"/>
+    <w:lsdException w:name="Intense Reference" w:semiHidden="0" w:uiPriority="32" w:unhideWhenUsed="0" w:qFormat="1"/>
+    <w:lsdException w:name="Book Title" w:semiHidden="0" w:uiPriority="33" w:unhideWhenUsed="0" w:qFormat="1"/>
+    <w:lsdException w:name="Bibliography" w:uiPriority="37"/>
+    <w:lsdException w:name="TOC Heading" w:uiPriority="39" w:qFormat="1"/>
   </w:latentStyles>
   <w:style w:type="paragraph" w:default="1" w:styleId="Normal">
     <w:name w:val="Normal"/>
@@ -7777,7 +7208,7 @@
   <a:extraClrSchemeLst/>
   <a:extLst>
     <a:ext uri="{05A4C25C-085E-4340-85A3-A5531E510DB2}">
-      <thm15:themeFamily xmlns:thm15="http://schemas.microsoft.com/office/thememl/2012/main" name="Office Theme" id="{62F939B6-93AF-4DB8-9C6B-D6C7DFDC589F}" vid="{4A3C46E8-61CC-4603-A589-7422A47A8E4A}"/>
+      <thm15:themeFamily xmlns:thm15="http://schemas.microsoft.com/office/thememl/2012/main" xmlns="" name="Office Theme" id="{62F939B6-93AF-4DB8-9C6B-D6C7DFDC589F}" vid="{4A3C46E8-61CC-4603-A589-7422A47A8E4A}"/>
     </a:ext>
   </a:extLst>
 </a:theme>

</xml_diff>

<commit_message>
Added link to Dashboard tutorial
</commit_message>
<xml_diff>
--- a/FRC Robotics 2018 Team Log.docx
+++ b/FRC Robotics 2018 Team Log.docx
@@ -586,7 +586,47 @@
           <w:sz w:val="22"/>
           <w:szCs w:val="22"/>
         </w:rPr>
-        <w:t>We found out what height and configuration the wheels have to be at for it to move and make it  up the ramp with the vertical flattened out part at the bottom.. The height of the frame has to be 3in. off the ground for clearing, and the bumpers have to be 7in. off the ground to make it. We also reconfigured where the wheels go ( bottom example ) To have the ability to move up this ramp because the last one ( top example ) couldn’t move upwards on it.</w:t>
+        <w:t xml:space="preserve">We found out what height and configuration the wheels have to be at for it to move and make </w:t>
+      </w:r>
+      <w:proofErr w:type="gramStart"/>
+      <w:r>
+        <w:rPr>
+          <w:rFonts w:ascii="Arial" w:hAnsi="Arial" w:cs="Arial"/>
+          <w:color w:val="000000"/>
+          <w:sz w:val="22"/>
+          <w:szCs w:val="22"/>
+        </w:rPr>
+        <w:t>it  up</w:t>
+      </w:r>
+      <w:proofErr w:type="gramEnd"/>
+      <w:r>
+        <w:rPr>
+          <w:rFonts w:ascii="Arial" w:hAnsi="Arial" w:cs="Arial"/>
+          <w:color w:val="000000"/>
+          <w:sz w:val="22"/>
+          <w:szCs w:val="22"/>
+        </w:rPr>
+        <w:t xml:space="preserve"> the ramp with the vertical flattened out part at the bottom.. The height of the frame has to be 3in. off the ground for clearing, and the bumpers have to be 7in. off the ground to make it. We also reconfigured where the wheels go </w:t>
+      </w:r>
+      <w:proofErr w:type="gramStart"/>
+      <w:r>
+        <w:rPr>
+          <w:rFonts w:ascii="Arial" w:hAnsi="Arial" w:cs="Arial"/>
+          <w:color w:val="000000"/>
+          <w:sz w:val="22"/>
+          <w:szCs w:val="22"/>
+        </w:rPr>
+        <w:t>( bottom</w:t>
+      </w:r>
+      <w:proofErr w:type="gramEnd"/>
+      <w:r>
+        <w:rPr>
+          <w:rFonts w:ascii="Arial" w:hAnsi="Arial" w:cs="Arial"/>
+          <w:color w:val="000000"/>
+          <w:sz w:val="22"/>
+          <w:szCs w:val="22"/>
+        </w:rPr>
+        <w:t xml:space="preserve"> example ) To have the ability to move up this ramp because the last one ( top example ) couldn’t move upwards on it.</w:t>
       </w:r>
     </w:p>
     <w:p>
@@ -908,7 +948,25 @@
           <w:color w:val="000000"/>
           <w:sz w:val="24"/>
         </w:rPr>
-        <w:t xml:space="preserve">- the different parts that need programed </w:t>
+        <w:t xml:space="preserve">- </w:t>
+      </w:r>
+      <w:proofErr w:type="gramStart"/>
+      <w:r>
+        <w:rPr>
+          <w:rFonts w:ascii="Times New Roman" w:eastAsia="Times New Roman" w:hAnsi="Times New Roman" w:cs="Times New Roman"/>
+          <w:color w:val="000000"/>
+          <w:sz w:val="24"/>
+        </w:rPr>
+        <w:t>the</w:t>
+      </w:r>
+      <w:proofErr w:type="gramEnd"/>
+      <w:r>
+        <w:rPr>
+          <w:rFonts w:ascii="Times New Roman" w:eastAsia="Times New Roman" w:hAnsi="Times New Roman" w:cs="Times New Roman"/>
+          <w:color w:val="000000"/>
+          <w:sz w:val="24"/>
+        </w:rPr>
+        <w:t xml:space="preserve"> different parts that need programed </w:t>
       </w:r>
     </w:p>
     <w:p>
@@ -926,7 +984,25 @@
           <w:color w:val="000000"/>
           <w:sz w:val="24"/>
         </w:rPr>
-        <w:t>- parts of the bot that they need to know about</w:t>
+        <w:t xml:space="preserve">- </w:t>
+      </w:r>
+      <w:proofErr w:type="gramStart"/>
+      <w:r>
+        <w:rPr>
+          <w:rFonts w:ascii="Times New Roman" w:eastAsia="Times New Roman" w:hAnsi="Times New Roman" w:cs="Times New Roman"/>
+          <w:color w:val="000000"/>
+          <w:sz w:val="24"/>
+        </w:rPr>
+        <w:t>parts</w:t>
+      </w:r>
+      <w:proofErr w:type="gramEnd"/>
+      <w:r>
+        <w:rPr>
+          <w:rFonts w:ascii="Times New Roman" w:eastAsia="Times New Roman" w:hAnsi="Times New Roman" w:cs="Times New Roman"/>
+          <w:color w:val="000000"/>
+          <w:sz w:val="24"/>
+        </w:rPr>
+        <w:t xml:space="preserve"> of the bot that they need to know about</w:t>
       </w:r>
     </w:p>
     <w:p>
@@ -1543,7 +1619,23 @@
           <w:rFonts w:ascii="Times New Roman" w:hAnsi="Times New Roman" w:cs="Times New Roman"/>
           <w:color w:val="000000"/>
         </w:rPr>
-        <w:t>Write down, in a file here in the repository so that everyone has access, the specifications and design decisions for the software.  Don’t rely on keeping this information on paper in a notebook.  Those  things get misplaced and are messy.  Take the time to scan documents as needed and upload them. We have 21</w:t>
+        <w:t xml:space="preserve">Write down, in a file here in the repository so that everyone has access, the specifications and design decisions for the software.  Don’t rely on keeping this information on paper in a notebook.  </w:t>
+      </w:r>
+      <w:proofErr w:type="gramStart"/>
+      <w:r>
+        <w:rPr>
+          <w:rFonts w:ascii="Times New Roman" w:hAnsi="Times New Roman" w:cs="Times New Roman"/>
+          <w:color w:val="000000"/>
+        </w:rPr>
+        <w:t>Those  things</w:t>
+      </w:r>
+      <w:proofErr w:type="gramEnd"/>
+      <w:r>
+        <w:rPr>
+          <w:rFonts w:ascii="Times New Roman" w:hAnsi="Times New Roman" w:cs="Times New Roman"/>
+          <w:color w:val="000000"/>
+        </w:rPr>
+        <w:t xml:space="preserve"> get misplaced and are messy.  Take the time to scan documents as needed and upload them. We have 21</w:t>
       </w:r>
       <w:r>
         <w:rPr>
@@ -2206,7 +2298,23 @@
           <w:rFonts w:ascii="Arial" w:eastAsia="Times New Roman" w:hAnsi="Arial" w:cs="Arial"/>
           <w:color w:val="000000"/>
         </w:rPr>
-        <w:t xml:space="preserve"> robots wheels have to form a “X” like the front wheels have </w:t>
+        <w:t xml:space="preserve"> robots wheels have to form </w:t>
+      </w:r>
+      <w:proofErr w:type="gramStart"/>
+      <w:r>
+        <w:rPr>
+          <w:rFonts w:ascii="Arial" w:eastAsia="Times New Roman" w:hAnsi="Arial" w:cs="Arial"/>
+          <w:color w:val="000000"/>
+        </w:rPr>
+        <w:t>a</w:t>
+      </w:r>
+      <w:proofErr w:type="gramEnd"/>
+      <w:r>
+        <w:rPr>
+          <w:rFonts w:ascii="Arial" w:eastAsia="Times New Roman" w:hAnsi="Arial" w:cs="Arial"/>
+          <w:color w:val="000000"/>
+        </w:rPr>
+        <w:t xml:space="preserve"> “X” like the front wheels have </w:t>
       </w:r>
       <w:r>
         <w:rPr>
@@ -2364,8 +2472,13 @@
     </w:p>
     <w:p/>
     <w:p>
-      <w:r>
-        <w:t xml:space="preserve">please install eclipse for </w:t>
+      <w:proofErr w:type="gramStart"/>
+      <w:r>
+        <w:t>please</w:t>
+      </w:r>
+      <w:proofErr w:type="gramEnd"/>
+      <w:r>
+        <w:t xml:space="preserve"> install eclipse for </w:t>
       </w:r>
       <w:proofErr w:type="spellStart"/>
       <w:r>
@@ -2400,13 +2513,23 @@
           <w:szCs w:val="24"/>
         </w:rPr>
       </w:pPr>
-      <w:r>
-        <w:rPr>
-          <w:rFonts w:ascii="Times New Roman" w:eastAsia="Times New Roman" w:hAnsi="Times New Roman" w:cs="Times New Roman"/>
-          <w:sz w:val="24"/>
-          <w:szCs w:val="24"/>
-        </w:rPr>
-        <w:t>so there will be several areas that will need to be coded some being</w:t>
+      <w:proofErr w:type="gramStart"/>
+      <w:r>
+        <w:rPr>
+          <w:rFonts w:ascii="Times New Roman" w:eastAsia="Times New Roman" w:hAnsi="Times New Roman" w:cs="Times New Roman"/>
+          <w:sz w:val="24"/>
+          <w:szCs w:val="24"/>
+        </w:rPr>
+        <w:t>so</w:t>
+      </w:r>
+      <w:proofErr w:type="gramEnd"/>
+      <w:r>
+        <w:rPr>
+          <w:rFonts w:ascii="Times New Roman" w:eastAsia="Times New Roman" w:hAnsi="Times New Roman" w:cs="Times New Roman"/>
+          <w:sz w:val="24"/>
+          <w:szCs w:val="24"/>
+        </w:rPr>
+        <w:t xml:space="preserve"> there will be several areas that will need to be coded some being</w:t>
       </w:r>
     </w:p>
     <w:p>
@@ -2518,13 +2641,23 @@
           <w:szCs w:val="24"/>
         </w:rPr>
       </w:pPr>
-      <w:r>
-        <w:rPr>
-          <w:rFonts w:ascii="Times New Roman" w:eastAsia="Times New Roman" w:hAnsi="Times New Roman" w:cs="Times New Roman"/>
-          <w:sz w:val="24"/>
-          <w:szCs w:val="24"/>
-        </w:rPr>
-        <w:t>there will possibly be more to come or some cut out depending on how the team makes the robot.</w:t>
+      <w:proofErr w:type="gramStart"/>
+      <w:r>
+        <w:rPr>
+          <w:rFonts w:ascii="Times New Roman" w:eastAsia="Times New Roman" w:hAnsi="Times New Roman" w:cs="Times New Roman"/>
+          <w:sz w:val="24"/>
+          <w:szCs w:val="24"/>
+        </w:rPr>
+        <w:t>there</w:t>
+      </w:r>
+      <w:proofErr w:type="gramEnd"/>
+      <w:r>
+        <w:rPr>
+          <w:rFonts w:ascii="Times New Roman" w:eastAsia="Times New Roman" w:hAnsi="Times New Roman" w:cs="Times New Roman"/>
+          <w:sz w:val="24"/>
+          <w:szCs w:val="24"/>
+        </w:rPr>
+        <w:t xml:space="preserve"> will possibly be more to come or some cut out depending on how the team makes the robot.</w:t>
       </w:r>
     </w:p>
     <w:p>
@@ -2560,8 +2693,18 @@
           <w:sz w:val="24"/>
           <w:szCs w:val="24"/>
         </w:rPr>
-        <w:t>- solenoids</w:t>
-      </w:r>
+        <w:t>- </w:t>
+      </w:r>
+      <w:proofErr w:type="gramStart"/>
+      <w:r>
+        <w:rPr>
+          <w:rFonts w:ascii="Times New Roman" w:eastAsia="Times New Roman" w:hAnsi="Times New Roman" w:cs="Times New Roman"/>
+          <w:sz w:val="24"/>
+          <w:szCs w:val="24"/>
+        </w:rPr>
+        <w:t>solenoids</w:t>
+      </w:r>
+      <w:proofErr w:type="gramEnd"/>
     </w:p>
     <w:p>
       <w:pPr>
@@ -2751,31 +2894,51 @@
           <w:szCs w:val="24"/>
         </w:rPr>
       </w:pPr>
-      <w:r>
-        <w:rPr>
-          <w:rFonts w:ascii="Times New Roman" w:eastAsia="Times New Roman" w:hAnsi="Times New Roman" w:cs="Times New Roman"/>
-          <w:sz w:val="24"/>
-          <w:szCs w:val="24"/>
-        </w:rPr>
-        <w:t>username: FRCTeam1254</w:t>
-      </w:r>
-    </w:p>
-    <w:p>
-      <w:pPr>
-        <w:spacing w:after="0" w:line="240" w:lineRule="auto"/>
-        <w:rPr>
-          <w:rFonts w:ascii="Times New Roman" w:eastAsia="Times New Roman" w:hAnsi="Times New Roman" w:cs="Times New Roman"/>
-          <w:sz w:val="24"/>
-          <w:szCs w:val="24"/>
-        </w:rPr>
-      </w:pPr>
-      <w:r>
-        <w:rPr>
-          <w:rFonts w:ascii="Times New Roman" w:eastAsia="Times New Roman" w:hAnsi="Times New Roman" w:cs="Times New Roman"/>
-          <w:sz w:val="24"/>
-          <w:szCs w:val="24"/>
-        </w:rPr>
-        <w:t>password: Dogbot1254</w:t>
+      <w:proofErr w:type="gramStart"/>
+      <w:r>
+        <w:rPr>
+          <w:rFonts w:ascii="Times New Roman" w:eastAsia="Times New Roman" w:hAnsi="Times New Roman" w:cs="Times New Roman"/>
+          <w:sz w:val="24"/>
+          <w:szCs w:val="24"/>
+        </w:rPr>
+        <w:t>username</w:t>
+      </w:r>
+      <w:proofErr w:type="gramEnd"/>
+      <w:r>
+        <w:rPr>
+          <w:rFonts w:ascii="Times New Roman" w:eastAsia="Times New Roman" w:hAnsi="Times New Roman" w:cs="Times New Roman"/>
+          <w:sz w:val="24"/>
+          <w:szCs w:val="24"/>
+        </w:rPr>
+        <w:t>: FRCTeam1254</w:t>
+      </w:r>
+    </w:p>
+    <w:p>
+      <w:pPr>
+        <w:spacing w:after="0" w:line="240" w:lineRule="auto"/>
+        <w:rPr>
+          <w:rFonts w:ascii="Times New Roman" w:eastAsia="Times New Roman" w:hAnsi="Times New Roman" w:cs="Times New Roman"/>
+          <w:sz w:val="24"/>
+          <w:szCs w:val="24"/>
+        </w:rPr>
+      </w:pPr>
+      <w:proofErr w:type="gramStart"/>
+      <w:r>
+        <w:rPr>
+          <w:rFonts w:ascii="Times New Roman" w:eastAsia="Times New Roman" w:hAnsi="Times New Roman" w:cs="Times New Roman"/>
+          <w:sz w:val="24"/>
+          <w:szCs w:val="24"/>
+        </w:rPr>
+        <w:t>password</w:t>
+      </w:r>
+      <w:proofErr w:type="gramEnd"/>
+      <w:r>
+        <w:rPr>
+          <w:rFonts w:ascii="Times New Roman" w:eastAsia="Times New Roman" w:hAnsi="Times New Roman" w:cs="Times New Roman"/>
+          <w:sz w:val="24"/>
+          <w:szCs w:val="24"/>
+        </w:rPr>
+        <w:t>: Dogbot1254</w:t>
       </w:r>
     </w:p>
     <w:p>
@@ -2813,46 +2976,89 @@
     </w:p>
     <w:p/>
     <w:p>
-      <w:r>
-        <w:t>any question that you have about the game or rules of the robot build can be answered with the pdf manual at this location </w:t>
+      <w:proofErr w:type="gramStart"/>
+      <w:r>
+        <w:t>any</w:t>
+      </w:r>
+      <w:proofErr w:type="gramEnd"/>
+      <w:r>
+        <w:t xml:space="preserve"> question that you have about the game or rules of the robot build can be answered with the pdf manual at this location </w:t>
       </w:r>
     </w:p>
     <w:p/>
     <w:p>
+      <w:proofErr w:type="gramStart"/>
       <w:r>
         <w:t xml:space="preserve">( </w:t>
       </w:r>
-      <w:hyperlink r:id="rId20" w:tgtFrame="_blank" w:history="1">
-        <w:r>
-          <w:rPr>
-            <w:rStyle w:val="Hyperlink"/>
-          </w:rPr>
-          <w:t>https://firstfrc.blob.core.windows.net/frc2018/Manual/2018FRCGameSeasonManual.pdf</w:t>
-        </w:r>
-      </w:hyperlink>
+      <w:proofErr w:type="gramEnd"/>
+      <w:r>
+        <w:fldChar w:fldCharType="begin"/>
+      </w:r>
+      <w:r>
+        <w:instrText xml:space="preserve"> HYPERLINK "https://firstfrc.blob.core.windows.net/frc2018/Manual/2018FRCGameSeasonManual.pd</w:instrText>
+      </w:r>
+      <w:r>
+        <w:instrText xml:space="preserve">f" \t "_blank" </w:instrText>
+      </w:r>
+      <w:r>
+        <w:fldChar w:fldCharType="separate"/>
+      </w:r>
+      <w:r>
+        <w:rPr>
+          <w:rStyle w:val="Hyperlink"/>
+        </w:rPr>
+        <w:t>https://firstfrc.blob.core.windows.net/frc2018/Manual/2018FRCGameSeasonManual.pdf</w:t>
+      </w:r>
+      <w:r>
+        <w:rPr>
+          <w:rStyle w:val="Hyperlink"/>
+        </w:rPr>
+        <w:fldChar w:fldCharType="end"/>
+      </w:r>
       <w:r>
         <w:t xml:space="preserve"> )</w:t>
       </w:r>
     </w:p>
     <w:p/>
     <w:p>
-      <w:r>
-        <w:t>and if you have not seen the release video for the game yet here it is</w:t>
+      <w:proofErr w:type="gramStart"/>
+      <w:r>
+        <w:t>and</w:t>
+      </w:r>
+      <w:proofErr w:type="gramEnd"/>
+      <w:r>
+        <w:t xml:space="preserve"> if you have not seen the release video for the game yet here it is</w:t>
       </w:r>
     </w:p>
     <w:p/>
     <w:p>
+      <w:proofErr w:type="gramStart"/>
       <w:r>
         <w:t xml:space="preserve">( </w:t>
       </w:r>
-      <w:hyperlink r:id="rId21" w:tgtFrame="_blank" w:history="1">
-        <w:r>
-          <w:rPr>
-            <w:rStyle w:val="Hyperlink"/>
-          </w:rPr>
-          <w:t>https://youtu.be/HZbdwYiCY74</w:t>
-        </w:r>
-      </w:hyperlink>
+      <w:proofErr w:type="gramEnd"/>
+      <w:r>
+        <w:fldChar w:fldCharType="begin"/>
+      </w:r>
+      <w:r>
+        <w:instrText xml:space="preserve"> HYPERLINK "https://youtu.be/HZbdwYiCY74" \t "_blank" </w:instrText>
+      </w:r>
+      <w:r>
+        <w:fldChar w:fldCharType="separate"/>
+      </w:r>
+      <w:r>
+        <w:rPr>
+          <w:rStyle w:val="Hyperlink"/>
+        </w:rPr>
+        <w:t>https://youtu.be/HZbdwYiCY74</w:t>
+      </w:r>
+      <w:r>
+        <w:rPr>
+          <w:rStyle w:val="Hyperlink"/>
+        </w:rPr>
+        <w:fldChar w:fldCharType="end"/>
+      </w:r>
       <w:r>
         <w:t xml:space="preserve"> ) </w:t>
       </w:r>
@@ -2878,25 +3084,53 @@
           <w:sz w:val="24"/>
           <w:szCs w:val="24"/>
         </w:rPr>
-        <w:t>-for the AM chapter-</w:t>
-      </w:r>
-    </w:p>
-    <w:p>
-      <w:pPr>
-        <w:spacing w:after="0" w:line="240" w:lineRule="auto"/>
-        <w:rPr>
-          <w:rFonts w:ascii="Times New Roman" w:eastAsia="Times New Roman" w:hAnsi="Times New Roman" w:cs="Times New Roman"/>
-          <w:sz w:val="24"/>
-          <w:szCs w:val="24"/>
-        </w:rPr>
-      </w:pPr>
-      <w:r>
-        <w:rPr>
-          <w:rFonts w:ascii="Times New Roman" w:eastAsia="Times New Roman" w:hAnsi="Times New Roman" w:cs="Times New Roman"/>
-          <w:sz w:val="24"/>
-          <w:szCs w:val="24"/>
-        </w:rPr>
-        <w:t>when you get here be sure to install the second software option on the "NI Software for FRC"  disc, that you can get from Mr. Hinckl</w:t>
+        <w:t>-</w:t>
+      </w:r>
+      <w:proofErr w:type="gramStart"/>
+      <w:r>
+        <w:rPr>
+          <w:rFonts w:ascii="Times New Roman" w:eastAsia="Times New Roman" w:hAnsi="Times New Roman" w:cs="Times New Roman"/>
+          <w:sz w:val="24"/>
+          <w:szCs w:val="24"/>
+        </w:rPr>
+        <w:t>for</w:t>
+      </w:r>
+      <w:proofErr w:type="gramEnd"/>
+      <w:r>
+        <w:rPr>
+          <w:rFonts w:ascii="Times New Roman" w:eastAsia="Times New Roman" w:hAnsi="Times New Roman" w:cs="Times New Roman"/>
+          <w:sz w:val="24"/>
+          <w:szCs w:val="24"/>
+        </w:rPr>
+        <w:t xml:space="preserve"> the AM chapter-</w:t>
+      </w:r>
+    </w:p>
+    <w:p>
+      <w:pPr>
+        <w:spacing w:after="0" w:line="240" w:lineRule="auto"/>
+        <w:rPr>
+          <w:rFonts w:ascii="Times New Roman" w:eastAsia="Times New Roman" w:hAnsi="Times New Roman" w:cs="Times New Roman"/>
+          <w:sz w:val="24"/>
+          <w:szCs w:val="24"/>
+        </w:rPr>
+      </w:pPr>
+      <w:proofErr w:type="gramStart"/>
+      <w:r>
+        <w:rPr>
+          <w:rFonts w:ascii="Times New Roman" w:eastAsia="Times New Roman" w:hAnsi="Times New Roman" w:cs="Times New Roman"/>
+          <w:sz w:val="24"/>
+          <w:szCs w:val="24"/>
+        </w:rPr>
+        <w:t>when</w:t>
+      </w:r>
+      <w:proofErr w:type="gramEnd"/>
+      <w:r>
+        <w:rPr>
+          <w:rFonts w:ascii="Times New Roman" w:eastAsia="Times New Roman" w:hAnsi="Times New Roman" w:cs="Times New Roman"/>
+          <w:sz w:val="24"/>
+          <w:szCs w:val="24"/>
+        </w:rPr>
+        <w:t xml:space="preserve"> you get here be sure to install the second software option on the "NI Software for FRC"  disc, that you can get from Mr. Hinckl</w:t>
       </w:r>
       <w:r>
         <w:rPr>
@@ -2924,13 +3158,23 @@
           <w:szCs w:val="24"/>
         </w:rPr>
       </w:pPr>
-      <w:r>
-        <w:rPr>
-          <w:rFonts w:ascii="Times New Roman" w:eastAsia="Times New Roman" w:hAnsi="Times New Roman" w:cs="Times New Roman"/>
-          <w:sz w:val="24"/>
-          <w:szCs w:val="24"/>
-        </w:rPr>
-        <w:t>you will need the serial number that will be found on the certificate of ownership.</w:t>
+      <w:proofErr w:type="gramStart"/>
+      <w:r>
+        <w:rPr>
+          <w:rFonts w:ascii="Times New Roman" w:eastAsia="Times New Roman" w:hAnsi="Times New Roman" w:cs="Times New Roman"/>
+          <w:sz w:val="24"/>
+          <w:szCs w:val="24"/>
+        </w:rPr>
+        <w:t>you</w:t>
+      </w:r>
+      <w:proofErr w:type="gramEnd"/>
+      <w:r>
+        <w:rPr>
+          <w:rFonts w:ascii="Times New Roman" w:eastAsia="Times New Roman" w:hAnsi="Times New Roman" w:cs="Times New Roman"/>
+          <w:sz w:val="24"/>
+          <w:szCs w:val="24"/>
+        </w:rPr>
+        <w:t xml:space="preserve"> will need the serial number that will be found on the certificate of ownership.</w:t>
       </w:r>
     </w:p>
     <w:p>
@@ -3145,7 +3389,23 @@
           <w:rFonts w:ascii="Arial" w:hAnsi="Arial" w:cs="Arial"/>
           <w:color w:val="000000"/>
         </w:rPr>
-        <w:t>I went down to robotics and then returned. From there, we basically watched as the 2nd year students downloaded material to the programming laptop.</w:t>
+        <w:t xml:space="preserve">I went down to robotics and then returned. From there, we basically watched as the 2nd year </w:t>
+      </w:r>
+      <w:proofErr w:type="gramStart"/>
+      <w:r>
+        <w:rPr>
+          <w:rFonts w:ascii="Arial" w:hAnsi="Arial" w:cs="Arial"/>
+          <w:color w:val="000000"/>
+        </w:rPr>
+        <w:t>students</w:t>
+      </w:r>
+      <w:proofErr w:type="gramEnd"/>
+      <w:r>
+        <w:rPr>
+          <w:rFonts w:ascii="Arial" w:hAnsi="Arial" w:cs="Arial"/>
+          <w:color w:val="000000"/>
+        </w:rPr>
+        <w:t xml:space="preserve"> downloaded material to the programming laptop.</w:t>
       </w:r>
     </w:p>
     <w:p>
@@ -3191,7 +3451,7 @@
         </w:rPr>
         <w:t xml:space="preserve">The documentation for the FRC control system is at </w:t>
       </w:r>
-      <w:hyperlink r:id="rId22" w:history="1">
+      <w:hyperlink r:id="rId20" w:history="1">
         <w:r>
           <w:rPr>
             <w:rStyle w:val="Hyperlink"/>
@@ -3580,7 +3840,23 @@
           <w:rFonts w:ascii="Arial" w:hAnsi="Arial" w:cs="Arial"/>
           <w:color w:val="000000"/>
         </w:rPr>
-        <w:t>Apparently we needed code done today, yet I could not supply said-code. I have been working on getting the exact code we needed but had complications with installing JDK and Eclipse CPP(C++).</w:t>
+        <w:t xml:space="preserve">Apparently we needed code done today, yet I could not supply said-code. I have been working on getting the exact code we needed but had complications with installing JDK and Eclipse </w:t>
+      </w:r>
+      <w:proofErr w:type="gramStart"/>
+      <w:r>
+        <w:rPr>
+          <w:rFonts w:ascii="Arial" w:hAnsi="Arial" w:cs="Arial"/>
+          <w:color w:val="000000"/>
+        </w:rPr>
+        <w:t>CPP(</w:t>
+      </w:r>
+      <w:proofErr w:type="gramEnd"/>
+      <w:r>
+        <w:rPr>
+          <w:rFonts w:ascii="Arial" w:hAnsi="Arial" w:cs="Arial"/>
+          <w:color w:val="000000"/>
+        </w:rPr>
+        <w:t>C++).</w:t>
       </w:r>
     </w:p>
     <w:p>
@@ -3845,12 +4121,21 @@
           <w:color w:val="000000"/>
         </w:rPr>
       </w:pPr>
-      <w:r>
-        <w:rPr>
-          <w:rFonts w:ascii="Arial" w:hAnsi="Arial" w:cs="Arial"/>
-          <w:color w:val="000000"/>
-        </w:rPr>
-        <w:t xml:space="preserve">our team has figured out that the </w:t>
+      <w:proofErr w:type="gramStart"/>
+      <w:r>
+        <w:rPr>
+          <w:rFonts w:ascii="Arial" w:hAnsi="Arial" w:cs="Arial"/>
+          <w:color w:val="000000"/>
+        </w:rPr>
+        <w:t>our</w:t>
+      </w:r>
+      <w:proofErr w:type="gramEnd"/>
+      <w:r>
+        <w:rPr>
+          <w:rFonts w:ascii="Arial" w:hAnsi="Arial" w:cs="Arial"/>
+          <w:color w:val="000000"/>
+        </w:rPr>
+        <w:t xml:space="preserve"> team has figured out that the </w:t>
       </w:r>
       <w:proofErr w:type="spellStart"/>
       <w:r>
@@ -3958,8 +4243,17 @@
           <w:rFonts w:ascii="Arial" w:hAnsi="Arial" w:cs="Arial"/>
           <w:color w:val="000000"/>
         </w:rPr>
-        <w:t>Did some research with Robbie and Gavin on the robots radio configuration.</w:t>
-      </w:r>
+        <w:t xml:space="preserve">Did some research with Robbie and Gavin on the robots radio </w:t>
+      </w:r>
+      <w:proofErr w:type="gramStart"/>
+      <w:r>
+        <w:rPr>
+          <w:rFonts w:ascii="Arial" w:hAnsi="Arial" w:cs="Arial"/>
+          <w:color w:val="000000"/>
+        </w:rPr>
+        <w:t>configuration.</w:t>
+      </w:r>
+      <w:proofErr w:type="gramEnd"/>
     </w:p>
     <w:p>
       <w:pPr>
@@ -4067,7 +4361,7 @@
                     </pic:cNvPicPr>
                   </pic:nvPicPr>
                   <pic:blipFill>
-                    <a:blip r:embed="rId23">
+                    <a:blip r:embed="rId21">
                       <a:extLst>
                         <a:ext uri="{28A0092B-C50C-407E-A947-70E740481C1C}">
                           <a14:useLocalDpi xmlns:a14="http://schemas.microsoft.com/office/drawing/2010/main" val="0"/>
@@ -4298,12 +4592,21 @@
           <w:color w:val="000000"/>
         </w:rPr>
       </w:pPr>
-      <w:r>
-        <w:rPr>
-          <w:rFonts w:ascii="Arial" w:hAnsi="Arial" w:cs="Arial"/>
-          <w:color w:val="000000"/>
-        </w:rPr>
-        <w:t>have managed to get the wheels moving! Issue though, we had to use the old computer from last year in order to do it. Clearly there’s an issue with administrative power on the other computers we’re using. Only issue now is to figure out how to make the wheels turn the way we want them to since the left side turns forward, and the right side turns backward. My assumption is related to the joystick</w:t>
+      <w:proofErr w:type="gramStart"/>
+      <w:r>
+        <w:rPr>
+          <w:rFonts w:ascii="Arial" w:hAnsi="Arial" w:cs="Arial"/>
+          <w:color w:val="000000"/>
+        </w:rPr>
+        <w:t>have</w:t>
+      </w:r>
+      <w:proofErr w:type="gramEnd"/>
+      <w:r>
+        <w:rPr>
+          <w:rFonts w:ascii="Arial" w:hAnsi="Arial" w:cs="Arial"/>
+          <w:color w:val="000000"/>
+        </w:rPr>
+        <w:t xml:space="preserve"> managed to get the wheels moving! Issue though, we had to use the old computer from last year in order to do it. Clearly there’s an issue with administrative power on the other computers we’re using. Only issue now is to figure out how to make the wheels turn the way we want them to since the left side turns forward, and the right side turns backward. My assumption is related to the joystick</w:t>
       </w:r>
     </w:p>
     <w:p>
@@ -5072,7 +5375,23 @@
           <w:rFonts w:ascii="Arial" w:hAnsi="Arial" w:cs="Arial"/>
           <w:color w:val="000000"/>
         </w:rPr>
-        <w:t xml:space="preserve"> claw, and 49  in long.</w:t>
+        <w:t xml:space="preserve"> claw, and </w:t>
+      </w:r>
+      <w:proofErr w:type="gramStart"/>
+      <w:r>
+        <w:rPr>
+          <w:rFonts w:ascii="Arial" w:hAnsi="Arial" w:cs="Arial"/>
+          <w:color w:val="000000"/>
+        </w:rPr>
+        <w:t>49  in</w:t>
+      </w:r>
+      <w:proofErr w:type="gramEnd"/>
+      <w:r>
+        <w:rPr>
+          <w:rFonts w:ascii="Arial" w:hAnsi="Arial" w:cs="Arial"/>
+          <w:color w:val="000000"/>
+        </w:rPr>
+        <w:t xml:space="preserve"> long.</w:t>
       </w:r>
     </w:p>
     <w:p>
@@ -5310,7 +5629,27 @@
           <w:sz w:val="52"/>
           <w:szCs w:val="52"/>
         </w:rPr>
-        <w:t>Uploading Code To The Rio</w:t>
+        <w:t xml:space="preserve">Uploading Code </w:t>
+      </w:r>
+      <w:proofErr w:type="gramStart"/>
+      <w:r>
+        <w:rPr>
+          <w:rFonts w:ascii="Arial" w:eastAsia="Times New Roman" w:hAnsi="Arial" w:cs="Arial"/>
+          <w:color w:val="000000"/>
+          <w:sz w:val="52"/>
+          <w:szCs w:val="52"/>
+        </w:rPr>
+        <w:t>To</w:t>
+      </w:r>
+      <w:proofErr w:type="gramEnd"/>
+      <w:r>
+        <w:rPr>
+          <w:rFonts w:ascii="Arial" w:eastAsia="Times New Roman" w:hAnsi="Arial" w:cs="Arial"/>
+          <w:color w:val="000000"/>
+          <w:sz w:val="52"/>
+          <w:szCs w:val="52"/>
+        </w:rPr>
+        <w:t xml:space="preserve"> The Rio</w:t>
       </w:r>
     </w:p>
     <w:p>
@@ -5352,7 +5691,23 @@
           <w:rFonts w:ascii="Arial" w:eastAsia="Times New Roman" w:hAnsi="Arial" w:cs="Arial"/>
           <w:color w:val="FF0000"/>
         </w:rPr>
-        <w:t xml:space="preserve"> and then use the robotics laptop to run the  driver station application  to control the robot.</w:t>
+        <w:t xml:space="preserve"> and then use the robotics laptop to run </w:t>
+      </w:r>
+      <w:proofErr w:type="gramStart"/>
+      <w:r>
+        <w:rPr>
+          <w:rFonts w:ascii="Arial" w:eastAsia="Times New Roman" w:hAnsi="Arial" w:cs="Arial"/>
+          <w:color w:val="FF0000"/>
+        </w:rPr>
+        <w:t>the  driver</w:t>
+      </w:r>
+      <w:proofErr w:type="gramEnd"/>
+      <w:r>
+        <w:rPr>
+          <w:rFonts w:ascii="Arial" w:eastAsia="Times New Roman" w:hAnsi="Arial" w:cs="Arial"/>
+          <w:color w:val="FF0000"/>
+        </w:rPr>
+        <w:t xml:space="preserve"> station application  to control the robot.</w:t>
       </w:r>
     </w:p>
     <w:p>
@@ -5515,7 +5870,7 @@
                     </pic:cNvPicPr>
                   </pic:nvPicPr>
                   <pic:blipFill>
-                    <a:blip r:embed="rId24">
+                    <a:blip r:embed="rId22">
                       <a:extLst>
                         <a:ext uri="{28A0092B-C50C-407E-A947-70E740481C1C}">
                           <a14:useLocalDpi xmlns:a14="http://schemas.microsoft.com/office/drawing/2010/main" val="0"/>
@@ -5635,7 +5990,7 @@
                     </pic:cNvPicPr>
                   </pic:nvPicPr>
                   <pic:blipFill>
-                    <a:blip r:embed="rId25">
+                    <a:blip r:embed="rId23">
                       <a:extLst>
                         <a:ext uri="{28A0092B-C50C-407E-A947-70E740481C1C}">
                           <a14:useLocalDpi xmlns:a14="http://schemas.microsoft.com/office/drawing/2010/main" val="0"/>
@@ -5683,6 +6038,7 @@
         </w:rPr>
         <w:t xml:space="preserve">Then open the code </w:t>
       </w:r>
+      <w:proofErr w:type="gramStart"/>
       <w:r>
         <w:rPr>
           <w:rFonts w:ascii="Arial" w:eastAsia="Times New Roman" w:hAnsi="Arial" w:cs="Arial"/>
@@ -5690,7 +6046,17 @@
           <w:iCs/>
           <w:color w:val="000000"/>
         </w:rPr>
-        <w:t xml:space="preserve">The robot code for this year can be located in the robotics </w:t>
+        <w:t>The</w:t>
+      </w:r>
+      <w:proofErr w:type="gramEnd"/>
+      <w:r>
+        <w:rPr>
+          <w:rFonts w:ascii="Arial" w:eastAsia="Times New Roman" w:hAnsi="Arial" w:cs="Arial"/>
+          <w:i/>
+          <w:iCs/>
+          <w:color w:val="000000"/>
+        </w:rPr>
+        <w:t xml:space="preserve"> robot code for this year can be located in the robotics </w:t>
       </w:r>
       <w:proofErr w:type="spellStart"/>
       <w:r>
@@ -5766,8 +6132,17 @@
           <w:rFonts w:ascii="Arial" w:eastAsia="Times New Roman" w:hAnsi="Arial" w:cs="Arial"/>
           <w:color w:val="000000"/>
         </w:rPr>
-        <w:t>It should look like this when you open the code .</w:t>
-      </w:r>
+        <w:t xml:space="preserve">It should look like this when you open the </w:t>
+      </w:r>
+      <w:proofErr w:type="gramStart"/>
+      <w:r>
+        <w:rPr>
+          <w:rFonts w:ascii="Arial" w:eastAsia="Times New Roman" w:hAnsi="Arial" w:cs="Arial"/>
+          <w:color w:val="000000"/>
+        </w:rPr>
+        <w:t>code .</w:t>
+      </w:r>
+      <w:proofErr w:type="gramEnd"/>
     </w:p>
     <w:p>
       <w:pPr>
@@ -5802,7 +6177,7 @@
                     </pic:cNvPicPr>
                   </pic:nvPicPr>
                   <pic:blipFill>
-                    <a:blip r:embed="rId26">
+                    <a:blip r:embed="rId24">
                       <a:extLst>
                         <a:ext uri="{28A0092B-C50C-407E-A947-70E740481C1C}">
                           <a14:useLocalDpi xmlns:a14="http://schemas.microsoft.com/office/drawing/2010/main" val="0"/>
@@ -5913,7 +6288,7 @@
                     </pic:cNvPicPr>
                   </pic:nvPicPr>
                   <pic:blipFill>
-                    <a:blip r:embed="rId27">
+                    <a:blip r:embed="rId25">
                       <a:extLst>
                         <a:ext uri="{28A0092B-C50C-407E-A947-70E740481C1C}">
                           <a14:useLocalDpi xmlns:a14="http://schemas.microsoft.com/office/drawing/2010/main" val="0"/>
@@ -6044,7 +6419,7 @@
                     </pic:cNvPicPr>
                   </pic:nvPicPr>
                   <pic:blipFill>
-                    <a:blip r:embed="rId28">
+                    <a:blip r:embed="rId26">
                       <a:extLst>
                         <a:ext uri="{28A0092B-C50C-407E-A947-70E740481C1C}">
                           <a14:useLocalDpi xmlns:a14="http://schemas.microsoft.com/office/drawing/2010/main" val="0"/>
@@ -6102,6 +6477,7 @@
         <w:t xml:space="preserve"> - Put the code on the </w:t>
       </w:r>
       <w:proofErr w:type="spellStart"/>
+      <w:proofErr w:type="gramStart"/>
       <w:r>
         <w:rPr>
           <w:rFonts w:ascii="Arial" w:eastAsia="Times New Roman" w:hAnsi="Arial" w:cs="Arial"/>
@@ -6110,6 +6486,7 @@
         <w:t>rio</w:t>
       </w:r>
       <w:proofErr w:type="spellEnd"/>
+      <w:proofErr w:type="gramEnd"/>
       <w:r>
         <w:rPr>
           <w:rFonts w:ascii="Arial" w:eastAsia="Times New Roman" w:hAnsi="Arial" w:cs="Arial"/>
@@ -6144,6 +6521,7 @@
         <w:t xml:space="preserve">- builds the code this does not put the code on the </w:t>
       </w:r>
       <w:proofErr w:type="spellStart"/>
+      <w:proofErr w:type="gramStart"/>
       <w:r>
         <w:rPr>
           <w:rFonts w:ascii="Arial" w:eastAsia="Times New Roman" w:hAnsi="Arial" w:cs="Arial"/>
@@ -6152,6 +6530,7 @@
         <w:t>rio</w:t>
       </w:r>
       <w:proofErr w:type="spellEnd"/>
+      <w:proofErr w:type="gramEnd"/>
       <w:r>
         <w:rPr>
           <w:rFonts w:ascii="Arial" w:eastAsia="Times New Roman" w:hAnsi="Arial" w:cs="Arial"/>
@@ -6202,6 +6581,7 @@
         <w:t xml:space="preserve"> - This will put the code on the </w:t>
       </w:r>
       <w:proofErr w:type="spellStart"/>
+      <w:proofErr w:type="gramStart"/>
       <w:r>
         <w:rPr>
           <w:rFonts w:ascii="Arial" w:eastAsia="Times New Roman" w:hAnsi="Arial" w:cs="Arial"/>
@@ -6210,6 +6590,7 @@
         <w:t>rio</w:t>
       </w:r>
       <w:proofErr w:type="spellEnd"/>
+      <w:proofErr w:type="gramEnd"/>
       <w:r>
         <w:rPr>
           <w:rFonts w:ascii="Arial" w:eastAsia="Times New Roman" w:hAnsi="Arial" w:cs="Arial"/>
@@ -6295,7 +6676,23 @@
           <w:rFonts w:ascii="Arial" w:eastAsia="Times New Roman" w:hAnsi="Arial" w:cs="Arial"/>
           <w:color w:val="000000"/>
         </w:rPr>
-        <w:t xml:space="preserve"> cable from the laptop and plug it into the Robotics laptop so  you can use the driver station:) </w:t>
+        <w:t xml:space="preserve"> cable from the laptop and plug it into the Robotics laptop </w:t>
+      </w:r>
+      <w:proofErr w:type="gramStart"/>
+      <w:r>
+        <w:rPr>
+          <w:rFonts w:ascii="Arial" w:eastAsia="Times New Roman" w:hAnsi="Arial" w:cs="Arial"/>
+          <w:color w:val="000000"/>
+        </w:rPr>
+        <w:t>so  you</w:t>
+      </w:r>
+      <w:proofErr w:type="gramEnd"/>
+      <w:r>
+        <w:rPr>
+          <w:rFonts w:ascii="Arial" w:eastAsia="Times New Roman" w:hAnsi="Arial" w:cs="Arial"/>
+          <w:color w:val="000000"/>
+        </w:rPr>
+        <w:t xml:space="preserve"> can use the driver station:) </w:t>
       </w:r>
     </w:p>
     <w:p>
@@ -6449,7 +6846,23 @@
           <w:rFonts w:ascii="Arial" w:hAnsi="Arial" w:cs="Arial"/>
           <w:color w:val="000000"/>
         </w:rPr>
-        <w:t xml:space="preserve">. I also looked up so information I thought I should know to start helping code the robots movements. From the information talked about in the team log I think we're doing something with  pneumatics  to make the arm or the robot move. (NOT SURE) I didn’t work on the problem yet and also don't know where to start. </w:t>
+        <w:t xml:space="preserve">. I also looked up so information I thought I should know to start helping code the robots movements. From the information talked about in the team log I think we're doing something </w:t>
+      </w:r>
+      <w:proofErr w:type="gramStart"/>
+      <w:r>
+        <w:rPr>
+          <w:rFonts w:ascii="Arial" w:hAnsi="Arial" w:cs="Arial"/>
+          <w:color w:val="000000"/>
+        </w:rPr>
+        <w:t>with  pneumatics</w:t>
+      </w:r>
+      <w:proofErr w:type="gramEnd"/>
+      <w:r>
+        <w:rPr>
+          <w:rFonts w:ascii="Arial" w:hAnsi="Arial" w:cs="Arial"/>
+          <w:color w:val="000000"/>
+        </w:rPr>
+        <w:t xml:space="preserve">  to make the arm or the robot move. (NOT SURE) I didn’t work on the problem yet and also don't know where to start. </w:t>
       </w:r>
       <w:proofErr w:type="spellStart"/>
       <w:r>
@@ -6465,8 +6878,17 @@
           <w:rFonts w:ascii="Arial" w:hAnsi="Arial" w:cs="Arial"/>
           <w:color w:val="000000"/>
         </w:rPr>
-        <w:t xml:space="preserve"> Mr. Hinckley and I got the math thing done and it doesn't seem realistic at all. Like to get the amount of power needed we need a huge sized gear that is about 17 feet.</w:t>
-      </w:r>
+        <w:t xml:space="preserve"> Mr. Hinckley and I got the math thing done and it doesn't seem realistic at all. Like to get the amount of power needed we need a huge sized gear that is about 17 </w:t>
+      </w:r>
+      <w:proofErr w:type="gramStart"/>
+      <w:r>
+        <w:rPr>
+          <w:rFonts w:ascii="Arial" w:hAnsi="Arial" w:cs="Arial"/>
+          <w:color w:val="000000"/>
+        </w:rPr>
+        <w:t>feet.</w:t>
+      </w:r>
+      <w:proofErr w:type="gramEnd"/>
     </w:p>
     <w:p>
       <w:pPr>
@@ -7415,55 +7837,128 @@
           <w:color w:val="000000"/>
         </w:rPr>
       </w:pPr>
+    </w:p>
+    <w:p>
+      <w:pPr>
+        <w:rPr>
+          <w:rFonts w:ascii="Times New Roman" w:hAnsi="Times New Roman" w:cs="Times New Roman"/>
+          <w:color w:val="000000"/>
+        </w:rPr>
+      </w:pPr>
+      <w:r>
+        <w:rPr>
+          <w:rFonts w:ascii="Times New Roman" w:hAnsi="Times New Roman" w:cs="Times New Roman"/>
+          <w:color w:val="000000"/>
+        </w:rPr>
+        <w:t>Austin, Cody and Noah were absent.</w:t>
+      </w:r>
+    </w:p>
+    <w:p>
+      <w:pPr>
+        <w:rPr>
+          <w:rFonts w:ascii="Times New Roman" w:hAnsi="Times New Roman" w:cs="Times New Roman"/>
+          <w:sz w:val="24"/>
+          <w:szCs w:val="24"/>
+        </w:rPr>
+      </w:pPr>
+      <w:r>
+        <w:rPr>
+          <w:rFonts w:ascii="Times New Roman" w:hAnsi="Times New Roman" w:cs="Times New Roman"/>
+          <w:sz w:val="24"/>
+          <w:szCs w:val="24"/>
+        </w:rPr>
+        <w:t>_____________________________________________________________________________</w:t>
+      </w:r>
+    </w:p>
+    <w:p>
+      <w:pPr>
+        <w:rPr>
+          <w:rFonts w:ascii="Times New Roman" w:hAnsi="Times New Roman" w:cs="Times New Roman"/>
+        </w:rPr>
+      </w:pPr>
+    </w:p>
+    <w:p>
+      <w:pPr>
+        <w:spacing w:after="0" w:line="240" w:lineRule="auto"/>
+        <w:rPr>
+          <w:rFonts w:ascii="Times New Roman" w:hAnsi="Times New Roman" w:cs="Times New Roman"/>
+        </w:rPr>
+      </w:pPr>
+      <w:r>
+        <w:rPr>
+          <w:rFonts w:ascii="Times New Roman" w:hAnsi="Times New Roman" w:cs="Times New Roman"/>
+        </w:rPr>
+        <w:t>6-Feb-2018</w:t>
+      </w:r>
+    </w:p>
+    <w:p>
+      <w:pPr>
+        <w:spacing w:after="0" w:line="240" w:lineRule="auto"/>
+        <w:rPr>
+          <w:rFonts w:ascii="Times New Roman" w:hAnsi="Times New Roman" w:cs="Times New Roman"/>
+        </w:rPr>
+      </w:pPr>
+    </w:p>
+    <w:p>
+      <w:pPr>
+        <w:spacing w:after="0" w:line="240" w:lineRule="auto"/>
+        <w:rPr>
+          <w:rFonts w:ascii="Times New Roman" w:hAnsi="Times New Roman" w:cs="Times New Roman"/>
+        </w:rPr>
+      </w:pPr>
+      <w:r>
+        <w:rPr>
+          <w:rFonts w:ascii="Times New Roman" w:hAnsi="Times New Roman" w:cs="Times New Roman"/>
+        </w:rPr>
+        <w:t>J. Hinckley:</w:t>
+      </w:r>
+    </w:p>
+    <w:p>
+      <w:pPr>
+        <w:spacing w:after="0" w:line="240" w:lineRule="auto"/>
+        <w:rPr>
+          <w:rFonts w:ascii="Times New Roman" w:hAnsi="Times New Roman" w:cs="Times New Roman"/>
+        </w:rPr>
+      </w:pPr>
+      <w:r>
+        <w:rPr>
+          <w:rFonts w:ascii="Times New Roman" w:hAnsi="Times New Roman" w:cs="Times New Roman"/>
+        </w:rPr>
+        <w:t>Here is a link to a tutorial for using the Dashboard</w:t>
+      </w:r>
+      <w:proofErr w:type="gramStart"/>
+      <w:r>
+        <w:rPr>
+          <w:rFonts w:ascii="Times New Roman" w:hAnsi="Times New Roman" w:cs="Times New Roman"/>
+        </w:rPr>
+        <w:t>:</w:t>
+      </w:r>
+      <w:proofErr w:type="gramEnd"/>
+      <w:r>
+        <w:rPr>
+          <w:rFonts w:ascii="Times New Roman" w:hAnsi="Times New Roman" w:cs="Times New Roman"/>
+        </w:rPr>
+        <w:br/>
+      </w:r>
+      <w:hyperlink r:id="rId27" w:history="1">
+        <w:r>
+          <w:rPr>
+            <w:rStyle w:val="Hyperlink"/>
+            <w:rFonts w:ascii="Times New Roman" w:hAnsi="Times New Roman" w:cs="Times New Roman"/>
+          </w:rPr>
+          <w:t>https://forums.ni.com/t5/FIRST-Robotics-Competition/FRC-Dashboard-Tutorial/ta-p/3732661</w:t>
+        </w:r>
+      </w:hyperlink>
+    </w:p>
+    <w:p>
+      <w:pPr>
+        <w:spacing w:after="0" w:line="240" w:lineRule="auto"/>
+        <w:rPr>
+          <w:rFonts w:ascii="Times New Roman" w:hAnsi="Times New Roman" w:cs="Times New Roman"/>
+        </w:rPr>
+      </w:pPr>
       <w:bookmarkStart w:id="0" w:name="_GoBack"/>
       <w:bookmarkEnd w:id="0"/>
-    </w:p>
-    <w:p>
-      <w:pPr>
-        <w:rPr>
-          <w:rFonts w:ascii="Times New Roman" w:hAnsi="Times New Roman" w:cs="Times New Roman"/>
-          <w:color w:val="000000"/>
-        </w:rPr>
-      </w:pPr>
-      <w:r>
-        <w:rPr>
-          <w:rFonts w:ascii="Times New Roman" w:hAnsi="Times New Roman" w:cs="Times New Roman"/>
-          <w:color w:val="000000"/>
-        </w:rPr>
-        <w:t>Austin, Cody and Noah were absent.</w:t>
-      </w:r>
-    </w:p>
-    <w:p>
-      <w:pPr>
-        <w:rPr>
-          <w:rFonts w:ascii="Times New Roman" w:hAnsi="Times New Roman" w:cs="Times New Roman"/>
-          <w:sz w:val="24"/>
-          <w:szCs w:val="24"/>
-        </w:rPr>
-      </w:pPr>
-      <w:r>
-        <w:rPr>
-          <w:rFonts w:ascii="Times New Roman" w:hAnsi="Times New Roman" w:cs="Times New Roman"/>
-          <w:sz w:val="24"/>
-          <w:szCs w:val="24"/>
-        </w:rPr>
-        <w:t>_____________________________________________________________________________</w:t>
-      </w:r>
-    </w:p>
-    <w:p>
-      <w:pPr>
-        <w:rPr>
-          <w:rFonts w:ascii="Times New Roman" w:hAnsi="Times New Roman" w:cs="Times New Roman"/>
-        </w:rPr>
-      </w:pPr>
-    </w:p>
-    <w:p>
-      <w:pPr>
-        <w:spacing w:after="0" w:line="240" w:lineRule="auto"/>
-        <w:rPr>
-          <w:rFonts w:ascii="Times New Roman" w:hAnsi="Times New Roman" w:cs="Times New Roman"/>
-        </w:rPr>
-      </w:pPr>
     </w:p>
     <w:sectPr>
       <w:pgSz w:w="12240" w:h="15840"/>

</xml_diff>